<commit_message>
Formatando as imagens e corrigindo as concordâncias no texto.
</commit_message>
<xml_diff>
--- a/Artigo/Aplicativo_para_Ensino_de_Criancas_Sci.docx
+++ b/Artigo/Aplicativo_para_Ensino_de_Criancas_Sci.docx
@@ -76,8 +76,16 @@
         <w:rPr>
           <w:rFonts w:ascii="Arial" w:hAnsi="Arial" w:cs="Arial"/>
         </w:rPr>
-        <w:t xml:space="preserve"> – Uni-FACEF</w:t>
-      </w:r>
+        <w:t xml:space="preserve"> – </w:t>
+      </w:r>
+      <w:proofErr w:type="spellStart"/>
+      <w:r>
+        <w:rPr>
+          <w:rFonts w:ascii="Arial" w:hAnsi="Arial" w:cs="Arial"/>
+        </w:rPr>
+        <w:t>Uni-FACEF</w:t>
+      </w:r>
+      <w:proofErr w:type="spellEnd"/>
     </w:p>
     <w:p>
       <w:pPr>
@@ -148,8 +156,16 @@
         <w:rPr>
           <w:rFonts w:ascii="Arial" w:hAnsi="Arial" w:cs="Arial"/>
         </w:rPr>
-        <w:t xml:space="preserve"> – Uni-FACEF</w:t>
-      </w:r>
+        <w:t xml:space="preserve"> – </w:t>
+      </w:r>
+      <w:proofErr w:type="spellStart"/>
+      <w:r>
+        <w:rPr>
+          <w:rFonts w:ascii="Arial" w:hAnsi="Arial" w:cs="Arial"/>
+        </w:rPr>
+        <w:t>Uni-FACEF</w:t>
+      </w:r>
+      <w:proofErr w:type="spellEnd"/>
     </w:p>
     <w:p>
       <w:pPr>
@@ -254,13 +270,13 @@
         <w:rPr>
           <w:rFonts w:ascii="Arial" w:hAnsi="Arial" w:cs="Arial"/>
         </w:rPr>
-        <w:t>. T</w:t>
-      </w:r>
-      <w:r>
-        <w:rPr>
-          <w:rFonts w:ascii="Arial" w:hAnsi="Arial" w:cs="Arial"/>
-        </w:rPr>
-        <w:t>exto</w:t>
+        <w:t xml:space="preserve">. </w:t>
+      </w:r>
+      <w:r>
+        <w:rPr>
+          <w:rFonts w:ascii="Arial" w:hAnsi="Arial" w:cs="Arial"/>
+        </w:rPr>
+        <w:t>UI/UX</w:t>
       </w:r>
       <w:r>
         <w:rPr>
@@ -308,7 +324,25 @@
           <w:i/>
           <w:lang w:val="en-US"/>
         </w:rPr>
-        <w:t>In the current context of humanity, it is undeniable that technology is present in almost all daily tasks. As children currently grow up in the home environment, and most parents find themselves busy with work and other tasks, some children are isolated with regard to interaction with adults and the experience with the external world. There is a clear need for means and resources that can alleviate the problem.</w:t>
+        <w:t xml:space="preserve">In the current context of humanity, it is undeniable that technology is present in almost all daily tasks. As children currently grow up in the home environment, and most parents find themselves busy with work and other tasks, some children are isolated </w:t>
+      </w:r>
+      <w:proofErr w:type="gramStart"/>
+      <w:r>
+        <w:rPr>
+          <w:rFonts w:ascii="Arial" w:hAnsi="Arial" w:cs="Arial"/>
+          <w:i/>
+          <w:lang w:val="en-US"/>
+        </w:rPr>
+        <w:t>with regard to</w:t>
+      </w:r>
+      <w:proofErr w:type="gramEnd"/>
+      <w:r>
+        <w:rPr>
+          <w:rFonts w:ascii="Arial" w:hAnsi="Arial" w:cs="Arial"/>
+          <w:i/>
+          <w:lang w:val="en-US"/>
+        </w:rPr>
+        <w:t xml:space="preserve"> interaction with adults and the experience with the external world. There is a clear need for means and resources that can alleviate the problem.</w:t>
       </w:r>
     </w:p>
     <w:p>
@@ -361,52 +395,34 @@
         </w:rPr>
         <w:t xml:space="preserve"> </w:t>
       </w:r>
-      <w:proofErr w:type="spellStart"/>
       <w:r>
         <w:rPr>
           <w:rFonts w:ascii="Arial" w:hAnsi="Arial" w:cs="Arial"/>
           <w:i/>
         </w:rPr>
-        <w:t>T</w:t>
+        <w:t>Mobile</w:t>
       </w:r>
       <w:r>
         <w:rPr>
           <w:rFonts w:ascii="Arial" w:hAnsi="Arial" w:cs="Arial"/>
           <w:i/>
         </w:rPr>
-        <w:t>ext</w:t>
-      </w:r>
-      <w:proofErr w:type="spellEnd"/>
+        <w:t>.</w:t>
+      </w:r>
       <w:r>
         <w:rPr>
           <w:rFonts w:ascii="Arial" w:hAnsi="Arial" w:cs="Arial"/>
           <w:i/>
         </w:rPr>
-        <w:t>.</w:t>
+        <w:t xml:space="preserve"> </w:t>
       </w:r>
       <w:r>
         <w:rPr>
           <w:rFonts w:ascii="Arial" w:hAnsi="Arial" w:cs="Arial"/>
           <w:i/>
         </w:rPr>
-        <w:t xml:space="preserve"> </w:t>
-      </w:r>
-      <w:proofErr w:type="spellStart"/>
-      <w:r>
-        <w:rPr>
-          <w:rFonts w:ascii="Arial" w:hAnsi="Arial" w:cs="Arial"/>
-          <w:i/>
-        </w:rPr>
-        <w:t>T</w:t>
-      </w:r>
-      <w:r>
-        <w:rPr>
-          <w:rFonts w:ascii="Arial" w:hAnsi="Arial" w:cs="Arial"/>
-          <w:i/>
-        </w:rPr>
-        <w:t>ext</w:t>
-      </w:r>
-      <w:proofErr w:type="spellEnd"/>
+        <w:t>UI/UX</w:t>
+      </w:r>
       <w:r>
         <w:rPr>
           <w:rFonts w:ascii="Arial" w:hAnsi="Arial" w:cs="Arial"/>
@@ -546,7 +562,21 @@
         <w:rPr>
           <w:rFonts w:ascii="Arial" w:hAnsi="Arial" w:cs="Arial"/>
         </w:rPr>
-        <w:t>tilização do software Figma para prototipagem de telas</w:t>
+        <w:t xml:space="preserve">tilização do software </w:t>
+      </w:r>
+      <w:proofErr w:type="spellStart"/>
+      <w:r>
+        <w:rPr>
+          <w:rFonts w:ascii="Arial" w:hAnsi="Arial" w:cs="Arial"/>
+        </w:rPr>
+        <w:t>Figma</w:t>
+      </w:r>
+      <w:proofErr w:type="spellEnd"/>
+      <w:r>
+        <w:rPr>
+          <w:rFonts w:ascii="Arial" w:hAnsi="Arial" w:cs="Arial"/>
+        </w:rPr>
+        <w:t xml:space="preserve"> para prototipagem de telas</w:t>
       </w:r>
       <w:r>
         <w:rPr>
@@ -2688,6 +2718,7 @@
         </w:rPr>
         <w:t xml:space="preserve"> </w:t>
       </w:r>
+      <w:proofErr w:type="gramStart"/>
       <w:r>
         <w:rPr>
           <w:rFonts w:ascii="Arial" w:hAnsi="Arial" w:cs="Arial"/>
@@ -2704,7 +2735,21 @@
         <w:rPr>
           <w:rFonts w:ascii="Arial" w:hAnsi="Arial" w:cs="Arial"/>
         </w:rPr>
-        <w:t>verdade o termo user experience é muito amplo, mas quando falamos de marcas, produtos, sistemas e serviços, é importante entender que UX não envolve apenas o design do produto e seu desenvolvimento. Temos que observar todas as etapas do cliente junto à sua marca, desde o primeiro “encontro” até o</w:t>
+        <w:t>verdade</w:t>
+      </w:r>
+      <w:proofErr w:type="gramEnd"/>
+      <w:r>
+        <w:rPr>
+          <w:rFonts w:ascii="Arial" w:hAnsi="Arial" w:cs="Arial"/>
+        </w:rPr>
+        <w:t xml:space="preserve"> o termo user experience é muito amplo, mas quando falamos de marcas, produtos, sistemas e serviços, é importante entender que UX não envolve apenas o design do produto e seu desenvolvimento. Temos que observar todas as etapas do cliente junto à sua marca, desde o primeiro “encontro” até </w:t>
+      </w:r>
+      <w:proofErr w:type="gramStart"/>
+      <w:r>
+        <w:rPr>
+          <w:rFonts w:ascii="Arial" w:hAnsi="Arial" w:cs="Arial"/>
+        </w:rPr>
+        <w:t>o</w:t>
       </w:r>
       <w:r>
         <w:rPr>
@@ -2718,6 +2763,7 @@
         </w:rPr>
         <w:t>pós</w:t>
       </w:r>
+      <w:proofErr w:type="gramEnd"/>
       <w:r>
         <w:rPr>
           <w:rFonts w:ascii="Arial" w:hAnsi="Arial" w:cs="Arial"/>
@@ -4082,681 +4128,19 @@
         <w:rPr>
           <w:rFonts w:ascii="Arial" w:hAnsi="Arial" w:cs="Arial"/>
         </w:rPr>
-        <w:t xml:space="preserve">Texto </w:t>
-      </w:r>
-      <w:proofErr w:type="spellStart"/>
-      <w:proofErr w:type="gramStart"/>
-      <w:r>
-        <w:rPr>
-          <w:rFonts w:ascii="Arial" w:hAnsi="Arial" w:cs="Arial"/>
-        </w:rPr>
-        <w:t>texto</w:t>
-      </w:r>
-      <w:proofErr w:type="spellEnd"/>
-      <w:proofErr w:type="gramEnd"/>
-      <w:r>
-        <w:rPr>
-          <w:rFonts w:ascii="Arial" w:hAnsi="Arial" w:cs="Arial"/>
-        </w:rPr>
-        <w:t xml:space="preserve"> </w:t>
-      </w:r>
-      <w:proofErr w:type="spellStart"/>
-      <w:r>
-        <w:rPr>
-          <w:rFonts w:ascii="Arial" w:hAnsi="Arial" w:cs="Arial"/>
-        </w:rPr>
-        <w:t>texto</w:t>
-      </w:r>
-      <w:proofErr w:type="spellEnd"/>
-      <w:r>
-        <w:rPr>
-          <w:rFonts w:ascii="Arial" w:hAnsi="Arial" w:cs="Arial"/>
-        </w:rPr>
-        <w:t xml:space="preserve"> </w:t>
-      </w:r>
-      <w:proofErr w:type="spellStart"/>
-      <w:r>
-        <w:rPr>
-          <w:rFonts w:ascii="Arial" w:hAnsi="Arial" w:cs="Arial"/>
-        </w:rPr>
-        <w:t>texto</w:t>
-      </w:r>
-      <w:proofErr w:type="spellEnd"/>
-      <w:r>
-        <w:rPr>
-          <w:rFonts w:ascii="Arial" w:hAnsi="Arial" w:cs="Arial"/>
-        </w:rPr>
-        <w:t xml:space="preserve"> </w:t>
-      </w:r>
-      <w:proofErr w:type="spellStart"/>
-      <w:r>
-        <w:rPr>
-          <w:rFonts w:ascii="Arial" w:hAnsi="Arial" w:cs="Arial"/>
-        </w:rPr>
-        <w:t>texto</w:t>
-      </w:r>
-      <w:proofErr w:type="spellEnd"/>
-      <w:r>
-        <w:rPr>
-          <w:rFonts w:ascii="Arial" w:hAnsi="Arial" w:cs="Arial"/>
-        </w:rPr>
-        <w:t xml:space="preserve"> </w:t>
-      </w:r>
-      <w:proofErr w:type="spellStart"/>
-      <w:r>
-        <w:rPr>
-          <w:rFonts w:ascii="Arial" w:hAnsi="Arial" w:cs="Arial"/>
-        </w:rPr>
-        <w:t>texto</w:t>
-      </w:r>
-      <w:proofErr w:type="spellEnd"/>
-      <w:r>
-        <w:rPr>
-          <w:rFonts w:ascii="Arial" w:hAnsi="Arial" w:cs="Arial"/>
-        </w:rPr>
-        <w:t xml:space="preserve"> </w:t>
-      </w:r>
-      <w:proofErr w:type="spellStart"/>
-      <w:r>
-        <w:rPr>
-          <w:rFonts w:ascii="Arial" w:hAnsi="Arial" w:cs="Arial"/>
-        </w:rPr>
-        <w:t>texto</w:t>
-      </w:r>
-      <w:proofErr w:type="spellEnd"/>
-      <w:r>
-        <w:rPr>
-          <w:rFonts w:ascii="Arial" w:hAnsi="Arial" w:cs="Arial"/>
-        </w:rPr>
-        <w:t xml:space="preserve"> </w:t>
-      </w:r>
-      <w:proofErr w:type="spellStart"/>
-      <w:r>
-        <w:rPr>
-          <w:rFonts w:ascii="Arial" w:hAnsi="Arial" w:cs="Arial"/>
-        </w:rPr>
-        <w:t>texto</w:t>
-      </w:r>
-      <w:proofErr w:type="spellEnd"/>
-      <w:r>
-        <w:rPr>
-          <w:rFonts w:ascii="Arial" w:hAnsi="Arial" w:cs="Arial"/>
-        </w:rPr>
-        <w:t xml:space="preserve"> </w:t>
-      </w:r>
-      <w:proofErr w:type="spellStart"/>
-      <w:r>
-        <w:rPr>
-          <w:rFonts w:ascii="Arial" w:hAnsi="Arial" w:cs="Arial"/>
-        </w:rPr>
-        <w:t>texto</w:t>
-      </w:r>
-      <w:proofErr w:type="spellEnd"/>
-      <w:r>
-        <w:rPr>
-          <w:rFonts w:ascii="Arial" w:hAnsi="Arial" w:cs="Arial"/>
-        </w:rPr>
-        <w:t xml:space="preserve"> </w:t>
-      </w:r>
-      <w:proofErr w:type="spellStart"/>
-      <w:r>
-        <w:rPr>
-          <w:rFonts w:ascii="Arial" w:hAnsi="Arial" w:cs="Arial"/>
-        </w:rPr>
-        <w:t>texto</w:t>
-      </w:r>
-      <w:proofErr w:type="spellEnd"/>
-      <w:r>
-        <w:rPr>
-          <w:rFonts w:ascii="Arial" w:hAnsi="Arial" w:cs="Arial"/>
-        </w:rPr>
-        <w:t xml:space="preserve"> </w:t>
-      </w:r>
-      <w:proofErr w:type="spellStart"/>
-      <w:r>
-        <w:rPr>
-          <w:rFonts w:ascii="Arial" w:hAnsi="Arial" w:cs="Arial"/>
-        </w:rPr>
-        <w:t>texto</w:t>
-      </w:r>
-      <w:proofErr w:type="spellEnd"/>
-      <w:r>
-        <w:rPr>
-          <w:rFonts w:ascii="Arial" w:hAnsi="Arial" w:cs="Arial"/>
-        </w:rPr>
-        <w:t xml:space="preserve"> </w:t>
-      </w:r>
-      <w:proofErr w:type="spellStart"/>
-      <w:r>
-        <w:rPr>
-          <w:rFonts w:ascii="Arial" w:hAnsi="Arial" w:cs="Arial"/>
-        </w:rPr>
-        <w:t>texto</w:t>
-      </w:r>
-      <w:proofErr w:type="spellEnd"/>
-      <w:r>
-        <w:rPr>
-          <w:rFonts w:ascii="Arial" w:hAnsi="Arial" w:cs="Arial"/>
-        </w:rPr>
-        <w:t xml:space="preserve"> </w:t>
-      </w:r>
-      <w:proofErr w:type="spellStart"/>
-      <w:r>
-        <w:rPr>
-          <w:rFonts w:ascii="Arial" w:hAnsi="Arial" w:cs="Arial"/>
-        </w:rPr>
-        <w:t>texto</w:t>
-      </w:r>
-      <w:proofErr w:type="spellEnd"/>
-      <w:r>
-        <w:rPr>
-          <w:rFonts w:ascii="Arial" w:hAnsi="Arial" w:cs="Arial"/>
-        </w:rPr>
-        <w:t xml:space="preserve"> </w:t>
-      </w:r>
-      <w:proofErr w:type="spellStart"/>
-      <w:r>
-        <w:rPr>
-          <w:rFonts w:ascii="Arial" w:hAnsi="Arial" w:cs="Arial"/>
-        </w:rPr>
-        <w:t>texto</w:t>
-      </w:r>
-      <w:proofErr w:type="spellEnd"/>
-      <w:r>
-        <w:rPr>
-          <w:rFonts w:ascii="Arial" w:hAnsi="Arial" w:cs="Arial"/>
-        </w:rPr>
-        <w:t xml:space="preserve"> </w:t>
-      </w:r>
-      <w:proofErr w:type="spellStart"/>
-      <w:r>
-        <w:rPr>
-          <w:rFonts w:ascii="Arial" w:hAnsi="Arial" w:cs="Arial"/>
-        </w:rPr>
-        <w:t>texto</w:t>
-      </w:r>
-      <w:proofErr w:type="spellEnd"/>
-      <w:r>
-        <w:rPr>
-          <w:rFonts w:ascii="Arial" w:hAnsi="Arial" w:cs="Arial"/>
-        </w:rPr>
-        <w:t xml:space="preserve"> </w:t>
-      </w:r>
-      <w:proofErr w:type="spellStart"/>
-      <w:r>
-        <w:rPr>
-          <w:rFonts w:ascii="Arial" w:hAnsi="Arial" w:cs="Arial"/>
-        </w:rPr>
-        <w:t>texto</w:t>
-      </w:r>
-      <w:proofErr w:type="spellEnd"/>
-      <w:r>
-        <w:rPr>
-          <w:rFonts w:ascii="Arial" w:hAnsi="Arial" w:cs="Arial"/>
-        </w:rPr>
-        <w:t xml:space="preserve"> </w:t>
-      </w:r>
-      <w:proofErr w:type="spellStart"/>
-      <w:r>
-        <w:rPr>
-          <w:rFonts w:ascii="Arial" w:hAnsi="Arial" w:cs="Arial"/>
-        </w:rPr>
-        <w:t>texto</w:t>
-      </w:r>
-      <w:proofErr w:type="spellEnd"/>
-      <w:r>
-        <w:rPr>
-          <w:rFonts w:ascii="Arial" w:hAnsi="Arial" w:cs="Arial"/>
-        </w:rPr>
-        <w:t xml:space="preserve"> </w:t>
-      </w:r>
-      <w:proofErr w:type="spellStart"/>
-      <w:r>
-        <w:rPr>
-          <w:rFonts w:ascii="Arial" w:hAnsi="Arial" w:cs="Arial"/>
-        </w:rPr>
-        <w:t>texto</w:t>
-      </w:r>
-      <w:proofErr w:type="spellEnd"/>
-      <w:r>
-        <w:rPr>
-          <w:rFonts w:ascii="Arial" w:hAnsi="Arial" w:cs="Arial"/>
-        </w:rPr>
-        <w:t xml:space="preserve"> </w:t>
-      </w:r>
-      <w:proofErr w:type="spellStart"/>
-      <w:r>
-        <w:rPr>
-          <w:rFonts w:ascii="Arial" w:hAnsi="Arial" w:cs="Arial"/>
-        </w:rPr>
-        <w:t>texto</w:t>
-      </w:r>
-      <w:proofErr w:type="spellEnd"/>
-      <w:r>
-        <w:rPr>
-          <w:rFonts w:ascii="Arial" w:hAnsi="Arial" w:cs="Arial"/>
-        </w:rPr>
-        <w:t xml:space="preserve"> </w:t>
-      </w:r>
-      <w:proofErr w:type="spellStart"/>
-      <w:r>
-        <w:rPr>
-          <w:rFonts w:ascii="Arial" w:hAnsi="Arial" w:cs="Arial"/>
-        </w:rPr>
-        <w:t>texto</w:t>
-      </w:r>
-      <w:proofErr w:type="spellEnd"/>
-      <w:r>
-        <w:rPr>
-          <w:rFonts w:ascii="Arial" w:hAnsi="Arial" w:cs="Arial"/>
-        </w:rPr>
-        <w:t xml:space="preserve"> </w:t>
-      </w:r>
-      <w:proofErr w:type="spellStart"/>
-      <w:r>
-        <w:rPr>
-          <w:rFonts w:ascii="Arial" w:hAnsi="Arial" w:cs="Arial"/>
-        </w:rPr>
-        <w:t>texto</w:t>
-      </w:r>
-      <w:proofErr w:type="spellEnd"/>
-      <w:r>
-        <w:rPr>
-          <w:rFonts w:ascii="Arial" w:hAnsi="Arial" w:cs="Arial"/>
-        </w:rPr>
-        <w:t xml:space="preserve"> </w:t>
-      </w:r>
-      <w:proofErr w:type="spellStart"/>
-      <w:r>
-        <w:rPr>
-          <w:rFonts w:ascii="Arial" w:hAnsi="Arial" w:cs="Arial"/>
-        </w:rPr>
-        <w:t>texto</w:t>
-      </w:r>
-      <w:proofErr w:type="spellEnd"/>
-      <w:r>
-        <w:rPr>
-          <w:rFonts w:ascii="Arial" w:hAnsi="Arial" w:cs="Arial"/>
-        </w:rPr>
-        <w:t xml:space="preserve"> </w:t>
-      </w:r>
-      <w:proofErr w:type="spellStart"/>
-      <w:r>
-        <w:rPr>
-          <w:rFonts w:ascii="Arial" w:hAnsi="Arial" w:cs="Arial"/>
-        </w:rPr>
-        <w:t>texto</w:t>
-      </w:r>
-      <w:proofErr w:type="spellEnd"/>
-      <w:r>
-        <w:rPr>
-          <w:rFonts w:ascii="Arial" w:hAnsi="Arial" w:cs="Arial"/>
-        </w:rPr>
-        <w:t xml:space="preserve"> </w:t>
-      </w:r>
-      <w:proofErr w:type="spellStart"/>
-      <w:r>
-        <w:rPr>
-          <w:rFonts w:ascii="Arial" w:hAnsi="Arial" w:cs="Arial"/>
-        </w:rPr>
-        <w:t>texto</w:t>
-      </w:r>
-      <w:proofErr w:type="spellEnd"/>
-      <w:r>
-        <w:rPr>
-          <w:rFonts w:ascii="Arial" w:hAnsi="Arial" w:cs="Arial"/>
-        </w:rPr>
-        <w:t xml:space="preserve"> </w:t>
-      </w:r>
-      <w:proofErr w:type="spellStart"/>
-      <w:r>
-        <w:rPr>
-          <w:rFonts w:ascii="Arial" w:hAnsi="Arial" w:cs="Arial"/>
-        </w:rPr>
-        <w:t>texto</w:t>
-      </w:r>
-      <w:proofErr w:type="spellEnd"/>
-      <w:r>
-        <w:rPr>
-          <w:rFonts w:ascii="Arial" w:hAnsi="Arial" w:cs="Arial"/>
-        </w:rPr>
-        <w:t xml:space="preserve"> </w:t>
-      </w:r>
-      <w:proofErr w:type="spellStart"/>
-      <w:r>
-        <w:rPr>
-          <w:rFonts w:ascii="Arial" w:hAnsi="Arial" w:cs="Arial"/>
-        </w:rPr>
-        <w:t>texto</w:t>
-      </w:r>
-      <w:proofErr w:type="spellEnd"/>
-      <w:r>
-        <w:rPr>
-          <w:rFonts w:ascii="Arial" w:hAnsi="Arial" w:cs="Arial"/>
-        </w:rPr>
-        <w:t xml:space="preserve"> </w:t>
-      </w:r>
-      <w:proofErr w:type="spellStart"/>
-      <w:r>
-        <w:rPr>
-          <w:rFonts w:ascii="Arial" w:hAnsi="Arial" w:cs="Arial"/>
-        </w:rPr>
-        <w:t>texto</w:t>
-      </w:r>
-      <w:proofErr w:type="spellEnd"/>
-      <w:r>
-        <w:rPr>
-          <w:rFonts w:ascii="Arial" w:hAnsi="Arial" w:cs="Arial"/>
-        </w:rPr>
-        <w:t xml:space="preserve"> </w:t>
-      </w:r>
-      <w:proofErr w:type="spellStart"/>
-      <w:r>
-        <w:rPr>
-          <w:rFonts w:ascii="Arial" w:hAnsi="Arial" w:cs="Arial"/>
-        </w:rPr>
-        <w:t>texto</w:t>
-      </w:r>
-      <w:proofErr w:type="spellEnd"/>
-      <w:r>
-        <w:rPr>
-          <w:rFonts w:ascii="Arial" w:hAnsi="Arial" w:cs="Arial"/>
-        </w:rPr>
-        <w:t xml:space="preserve"> </w:t>
-      </w:r>
-      <w:proofErr w:type="spellStart"/>
-      <w:r>
-        <w:rPr>
-          <w:rFonts w:ascii="Arial" w:hAnsi="Arial" w:cs="Arial"/>
-        </w:rPr>
-        <w:t>texto</w:t>
-      </w:r>
-      <w:proofErr w:type="spellEnd"/>
-      <w:r>
-        <w:rPr>
-          <w:rFonts w:ascii="Arial" w:hAnsi="Arial" w:cs="Arial"/>
-        </w:rPr>
-        <w:t xml:space="preserve"> </w:t>
-      </w:r>
-      <w:proofErr w:type="spellStart"/>
-      <w:r>
-        <w:rPr>
-          <w:rFonts w:ascii="Arial" w:hAnsi="Arial" w:cs="Arial"/>
-        </w:rPr>
-        <w:t>texto</w:t>
-      </w:r>
-      <w:proofErr w:type="spellEnd"/>
-      <w:r>
-        <w:rPr>
-          <w:rFonts w:ascii="Arial" w:hAnsi="Arial" w:cs="Arial"/>
-        </w:rPr>
-        <w:t xml:space="preserve"> </w:t>
-      </w:r>
-      <w:proofErr w:type="spellStart"/>
-      <w:r>
-        <w:rPr>
-          <w:rFonts w:ascii="Arial" w:hAnsi="Arial" w:cs="Arial"/>
-        </w:rPr>
-        <w:t>texto</w:t>
-      </w:r>
-      <w:proofErr w:type="spellEnd"/>
-      <w:r>
-        <w:rPr>
-          <w:rFonts w:ascii="Arial" w:hAnsi="Arial" w:cs="Arial"/>
-        </w:rPr>
-        <w:t xml:space="preserve"> </w:t>
-      </w:r>
-      <w:proofErr w:type="spellStart"/>
-      <w:r>
-        <w:rPr>
-          <w:rFonts w:ascii="Arial" w:hAnsi="Arial" w:cs="Arial"/>
-        </w:rPr>
-        <w:t>texto</w:t>
-      </w:r>
-      <w:proofErr w:type="spellEnd"/>
-      <w:r>
-        <w:rPr>
-          <w:rFonts w:ascii="Arial" w:hAnsi="Arial" w:cs="Arial"/>
-        </w:rPr>
-        <w:t xml:space="preserve"> </w:t>
-      </w:r>
-      <w:proofErr w:type="spellStart"/>
-      <w:r>
-        <w:rPr>
-          <w:rFonts w:ascii="Arial" w:hAnsi="Arial" w:cs="Arial"/>
-        </w:rPr>
-        <w:t>texto</w:t>
-      </w:r>
-      <w:proofErr w:type="spellEnd"/>
-      <w:r>
-        <w:rPr>
-          <w:rFonts w:ascii="Arial" w:hAnsi="Arial" w:cs="Arial"/>
-        </w:rPr>
-        <w:t xml:space="preserve"> </w:t>
-      </w:r>
-      <w:proofErr w:type="spellStart"/>
-      <w:r>
-        <w:rPr>
-          <w:rFonts w:ascii="Arial" w:hAnsi="Arial" w:cs="Arial"/>
-        </w:rPr>
-        <w:t>texto</w:t>
-      </w:r>
-      <w:proofErr w:type="spellEnd"/>
-      <w:r>
-        <w:rPr>
-          <w:rFonts w:ascii="Arial" w:hAnsi="Arial" w:cs="Arial"/>
-        </w:rPr>
-        <w:t xml:space="preserve"> </w:t>
-      </w:r>
-      <w:proofErr w:type="spellStart"/>
-      <w:r>
-        <w:rPr>
-          <w:rFonts w:ascii="Arial" w:hAnsi="Arial" w:cs="Arial"/>
-        </w:rPr>
-        <w:t>texto</w:t>
-      </w:r>
-      <w:proofErr w:type="spellEnd"/>
-      <w:r>
-        <w:rPr>
-          <w:rFonts w:ascii="Arial" w:hAnsi="Arial" w:cs="Arial"/>
-        </w:rPr>
-        <w:t xml:space="preserve"> </w:t>
-      </w:r>
-      <w:proofErr w:type="spellStart"/>
-      <w:r>
-        <w:rPr>
-          <w:rFonts w:ascii="Arial" w:hAnsi="Arial" w:cs="Arial"/>
-        </w:rPr>
-        <w:t>texto</w:t>
-      </w:r>
-      <w:proofErr w:type="spellEnd"/>
-      <w:r>
-        <w:rPr>
-          <w:rFonts w:ascii="Arial" w:hAnsi="Arial" w:cs="Arial"/>
-        </w:rPr>
-        <w:t xml:space="preserve"> </w:t>
-      </w:r>
-      <w:proofErr w:type="spellStart"/>
-      <w:r>
-        <w:rPr>
-          <w:rFonts w:ascii="Arial" w:hAnsi="Arial" w:cs="Arial"/>
-        </w:rPr>
-        <w:t>texto</w:t>
-      </w:r>
-      <w:proofErr w:type="spellEnd"/>
-      <w:r>
-        <w:rPr>
-          <w:rFonts w:ascii="Arial" w:hAnsi="Arial" w:cs="Arial"/>
-        </w:rPr>
-        <w:t xml:space="preserve"> </w:t>
-      </w:r>
-      <w:proofErr w:type="spellStart"/>
-      <w:r>
-        <w:rPr>
-          <w:rFonts w:ascii="Arial" w:hAnsi="Arial" w:cs="Arial"/>
-        </w:rPr>
-        <w:t>texto</w:t>
-      </w:r>
-      <w:proofErr w:type="spellEnd"/>
-      <w:r>
-        <w:rPr>
-          <w:rFonts w:ascii="Arial" w:hAnsi="Arial" w:cs="Arial"/>
-        </w:rPr>
-        <w:t xml:space="preserve"> </w:t>
-      </w:r>
-      <w:proofErr w:type="spellStart"/>
-      <w:r>
-        <w:rPr>
-          <w:rFonts w:ascii="Arial" w:hAnsi="Arial" w:cs="Arial"/>
-        </w:rPr>
-        <w:t>texto</w:t>
-      </w:r>
-      <w:proofErr w:type="spellEnd"/>
-      <w:r>
-        <w:rPr>
-          <w:rFonts w:ascii="Arial" w:hAnsi="Arial" w:cs="Arial"/>
-        </w:rPr>
-        <w:t xml:space="preserve"> </w:t>
-      </w:r>
-      <w:proofErr w:type="spellStart"/>
-      <w:r>
-        <w:rPr>
-          <w:rFonts w:ascii="Arial" w:hAnsi="Arial" w:cs="Arial"/>
-        </w:rPr>
-        <w:t>texto</w:t>
-      </w:r>
-      <w:proofErr w:type="spellEnd"/>
-      <w:r>
-        <w:rPr>
-          <w:rFonts w:ascii="Arial" w:hAnsi="Arial" w:cs="Arial"/>
-        </w:rPr>
-        <w:t xml:space="preserve"> </w:t>
-      </w:r>
-      <w:proofErr w:type="spellStart"/>
-      <w:r>
-        <w:rPr>
-          <w:rFonts w:ascii="Arial" w:hAnsi="Arial" w:cs="Arial"/>
-        </w:rPr>
-        <w:t>texto</w:t>
-      </w:r>
-      <w:proofErr w:type="spellEnd"/>
-      <w:r>
-        <w:rPr>
-          <w:rFonts w:ascii="Arial" w:hAnsi="Arial" w:cs="Arial"/>
-        </w:rPr>
-        <w:t xml:space="preserve"> </w:t>
-      </w:r>
-      <w:proofErr w:type="spellStart"/>
-      <w:r>
-        <w:rPr>
-          <w:rFonts w:ascii="Arial" w:hAnsi="Arial" w:cs="Arial"/>
-        </w:rPr>
-        <w:t>texto</w:t>
-      </w:r>
-      <w:proofErr w:type="spellEnd"/>
-      <w:r>
-        <w:rPr>
-          <w:rFonts w:ascii="Arial" w:hAnsi="Arial" w:cs="Arial"/>
-        </w:rPr>
-        <w:t xml:space="preserve"> </w:t>
-      </w:r>
-      <w:proofErr w:type="spellStart"/>
-      <w:r>
-        <w:rPr>
-          <w:rFonts w:ascii="Arial" w:hAnsi="Arial" w:cs="Arial"/>
-        </w:rPr>
-        <w:t>texto</w:t>
-      </w:r>
-      <w:proofErr w:type="spellEnd"/>
-      <w:r>
-        <w:rPr>
-          <w:rFonts w:ascii="Arial" w:hAnsi="Arial" w:cs="Arial"/>
-        </w:rPr>
-        <w:t xml:space="preserve"> </w:t>
-      </w:r>
-      <w:proofErr w:type="spellStart"/>
-      <w:r>
-        <w:rPr>
-          <w:rFonts w:ascii="Arial" w:hAnsi="Arial" w:cs="Arial"/>
-        </w:rPr>
-        <w:t>texto</w:t>
-      </w:r>
-      <w:proofErr w:type="spellEnd"/>
-      <w:r>
-        <w:rPr>
-          <w:rFonts w:ascii="Arial" w:hAnsi="Arial" w:cs="Arial"/>
-        </w:rPr>
-        <w:t xml:space="preserve"> </w:t>
-      </w:r>
-      <w:proofErr w:type="spellStart"/>
-      <w:r>
-        <w:rPr>
-          <w:rFonts w:ascii="Arial" w:hAnsi="Arial" w:cs="Arial"/>
-        </w:rPr>
-        <w:t>texto</w:t>
-      </w:r>
-      <w:proofErr w:type="spellEnd"/>
-      <w:r>
-        <w:rPr>
-          <w:rFonts w:ascii="Arial" w:hAnsi="Arial" w:cs="Arial"/>
-        </w:rPr>
-        <w:t xml:space="preserve"> </w:t>
-      </w:r>
-      <w:proofErr w:type="spellStart"/>
-      <w:r>
-        <w:rPr>
-          <w:rFonts w:ascii="Arial" w:hAnsi="Arial" w:cs="Arial"/>
-        </w:rPr>
-        <w:t>texto</w:t>
-      </w:r>
-      <w:proofErr w:type="spellEnd"/>
-      <w:r>
-        <w:rPr>
-          <w:rFonts w:ascii="Arial" w:hAnsi="Arial" w:cs="Arial"/>
-        </w:rPr>
-        <w:t xml:space="preserve"> </w:t>
-      </w:r>
-      <w:proofErr w:type="spellStart"/>
-      <w:r>
-        <w:rPr>
-          <w:rFonts w:ascii="Arial" w:hAnsi="Arial" w:cs="Arial"/>
-        </w:rPr>
-        <w:t>texto</w:t>
-      </w:r>
-      <w:proofErr w:type="spellEnd"/>
-      <w:r>
-        <w:rPr>
-          <w:rFonts w:ascii="Arial" w:hAnsi="Arial" w:cs="Arial"/>
-        </w:rPr>
-        <w:t xml:space="preserve"> </w:t>
-      </w:r>
-      <w:proofErr w:type="spellStart"/>
-      <w:r>
-        <w:rPr>
-          <w:rFonts w:ascii="Arial" w:hAnsi="Arial" w:cs="Arial"/>
-        </w:rPr>
-        <w:t>texto</w:t>
-      </w:r>
-      <w:proofErr w:type="spellEnd"/>
-      <w:r>
-        <w:rPr>
-          <w:rFonts w:ascii="Arial" w:hAnsi="Arial" w:cs="Arial"/>
-        </w:rPr>
-        <w:t xml:space="preserve"> </w:t>
-      </w:r>
-      <w:proofErr w:type="spellStart"/>
-      <w:r>
-        <w:rPr>
-          <w:rFonts w:ascii="Arial" w:hAnsi="Arial" w:cs="Arial"/>
-        </w:rPr>
-        <w:t>texto</w:t>
-      </w:r>
-      <w:proofErr w:type="spellEnd"/>
-      <w:r>
-        <w:rPr>
-          <w:rFonts w:ascii="Arial" w:hAnsi="Arial" w:cs="Arial"/>
-        </w:rPr>
-        <w:t>.</w:t>
+        <w:t>No desenvolvimento de um software, diversos fatores são analisados, sejam aqueles que são relacionados a visão do cliente sobre o produto quanto aos que estão relacionados a visão do desenvolvedor. Um dos principais fatores é a Qualidade, que será garantida com processos de desenvolvimento de software bem estruturados. Sendo assim, a melhoria dos processos utilizados no desenvolvimento do software assegura a qualidade do produto. (ALECRIM, 20</w:t>
+      </w:r>
+      <w:r>
+        <w:rPr>
+          <w:rFonts w:ascii="Arial" w:hAnsi="Arial" w:cs="Arial"/>
+        </w:rPr>
+        <w:t>19</w:t>
+      </w:r>
+      <w:r>
+        <w:rPr>
+          <w:rFonts w:ascii="Arial" w:hAnsi="Arial" w:cs="Arial"/>
+        </w:rPr>
+        <w:t>)</w:t>
       </w:r>
     </w:p>
     <w:p>
@@ -4785,696 +4169,225 @@
           <w:rFonts w:ascii="Arial" w:hAnsi="Arial" w:cs="Arial"/>
           <w:b/>
         </w:rPr>
-        <w:t>Assunto 1</w:t>
-      </w:r>
-    </w:p>
-    <w:p>
-      <w:pPr>
-        <w:ind w:firstLine="1418"/>
-        <w:rPr>
-          <w:rFonts w:ascii="Arial" w:hAnsi="Arial" w:cs="Arial"/>
-        </w:rPr>
-      </w:pPr>
-      <w:r>
-        <w:rPr>
-          <w:rFonts w:ascii="Arial" w:hAnsi="Arial" w:cs="Arial"/>
-        </w:rPr>
-        <w:t xml:space="preserve">Texto </w:t>
-      </w:r>
-      <w:proofErr w:type="spellStart"/>
-      <w:proofErr w:type="gramStart"/>
-      <w:r>
-        <w:rPr>
-          <w:rFonts w:ascii="Arial" w:hAnsi="Arial" w:cs="Arial"/>
-        </w:rPr>
-        <w:t>texto</w:t>
-      </w:r>
-      <w:proofErr w:type="spellEnd"/>
-      <w:proofErr w:type="gramEnd"/>
-      <w:r>
-        <w:rPr>
-          <w:rFonts w:ascii="Arial" w:hAnsi="Arial" w:cs="Arial"/>
-        </w:rPr>
-        <w:t xml:space="preserve"> </w:t>
-      </w:r>
-      <w:proofErr w:type="spellStart"/>
-      <w:r>
-        <w:rPr>
-          <w:rFonts w:ascii="Arial" w:hAnsi="Arial" w:cs="Arial"/>
-        </w:rPr>
-        <w:t>texto</w:t>
-      </w:r>
-      <w:proofErr w:type="spellEnd"/>
-      <w:r>
-        <w:rPr>
-          <w:rFonts w:ascii="Arial" w:hAnsi="Arial" w:cs="Arial"/>
-        </w:rPr>
-        <w:t xml:space="preserve"> </w:t>
-      </w:r>
-      <w:proofErr w:type="spellStart"/>
-      <w:r>
-        <w:rPr>
-          <w:rFonts w:ascii="Arial" w:hAnsi="Arial" w:cs="Arial"/>
-        </w:rPr>
-        <w:t>texto</w:t>
-      </w:r>
-      <w:proofErr w:type="spellEnd"/>
-      <w:r>
-        <w:rPr>
-          <w:rFonts w:ascii="Arial" w:hAnsi="Arial" w:cs="Arial"/>
-        </w:rPr>
-        <w:t xml:space="preserve"> </w:t>
-      </w:r>
-      <w:proofErr w:type="spellStart"/>
-      <w:r>
-        <w:rPr>
-          <w:rFonts w:ascii="Arial" w:hAnsi="Arial" w:cs="Arial"/>
-        </w:rPr>
-        <w:t>texto</w:t>
-      </w:r>
-      <w:proofErr w:type="spellEnd"/>
-      <w:r>
-        <w:rPr>
-          <w:rFonts w:ascii="Arial" w:hAnsi="Arial" w:cs="Arial"/>
-        </w:rPr>
-        <w:t xml:space="preserve"> </w:t>
-      </w:r>
-      <w:proofErr w:type="spellStart"/>
-      <w:r>
-        <w:rPr>
-          <w:rFonts w:ascii="Arial" w:hAnsi="Arial" w:cs="Arial"/>
-        </w:rPr>
-        <w:t>texto</w:t>
-      </w:r>
-      <w:proofErr w:type="spellEnd"/>
-      <w:r>
-        <w:rPr>
-          <w:rFonts w:ascii="Arial" w:hAnsi="Arial" w:cs="Arial"/>
-        </w:rPr>
-        <w:t xml:space="preserve"> </w:t>
-      </w:r>
-      <w:proofErr w:type="spellStart"/>
-      <w:r>
-        <w:rPr>
-          <w:rFonts w:ascii="Arial" w:hAnsi="Arial" w:cs="Arial"/>
-        </w:rPr>
-        <w:t>texto</w:t>
-      </w:r>
-      <w:proofErr w:type="spellEnd"/>
-      <w:r>
-        <w:rPr>
-          <w:rFonts w:ascii="Arial" w:hAnsi="Arial" w:cs="Arial"/>
-        </w:rPr>
-        <w:t xml:space="preserve"> </w:t>
-      </w:r>
-      <w:proofErr w:type="spellStart"/>
-      <w:r>
-        <w:rPr>
-          <w:rFonts w:ascii="Arial" w:hAnsi="Arial" w:cs="Arial"/>
-        </w:rPr>
-        <w:t>texto</w:t>
-      </w:r>
-      <w:proofErr w:type="spellEnd"/>
-      <w:r>
-        <w:rPr>
-          <w:rFonts w:ascii="Arial" w:hAnsi="Arial" w:cs="Arial"/>
-        </w:rPr>
-        <w:t xml:space="preserve"> </w:t>
-      </w:r>
-      <w:proofErr w:type="spellStart"/>
-      <w:r>
-        <w:rPr>
-          <w:rFonts w:ascii="Arial" w:hAnsi="Arial" w:cs="Arial"/>
-        </w:rPr>
-        <w:t>texto</w:t>
-      </w:r>
-      <w:proofErr w:type="spellEnd"/>
-      <w:r>
-        <w:rPr>
-          <w:rFonts w:ascii="Arial" w:hAnsi="Arial" w:cs="Arial"/>
-        </w:rPr>
-        <w:t xml:space="preserve"> </w:t>
-      </w:r>
-      <w:proofErr w:type="spellStart"/>
-      <w:r>
-        <w:rPr>
-          <w:rFonts w:ascii="Arial" w:hAnsi="Arial" w:cs="Arial"/>
-        </w:rPr>
-        <w:t>texto</w:t>
-      </w:r>
-      <w:proofErr w:type="spellEnd"/>
-      <w:r>
-        <w:rPr>
-          <w:rFonts w:ascii="Arial" w:hAnsi="Arial" w:cs="Arial"/>
-        </w:rPr>
-        <w:t xml:space="preserve"> </w:t>
-      </w:r>
-      <w:proofErr w:type="spellStart"/>
-      <w:r>
-        <w:rPr>
-          <w:rFonts w:ascii="Arial" w:hAnsi="Arial" w:cs="Arial"/>
-        </w:rPr>
-        <w:t>texto</w:t>
-      </w:r>
-      <w:proofErr w:type="spellEnd"/>
-      <w:r>
-        <w:rPr>
-          <w:rFonts w:ascii="Arial" w:hAnsi="Arial" w:cs="Arial"/>
-        </w:rPr>
-        <w:t xml:space="preserve"> </w:t>
-      </w:r>
-      <w:proofErr w:type="spellStart"/>
-      <w:r>
-        <w:rPr>
-          <w:rFonts w:ascii="Arial" w:hAnsi="Arial" w:cs="Arial"/>
-        </w:rPr>
-        <w:t>texto</w:t>
-      </w:r>
-      <w:proofErr w:type="spellEnd"/>
-      <w:r>
-        <w:rPr>
-          <w:rFonts w:ascii="Arial" w:hAnsi="Arial" w:cs="Arial"/>
-        </w:rPr>
-        <w:t xml:space="preserve"> </w:t>
-      </w:r>
-      <w:proofErr w:type="spellStart"/>
-      <w:r>
-        <w:rPr>
-          <w:rFonts w:ascii="Arial" w:hAnsi="Arial" w:cs="Arial"/>
-        </w:rPr>
-        <w:t>texto</w:t>
-      </w:r>
-      <w:proofErr w:type="spellEnd"/>
-      <w:r>
-        <w:rPr>
-          <w:rFonts w:ascii="Arial" w:hAnsi="Arial" w:cs="Arial"/>
-        </w:rPr>
-        <w:t xml:space="preserve"> </w:t>
-      </w:r>
-      <w:proofErr w:type="spellStart"/>
-      <w:r>
-        <w:rPr>
-          <w:rFonts w:ascii="Arial" w:hAnsi="Arial" w:cs="Arial"/>
-        </w:rPr>
-        <w:t>texto</w:t>
-      </w:r>
-      <w:proofErr w:type="spellEnd"/>
-      <w:r>
-        <w:rPr>
-          <w:rFonts w:ascii="Arial" w:hAnsi="Arial" w:cs="Arial"/>
-        </w:rPr>
-        <w:t xml:space="preserve"> </w:t>
-      </w:r>
-      <w:proofErr w:type="spellStart"/>
-      <w:r>
-        <w:rPr>
-          <w:rFonts w:ascii="Arial" w:hAnsi="Arial" w:cs="Arial"/>
-        </w:rPr>
-        <w:t>texto</w:t>
-      </w:r>
-      <w:proofErr w:type="spellEnd"/>
-      <w:r>
-        <w:rPr>
-          <w:rFonts w:ascii="Arial" w:hAnsi="Arial" w:cs="Arial"/>
-        </w:rPr>
-        <w:t xml:space="preserve"> </w:t>
-      </w:r>
-      <w:proofErr w:type="spellStart"/>
-      <w:r>
-        <w:rPr>
-          <w:rFonts w:ascii="Arial" w:hAnsi="Arial" w:cs="Arial"/>
-        </w:rPr>
-        <w:t>texto</w:t>
-      </w:r>
-      <w:proofErr w:type="spellEnd"/>
-      <w:r>
-        <w:rPr>
-          <w:rFonts w:ascii="Arial" w:hAnsi="Arial" w:cs="Arial"/>
-        </w:rPr>
-        <w:t xml:space="preserve"> </w:t>
-      </w:r>
-      <w:proofErr w:type="spellStart"/>
-      <w:r>
-        <w:rPr>
-          <w:rFonts w:ascii="Arial" w:hAnsi="Arial" w:cs="Arial"/>
-        </w:rPr>
-        <w:t>texto</w:t>
-      </w:r>
-      <w:proofErr w:type="spellEnd"/>
-      <w:r>
-        <w:rPr>
-          <w:rFonts w:ascii="Arial" w:hAnsi="Arial" w:cs="Arial"/>
-        </w:rPr>
-        <w:t xml:space="preserve"> </w:t>
-      </w:r>
-      <w:proofErr w:type="spellStart"/>
-      <w:r>
-        <w:rPr>
-          <w:rFonts w:ascii="Arial" w:hAnsi="Arial" w:cs="Arial"/>
-        </w:rPr>
-        <w:t>texto</w:t>
-      </w:r>
-      <w:proofErr w:type="spellEnd"/>
-      <w:r>
-        <w:rPr>
-          <w:rFonts w:ascii="Arial" w:hAnsi="Arial" w:cs="Arial"/>
-        </w:rPr>
-        <w:t xml:space="preserve"> </w:t>
-      </w:r>
-      <w:proofErr w:type="spellStart"/>
-      <w:r>
-        <w:rPr>
-          <w:rFonts w:ascii="Arial" w:hAnsi="Arial" w:cs="Arial"/>
-        </w:rPr>
-        <w:t>texto</w:t>
-      </w:r>
-      <w:proofErr w:type="spellEnd"/>
-      <w:r>
-        <w:rPr>
-          <w:rFonts w:ascii="Arial" w:hAnsi="Arial" w:cs="Arial"/>
-        </w:rPr>
-        <w:t xml:space="preserve"> </w:t>
-      </w:r>
-      <w:proofErr w:type="spellStart"/>
-      <w:r>
-        <w:rPr>
-          <w:rFonts w:ascii="Arial" w:hAnsi="Arial" w:cs="Arial"/>
-        </w:rPr>
-        <w:t>texto</w:t>
-      </w:r>
-      <w:proofErr w:type="spellEnd"/>
-      <w:r>
-        <w:rPr>
-          <w:rFonts w:ascii="Arial" w:hAnsi="Arial" w:cs="Arial"/>
-        </w:rPr>
-        <w:t xml:space="preserve"> </w:t>
-      </w:r>
-      <w:proofErr w:type="spellStart"/>
-      <w:r>
-        <w:rPr>
-          <w:rFonts w:ascii="Arial" w:hAnsi="Arial" w:cs="Arial"/>
-        </w:rPr>
-        <w:t>texto</w:t>
-      </w:r>
-      <w:proofErr w:type="spellEnd"/>
-      <w:r>
-        <w:rPr>
-          <w:rFonts w:ascii="Arial" w:hAnsi="Arial" w:cs="Arial"/>
-        </w:rPr>
-        <w:t xml:space="preserve"> </w:t>
-      </w:r>
-      <w:proofErr w:type="spellStart"/>
-      <w:r>
-        <w:rPr>
-          <w:rFonts w:ascii="Arial" w:hAnsi="Arial" w:cs="Arial"/>
-        </w:rPr>
-        <w:t>texto</w:t>
-      </w:r>
-      <w:proofErr w:type="spellEnd"/>
-      <w:r>
-        <w:rPr>
-          <w:rFonts w:ascii="Arial" w:hAnsi="Arial" w:cs="Arial"/>
-        </w:rPr>
-        <w:t xml:space="preserve"> </w:t>
-      </w:r>
-      <w:proofErr w:type="spellStart"/>
-      <w:r>
-        <w:rPr>
-          <w:rFonts w:ascii="Arial" w:hAnsi="Arial" w:cs="Arial"/>
-        </w:rPr>
-        <w:t>texto</w:t>
-      </w:r>
-      <w:proofErr w:type="spellEnd"/>
-      <w:r>
-        <w:rPr>
-          <w:rFonts w:ascii="Arial" w:hAnsi="Arial" w:cs="Arial"/>
-        </w:rPr>
-        <w:t xml:space="preserve"> </w:t>
-      </w:r>
-      <w:proofErr w:type="spellStart"/>
-      <w:r>
-        <w:rPr>
-          <w:rFonts w:ascii="Arial" w:hAnsi="Arial" w:cs="Arial"/>
-        </w:rPr>
-        <w:t>texto</w:t>
-      </w:r>
-      <w:proofErr w:type="spellEnd"/>
-      <w:r>
-        <w:rPr>
-          <w:rFonts w:ascii="Arial" w:hAnsi="Arial" w:cs="Arial"/>
-        </w:rPr>
-        <w:t xml:space="preserve"> </w:t>
-      </w:r>
-      <w:proofErr w:type="spellStart"/>
-      <w:r>
-        <w:rPr>
-          <w:rFonts w:ascii="Arial" w:hAnsi="Arial" w:cs="Arial"/>
-        </w:rPr>
-        <w:t>texto</w:t>
-      </w:r>
-      <w:proofErr w:type="spellEnd"/>
-      <w:r>
-        <w:rPr>
-          <w:rFonts w:ascii="Arial" w:hAnsi="Arial" w:cs="Arial"/>
-        </w:rPr>
-        <w:t xml:space="preserve"> </w:t>
-      </w:r>
-      <w:proofErr w:type="spellStart"/>
-      <w:r>
-        <w:rPr>
-          <w:rFonts w:ascii="Arial" w:hAnsi="Arial" w:cs="Arial"/>
-        </w:rPr>
-        <w:t>texto</w:t>
-      </w:r>
-      <w:proofErr w:type="spellEnd"/>
-      <w:r>
-        <w:rPr>
-          <w:rFonts w:ascii="Arial" w:hAnsi="Arial" w:cs="Arial"/>
-        </w:rPr>
-        <w:t xml:space="preserve"> </w:t>
-      </w:r>
-      <w:proofErr w:type="spellStart"/>
-      <w:r>
-        <w:rPr>
-          <w:rFonts w:ascii="Arial" w:hAnsi="Arial" w:cs="Arial"/>
-        </w:rPr>
-        <w:t>texto</w:t>
-      </w:r>
-      <w:proofErr w:type="spellEnd"/>
-      <w:r>
-        <w:rPr>
-          <w:rFonts w:ascii="Arial" w:hAnsi="Arial" w:cs="Arial"/>
-        </w:rPr>
-        <w:t xml:space="preserve"> </w:t>
-      </w:r>
-      <w:proofErr w:type="spellStart"/>
-      <w:r>
-        <w:rPr>
-          <w:rFonts w:ascii="Arial" w:hAnsi="Arial" w:cs="Arial"/>
-        </w:rPr>
-        <w:t>texto</w:t>
-      </w:r>
-      <w:proofErr w:type="spellEnd"/>
-      <w:r>
-        <w:rPr>
-          <w:rFonts w:ascii="Arial" w:hAnsi="Arial" w:cs="Arial"/>
-        </w:rPr>
-        <w:t xml:space="preserve"> </w:t>
-      </w:r>
-      <w:proofErr w:type="spellStart"/>
-      <w:r>
-        <w:rPr>
-          <w:rFonts w:ascii="Arial" w:hAnsi="Arial" w:cs="Arial"/>
-        </w:rPr>
-        <w:t>texto</w:t>
-      </w:r>
-      <w:proofErr w:type="spellEnd"/>
-      <w:r>
-        <w:rPr>
-          <w:rFonts w:ascii="Arial" w:hAnsi="Arial" w:cs="Arial"/>
-        </w:rPr>
-        <w:t xml:space="preserve"> </w:t>
-      </w:r>
-      <w:proofErr w:type="spellStart"/>
-      <w:r>
-        <w:rPr>
-          <w:rFonts w:ascii="Arial" w:hAnsi="Arial" w:cs="Arial"/>
-        </w:rPr>
-        <w:t>texto</w:t>
-      </w:r>
-      <w:proofErr w:type="spellEnd"/>
-      <w:r>
-        <w:rPr>
-          <w:rFonts w:ascii="Arial" w:hAnsi="Arial" w:cs="Arial"/>
-        </w:rPr>
-        <w:t xml:space="preserve"> </w:t>
-      </w:r>
-      <w:proofErr w:type="spellStart"/>
-      <w:r>
-        <w:rPr>
-          <w:rFonts w:ascii="Arial" w:hAnsi="Arial" w:cs="Arial"/>
-        </w:rPr>
-        <w:t>texto</w:t>
-      </w:r>
-      <w:proofErr w:type="spellEnd"/>
-      <w:r>
-        <w:rPr>
-          <w:rFonts w:ascii="Arial" w:hAnsi="Arial" w:cs="Arial"/>
-        </w:rPr>
-        <w:t xml:space="preserve"> </w:t>
-      </w:r>
-      <w:proofErr w:type="spellStart"/>
-      <w:r>
-        <w:rPr>
-          <w:rFonts w:ascii="Arial" w:hAnsi="Arial" w:cs="Arial"/>
-        </w:rPr>
-        <w:t>texto</w:t>
-      </w:r>
-      <w:proofErr w:type="spellEnd"/>
-      <w:r>
-        <w:rPr>
-          <w:rFonts w:ascii="Arial" w:hAnsi="Arial" w:cs="Arial"/>
-        </w:rPr>
-        <w:t xml:space="preserve"> </w:t>
-      </w:r>
-      <w:proofErr w:type="spellStart"/>
-      <w:r>
-        <w:rPr>
-          <w:rFonts w:ascii="Arial" w:hAnsi="Arial" w:cs="Arial"/>
-        </w:rPr>
-        <w:t>texto</w:t>
-      </w:r>
-      <w:proofErr w:type="spellEnd"/>
-      <w:r>
-        <w:rPr>
-          <w:rFonts w:ascii="Arial" w:hAnsi="Arial" w:cs="Arial"/>
-        </w:rPr>
-        <w:t xml:space="preserve"> </w:t>
-      </w:r>
-      <w:proofErr w:type="spellStart"/>
-      <w:r>
-        <w:rPr>
-          <w:rFonts w:ascii="Arial" w:hAnsi="Arial" w:cs="Arial"/>
-        </w:rPr>
-        <w:t>texto</w:t>
-      </w:r>
-      <w:proofErr w:type="spellEnd"/>
-      <w:r>
-        <w:rPr>
-          <w:rFonts w:ascii="Arial" w:hAnsi="Arial" w:cs="Arial"/>
-        </w:rPr>
-        <w:t xml:space="preserve"> </w:t>
-      </w:r>
-      <w:proofErr w:type="spellStart"/>
-      <w:r>
-        <w:rPr>
-          <w:rFonts w:ascii="Arial" w:hAnsi="Arial" w:cs="Arial"/>
-        </w:rPr>
-        <w:t>texto</w:t>
-      </w:r>
-      <w:proofErr w:type="spellEnd"/>
-      <w:r>
-        <w:rPr>
-          <w:rFonts w:ascii="Arial" w:hAnsi="Arial" w:cs="Arial"/>
-        </w:rPr>
-        <w:t xml:space="preserve"> </w:t>
-      </w:r>
-      <w:proofErr w:type="spellStart"/>
-      <w:r>
-        <w:rPr>
-          <w:rFonts w:ascii="Arial" w:hAnsi="Arial" w:cs="Arial"/>
-        </w:rPr>
-        <w:t>texto</w:t>
-      </w:r>
-      <w:proofErr w:type="spellEnd"/>
-      <w:r>
-        <w:rPr>
-          <w:rFonts w:ascii="Arial" w:hAnsi="Arial" w:cs="Arial"/>
-        </w:rPr>
-        <w:t xml:space="preserve"> </w:t>
-      </w:r>
-      <w:proofErr w:type="spellStart"/>
-      <w:r>
-        <w:rPr>
-          <w:rFonts w:ascii="Arial" w:hAnsi="Arial" w:cs="Arial"/>
-        </w:rPr>
-        <w:t>texto</w:t>
-      </w:r>
-      <w:proofErr w:type="spellEnd"/>
-      <w:r>
-        <w:rPr>
-          <w:rFonts w:ascii="Arial" w:hAnsi="Arial" w:cs="Arial"/>
-        </w:rPr>
-        <w:t xml:space="preserve"> </w:t>
-      </w:r>
-      <w:proofErr w:type="spellStart"/>
-      <w:r>
-        <w:rPr>
-          <w:rFonts w:ascii="Arial" w:hAnsi="Arial" w:cs="Arial"/>
-        </w:rPr>
-        <w:t>texto</w:t>
-      </w:r>
-      <w:proofErr w:type="spellEnd"/>
-      <w:r>
-        <w:rPr>
-          <w:rFonts w:ascii="Arial" w:hAnsi="Arial" w:cs="Arial"/>
-        </w:rPr>
-        <w:t xml:space="preserve"> </w:t>
-      </w:r>
-      <w:proofErr w:type="spellStart"/>
-      <w:r>
-        <w:rPr>
-          <w:rFonts w:ascii="Arial" w:hAnsi="Arial" w:cs="Arial"/>
-        </w:rPr>
-        <w:t>texto</w:t>
-      </w:r>
-      <w:proofErr w:type="spellEnd"/>
-      <w:r>
-        <w:rPr>
-          <w:rFonts w:ascii="Arial" w:hAnsi="Arial" w:cs="Arial"/>
-        </w:rPr>
-        <w:t xml:space="preserve"> </w:t>
-      </w:r>
-      <w:proofErr w:type="spellStart"/>
-      <w:r>
-        <w:rPr>
-          <w:rFonts w:ascii="Arial" w:hAnsi="Arial" w:cs="Arial"/>
-        </w:rPr>
-        <w:t>texto</w:t>
-      </w:r>
-      <w:proofErr w:type="spellEnd"/>
-      <w:r>
-        <w:rPr>
-          <w:rFonts w:ascii="Arial" w:hAnsi="Arial" w:cs="Arial"/>
-        </w:rPr>
-        <w:t xml:space="preserve"> </w:t>
-      </w:r>
-      <w:proofErr w:type="spellStart"/>
-      <w:r>
-        <w:rPr>
-          <w:rFonts w:ascii="Arial" w:hAnsi="Arial" w:cs="Arial"/>
-        </w:rPr>
-        <w:t>texto</w:t>
-      </w:r>
-      <w:proofErr w:type="spellEnd"/>
-      <w:r>
-        <w:rPr>
-          <w:rFonts w:ascii="Arial" w:hAnsi="Arial" w:cs="Arial"/>
-        </w:rPr>
-        <w:t xml:space="preserve"> </w:t>
-      </w:r>
-      <w:proofErr w:type="spellStart"/>
-      <w:r>
-        <w:rPr>
-          <w:rFonts w:ascii="Arial" w:hAnsi="Arial" w:cs="Arial"/>
-        </w:rPr>
-        <w:t>texto</w:t>
-      </w:r>
-      <w:proofErr w:type="spellEnd"/>
-      <w:r>
-        <w:rPr>
-          <w:rFonts w:ascii="Arial" w:hAnsi="Arial" w:cs="Arial"/>
-        </w:rPr>
-        <w:t xml:space="preserve"> </w:t>
-      </w:r>
-      <w:proofErr w:type="spellStart"/>
-      <w:r>
-        <w:rPr>
-          <w:rFonts w:ascii="Arial" w:hAnsi="Arial" w:cs="Arial"/>
-        </w:rPr>
-        <w:t>texto</w:t>
-      </w:r>
-      <w:proofErr w:type="spellEnd"/>
-      <w:r>
-        <w:rPr>
-          <w:rFonts w:ascii="Arial" w:hAnsi="Arial" w:cs="Arial"/>
-        </w:rPr>
-        <w:t xml:space="preserve"> </w:t>
-      </w:r>
-      <w:proofErr w:type="spellStart"/>
-      <w:r>
-        <w:rPr>
-          <w:rFonts w:ascii="Arial" w:hAnsi="Arial" w:cs="Arial"/>
-        </w:rPr>
-        <w:t>texto</w:t>
-      </w:r>
-      <w:proofErr w:type="spellEnd"/>
-      <w:r>
-        <w:rPr>
-          <w:rFonts w:ascii="Arial" w:hAnsi="Arial" w:cs="Arial"/>
-        </w:rPr>
-        <w:t xml:space="preserve"> </w:t>
-      </w:r>
-      <w:proofErr w:type="spellStart"/>
-      <w:r>
-        <w:rPr>
-          <w:rFonts w:ascii="Arial" w:hAnsi="Arial" w:cs="Arial"/>
-        </w:rPr>
-        <w:t>texto</w:t>
-      </w:r>
-      <w:proofErr w:type="spellEnd"/>
-      <w:r>
-        <w:rPr>
-          <w:rFonts w:ascii="Arial" w:hAnsi="Arial" w:cs="Arial"/>
-        </w:rPr>
-        <w:t xml:space="preserve"> </w:t>
-      </w:r>
-      <w:proofErr w:type="spellStart"/>
-      <w:r>
-        <w:rPr>
-          <w:rFonts w:ascii="Arial" w:hAnsi="Arial" w:cs="Arial"/>
-        </w:rPr>
-        <w:t>texto</w:t>
-      </w:r>
-      <w:proofErr w:type="spellEnd"/>
-      <w:r>
-        <w:rPr>
-          <w:rFonts w:ascii="Arial" w:hAnsi="Arial" w:cs="Arial"/>
-        </w:rPr>
-        <w:t xml:space="preserve"> </w:t>
-      </w:r>
-      <w:proofErr w:type="spellStart"/>
-      <w:r>
-        <w:rPr>
-          <w:rFonts w:ascii="Arial" w:hAnsi="Arial" w:cs="Arial"/>
-        </w:rPr>
-        <w:t>texto</w:t>
-      </w:r>
-      <w:proofErr w:type="spellEnd"/>
-      <w:r>
-        <w:rPr>
-          <w:rFonts w:ascii="Arial" w:hAnsi="Arial" w:cs="Arial"/>
-        </w:rPr>
-        <w:t xml:space="preserve"> </w:t>
-      </w:r>
-      <w:proofErr w:type="spellStart"/>
-      <w:r>
-        <w:rPr>
-          <w:rFonts w:ascii="Arial" w:hAnsi="Arial" w:cs="Arial"/>
-        </w:rPr>
-        <w:t>texto</w:t>
-      </w:r>
-      <w:proofErr w:type="spellEnd"/>
-      <w:r>
-        <w:rPr>
-          <w:rFonts w:ascii="Arial" w:hAnsi="Arial" w:cs="Arial"/>
-        </w:rPr>
-        <w:t xml:space="preserve"> </w:t>
-      </w:r>
-      <w:proofErr w:type="spellStart"/>
-      <w:r>
-        <w:rPr>
-          <w:rFonts w:ascii="Arial" w:hAnsi="Arial" w:cs="Arial"/>
-        </w:rPr>
-        <w:t>texto</w:t>
-      </w:r>
-      <w:proofErr w:type="spellEnd"/>
-      <w:r>
-        <w:rPr>
-          <w:rFonts w:ascii="Arial" w:hAnsi="Arial" w:cs="Arial"/>
-        </w:rPr>
-        <w:t>.</w:t>
-      </w:r>
+        <w:t>Diagrama de Classe</w:t>
+      </w:r>
+      <w:r>
+        <w:rPr>
+          <w:rFonts w:ascii="Arial" w:hAnsi="Arial" w:cs="Arial"/>
+          <w:b/>
+        </w:rPr>
+        <w:t>s</w:t>
+      </w:r>
+    </w:p>
+    <w:p>
+      <w:pPr>
+        <w:pStyle w:val="PargrafodaLista"/>
+        <w:ind w:left="360"/>
+        <w:contextualSpacing w:val="0"/>
+        <w:rPr>
+          <w:rFonts w:ascii="Arial" w:hAnsi="Arial" w:cs="Arial"/>
+          <w:b/>
+        </w:rPr>
+      </w:pPr>
+    </w:p>
+    <w:p>
+      <w:pPr>
+        <w:pStyle w:val="PargrafodaLista"/>
+        <w:ind w:left="360"/>
+        <w:contextualSpacing w:val="0"/>
+        <w:rPr>
+          <w:rFonts w:ascii="Arial" w:hAnsi="Arial" w:cs="Arial"/>
+          <w:bCs/>
+        </w:rPr>
+      </w:pPr>
+      <w:r>
+        <w:rPr>
+          <w:rFonts w:ascii="Arial" w:hAnsi="Arial" w:cs="Arial"/>
+          <w:bCs/>
+        </w:rPr>
+        <w:t>Em um projeto de desenvolvim</w:t>
+      </w:r>
+      <w:r>
+        <w:rPr>
+          <w:rFonts w:ascii="Arial" w:hAnsi="Arial" w:cs="Arial"/>
+          <w:bCs/>
+        </w:rPr>
+        <w:t>e</w:t>
+      </w:r>
+      <w:r>
+        <w:rPr>
+          <w:rFonts w:ascii="Arial" w:hAnsi="Arial" w:cs="Arial"/>
+          <w:bCs/>
+        </w:rPr>
+        <w:t>nt</w:t>
+      </w:r>
+      <w:r>
+        <w:rPr>
+          <w:rFonts w:ascii="Arial" w:hAnsi="Arial" w:cs="Arial"/>
+          <w:bCs/>
+        </w:rPr>
+        <w:t xml:space="preserve">o de um software, o diagrama de classes é responsável por ilustrar a representação das classes e suas relações, assim como sua estrutura. Pode-se dizer de uma maneira mais fácil,  que o diagrama representa um conjunto de objetos que possuem as mesmas características, facilitando a identificação e agrupação, que resultará na identificação das classes. A estrutura de uma classe é representada por um triângulo com três divisões, sendo elas o seu nome, </w:t>
+      </w:r>
+      <w:r>
+        <w:rPr>
+          <w:rFonts w:ascii="Arial" w:hAnsi="Arial" w:cs="Arial"/>
+          <w:bCs/>
+        </w:rPr>
+        <w:t>seus atributos e seus métodos, respectivamente. Abaixo na Figura 1, está representado o diagrama de classes do projeto, com suas classes, atributos e métodos. (DEVMEDIA, 2021)</w:t>
+      </w:r>
+    </w:p>
+    <w:p>
+      <w:pPr>
+        <w:rPr>
+          <w:rFonts w:ascii="Arial" w:hAnsi="Arial" w:cs="Arial"/>
+          <w:b/>
+        </w:rPr>
+      </w:pPr>
+    </w:p>
+    <w:p>
+      <w:pPr>
+        <w:pStyle w:val="PargrafodaLista"/>
+        <w:ind w:left="360"/>
+        <w:contextualSpacing w:val="0"/>
+        <w:jc w:val="center"/>
+        <w:rPr>
+          <w:rFonts w:ascii="Arial" w:hAnsi="Arial" w:cs="Arial"/>
+          <w:bCs/>
+          <w:i/>
+          <w:iCs/>
+          <w:sz w:val="20"/>
+          <w:szCs w:val="18"/>
+        </w:rPr>
+      </w:pPr>
+      <w:r>
+        <w:rPr>
+          <w:rFonts w:ascii="Arial" w:hAnsi="Arial" w:cs="Arial"/>
+          <w:bCs/>
+          <w:i/>
+          <w:iCs/>
+          <w:sz w:val="20"/>
+          <w:szCs w:val="18"/>
+        </w:rPr>
+        <w:t>Figura 1 – Diagrama de Classes</w:t>
+      </w:r>
+    </w:p>
+    <w:p>
+      <w:pPr>
+        <w:pStyle w:val="PargrafodaLista"/>
+        <w:ind w:left="0"/>
+        <w:contextualSpacing w:val="0"/>
+        <w:jc w:val="center"/>
+        <w:rPr>
+          <w:rFonts w:ascii="Arial" w:hAnsi="Arial" w:cs="Arial"/>
+          <w:b/>
+        </w:rPr>
+      </w:pPr>
+      <w:r>
+        <w:rPr>
+          <w:rFonts w:ascii="Arial" w:hAnsi="Arial" w:cs="Arial"/>
+          <w:b/>
+          <w:noProof/>
+        </w:rPr>
+        <w:drawing>
+          <wp:inline distT="0" distB="0" distL="0" distR="0" wp14:anchorId="106B725A" wp14:editId="1B27C07D">
+            <wp:extent cx="5899150" cy="3655695"/>
+            <wp:effectExtent l="0" t="0" r="6350" b="1905"/>
+            <wp:docPr id="3" name="Imagem 3" descr="Diagrama&#10;&#10;Descrição gerada automaticamente"/>
+            <wp:cNvGraphicFramePr>
+              <a:graphicFrameLocks xmlns:a="http://schemas.openxmlformats.org/drawingml/2006/main" noChangeAspect="1"/>
+            </wp:cNvGraphicFramePr>
+            <a:graphic xmlns:a="http://schemas.openxmlformats.org/drawingml/2006/main">
+              <a:graphicData uri="http://schemas.openxmlformats.org/drawingml/2006/picture">
+                <pic:pic xmlns:pic="http://schemas.openxmlformats.org/drawingml/2006/picture">
+                  <pic:nvPicPr>
+                    <pic:cNvPr id="3" name="Imagem 3" descr="Diagrama&#10;&#10;Descrição gerada automaticamente"/>
+                    <pic:cNvPicPr/>
+                  </pic:nvPicPr>
+                  <pic:blipFill>
+                    <a:blip r:embed="rId8"/>
+                    <a:stretch>
+                      <a:fillRect/>
+                    </a:stretch>
+                  </pic:blipFill>
+                  <pic:spPr>
+                    <a:xfrm>
+                      <a:off x="0" y="0"/>
+                      <a:ext cx="5899150" cy="3655695"/>
+                    </a:xfrm>
+                    <a:prstGeom prst="rect">
+                      <a:avLst/>
+                    </a:prstGeom>
+                  </pic:spPr>
+                </pic:pic>
+              </a:graphicData>
+            </a:graphic>
+          </wp:inline>
+        </w:drawing>
+      </w:r>
+    </w:p>
+    <w:p>
+      <w:pPr>
+        <w:pStyle w:val="PargrafodaLista"/>
+        <w:ind w:left="360"/>
+        <w:contextualSpacing w:val="0"/>
+        <w:rPr>
+          <w:rFonts w:ascii="Arial" w:hAnsi="Arial" w:cs="Arial"/>
+          <w:b/>
+        </w:rPr>
+      </w:pPr>
+    </w:p>
+    <w:p>
+      <w:pPr>
+        <w:pStyle w:val="PargrafodaLista"/>
+        <w:ind w:left="360"/>
+        <w:contextualSpacing w:val="0"/>
+        <w:jc w:val="center"/>
+        <w:rPr>
+          <w:rFonts w:ascii="Arial" w:hAnsi="Arial" w:cs="Arial"/>
+          <w:bCs/>
+        </w:rPr>
+      </w:pPr>
+      <w:r>
+        <w:rPr>
+          <w:rFonts w:ascii="Arial" w:hAnsi="Arial" w:cs="Arial"/>
+          <w:bCs/>
+        </w:rPr>
+        <w:t>Fonte: O autor.</w:t>
+      </w:r>
+    </w:p>
+    <w:p>
+      <w:pPr>
+        <w:pStyle w:val="PargrafodaLista"/>
+        <w:ind w:left="360"/>
+        <w:contextualSpacing w:val="0"/>
+        <w:jc w:val="center"/>
+        <w:rPr>
+          <w:rFonts w:ascii="Arial" w:hAnsi="Arial" w:cs="Arial"/>
+          <w:bCs/>
+        </w:rPr>
+      </w:pPr>
+    </w:p>
+    <w:p>
+      <w:pPr>
+        <w:pStyle w:val="PargrafodaLista"/>
+        <w:ind w:left="360"/>
+        <w:contextualSpacing w:val="0"/>
+        <w:rPr>
+          <w:rFonts w:ascii="Arial" w:hAnsi="Arial" w:cs="Arial"/>
+          <w:b/>
+        </w:rPr>
+      </w:pPr>
+    </w:p>
+    <w:p>
+      <w:pPr>
+        <w:pStyle w:val="PargrafodaLista"/>
+        <w:ind w:left="360"/>
+        <w:contextualSpacing w:val="0"/>
+        <w:rPr>
+          <w:rFonts w:ascii="Arial" w:hAnsi="Arial" w:cs="Arial"/>
+          <w:b/>
+        </w:rPr>
+      </w:pPr>
     </w:p>
     <w:p>
       <w:pPr>
@@ -5494,7 +4407,8 @@
           <w:rFonts w:ascii="Arial" w:hAnsi="Arial" w:cs="Arial"/>
           <w:b/>
         </w:rPr>
-        <w:t xml:space="preserve"> Assunto 2</w:t>
+        <w:lastRenderedPageBreak/>
+        <w:t>Diagrama de Caso de Uso</w:t>
       </w:r>
     </w:p>
     <w:p>
@@ -6955,695 +5869,6 @@
     </w:p>
     <w:p>
       <w:pPr>
-        <w:ind w:firstLine="1418"/>
-        <w:rPr>
-          <w:rFonts w:ascii="Arial" w:hAnsi="Arial" w:cs="Arial"/>
-        </w:rPr>
-      </w:pPr>
-      <w:r>
-        <w:rPr>
-          <w:rFonts w:ascii="Arial" w:hAnsi="Arial" w:cs="Arial"/>
-        </w:rPr>
-        <w:t xml:space="preserve">Texto </w:t>
-      </w:r>
-      <w:proofErr w:type="spellStart"/>
-      <w:proofErr w:type="gramStart"/>
-      <w:r>
-        <w:rPr>
-          <w:rFonts w:ascii="Arial" w:hAnsi="Arial" w:cs="Arial"/>
-        </w:rPr>
-        <w:t>texto</w:t>
-      </w:r>
-      <w:proofErr w:type="spellEnd"/>
-      <w:proofErr w:type="gramEnd"/>
-      <w:r>
-        <w:rPr>
-          <w:rFonts w:ascii="Arial" w:hAnsi="Arial" w:cs="Arial"/>
-        </w:rPr>
-        <w:t xml:space="preserve"> </w:t>
-      </w:r>
-      <w:proofErr w:type="spellStart"/>
-      <w:r>
-        <w:rPr>
-          <w:rFonts w:ascii="Arial" w:hAnsi="Arial" w:cs="Arial"/>
-        </w:rPr>
-        <w:t>texto</w:t>
-      </w:r>
-      <w:proofErr w:type="spellEnd"/>
-      <w:r>
-        <w:rPr>
-          <w:rFonts w:ascii="Arial" w:hAnsi="Arial" w:cs="Arial"/>
-        </w:rPr>
-        <w:t xml:space="preserve"> </w:t>
-      </w:r>
-      <w:proofErr w:type="spellStart"/>
-      <w:r>
-        <w:rPr>
-          <w:rFonts w:ascii="Arial" w:hAnsi="Arial" w:cs="Arial"/>
-        </w:rPr>
-        <w:t>texto</w:t>
-      </w:r>
-      <w:proofErr w:type="spellEnd"/>
-      <w:r>
-        <w:rPr>
-          <w:rFonts w:ascii="Arial" w:hAnsi="Arial" w:cs="Arial"/>
-        </w:rPr>
-        <w:t xml:space="preserve"> </w:t>
-      </w:r>
-      <w:proofErr w:type="spellStart"/>
-      <w:r>
-        <w:rPr>
-          <w:rFonts w:ascii="Arial" w:hAnsi="Arial" w:cs="Arial"/>
-        </w:rPr>
-        <w:t>texto</w:t>
-      </w:r>
-      <w:proofErr w:type="spellEnd"/>
-      <w:r>
-        <w:rPr>
-          <w:rFonts w:ascii="Arial" w:hAnsi="Arial" w:cs="Arial"/>
-        </w:rPr>
-        <w:t xml:space="preserve"> </w:t>
-      </w:r>
-      <w:proofErr w:type="spellStart"/>
-      <w:r>
-        <w:rPr>
-          <w:rFonts w:ascii="Arial" w:hAnsi="Arial" w:cs="Arial"/>
-        </w:rPr>
-        <w:t>texto</w:t>
-      </w:r>
-      <w:proofErr w:type="spellEnd"/>
-      <w:r>
-        <w:rPr>
-          <w:rFonts w:ascii="Arial" w:hAnsi="Arial" w:cs="Arial"/>
-        </w:rPr>
-        <w:t xml:space="preserve"> </w:t>
-      </w:r>
-      <w:proofErr w:type="spellStart"/>
-      <w:r>
-        <w:rPr>
-          <w:rFonts w:ascii="Arial" w:hAnsi="Arial" w:cs="Arial"/>
-        </w:rPr>
-        <w:t>texto</w:t>
-      </w:r>
-      <w:proofErr w:type="spellEnd"/>
-      <w:r>
-        <w:rPr>
-          <w:rFonts w:ascii="Arial" w:hAnsi="Arial" w:cs="Arial"/>
-        </w:rPr>
-        <w:t xml:space="preserve"> </w:t>
-      </w:r>
-      <w:proofErr w:type="spellStart"/>
-      <w:r>
-        <w:rPr>
-          <w:rFonts w:ascii="Arial" w:hAnsi="Arial" w:cs="Arial"/>
-        </w:rPr>
-        <w:t>texto</w:t>
-      </w:r>
-      <w:proofErr w:type="spellEnd"/>
-      <w:r>
-        <w:rPr>
-          <w:rFonts w:ascii="Arial" w:hAnsi="Arial" w:cs="Arial"/>
-        </w:rPr>
-        <w:t xml:space="preserve"> </w:t>
-      </w:r>
-      <w:proofErr w:type="spellStart"/>
-      <w:r>
-        <w:rPr>
-          <w:rFonts w:ascii="Arial" w:hAnsi="Arial" w:cs="Arial"/>
-        </w:rPr>
-        <w:t>texto</w:t>
-      </w:r>
-      <w:proofErr w:type="spellEnd"/>
-      <w:r>
-        <w:rPr>
-          <w:rFonts w:ascii="Arial" w:hAnsi="Arial" w:cs="Arial"/>
-        </w:rPr>
-        <w:t xml:space="preserve"> </w:t>
-      </w:r>
-      <w:proofErr w:type="spellStart"/>
-      <w:r>
-        <w:rPr>
-          <w:rFonts w:ascii="Arial" w:hAnsi="Arial" w:cs="Arial"/>
-        </w:rPr>
-        <w:t>texto</w:t>
-      </w:r>
-      <w:proofErr w:type="spellEnd"/>
-      <w:r>
-        <w:rPr>
-          <w:rFonts w:ascii="Arial" w:hAnsi="Arial" w:cs="Arial"/>
-        </w:rPr>
-        <w:t xml:space="preserve"> </w:t>
-      </w:r>
-      <w:proofErr w:type="spellStart"/>
-      <w:r>
-        <w:rPr>
-          <w:rFonts w:ascii="Arial" w:hAnsi="Arial" w:cs="Arial"/>
-        </w:rPr>
-        <w:t>texto</w:t>
-      </w:r>
-      <w:proofErr w:type="spellEnd"/>
-      <w:r>
-        <w:rPr>
-          <w:rFonts w:ascii="Arial" w:hAnsi="Arial" w:cs="Arial"/>
-        </w:rPr>
-        <w:t xml:space="preserve"> </w:t>
-      </w:r>
-      <w:proofErr w:type="spellStart"/>
-      <w:r>
-        <w:rPr>
-          <w:rFonts w:ascii="Arial" w:hAnsi="Arial" w:cs="Arial"/>
-        </w:rPr>
-        <w:t>texto</w:t>
-      </w:r>
-      <w:proofErr w:type="spellEnd"/>
-      <w:r>
-        <w:rPr>
-          <w:rFonts w:ascii="Arial" w:hAnsi="Arial" w:cs="Arial"/>
-        </w:rPr>
-        <w:t xml:space="preserve"> </w:t>
-      </w:r>
-      <w:proofErr w:type="spellStart"/>
-      <w:r>
-        <w:rPr>
-          <w:rFonts w:ascii="Arial" w:hAnsi="Arial" w:cs="Arial"/>
-        </w:rPr>
-        <w:t>texto</w:t>
-      </w:r>
-      <w:proofErr w:type="spellEnd"/>
-      <w:r>
-        <w:rPr>
-          <w:rFonts w:ascii="Arial" w:hAnsi="Arial" w:cs="Arial"/>
-        </w:rPr>
-        <w:t xml:space="preserve"> </w:t>
-      </w:r>
-      <w:proofErr w:type="spellStart"/>
-      <w:r>
-        <w:rPr>
-          <w:rFonts w:ascii="Arial" w:hAnsi="Arial" w:cs="Arial"/>
-        </w:rPr>
-        <w:t>texto</w:t>
-      </w:r>
-      <w:proofErr w:type="spellEnd"/>
-      <w:r>
-        <w:rPr>
-          <w:rFonts w:ascii="Arial" w:hAnsi="Arial" w:cs="Arial"/>
-        </w:rPr>
-        <w:t xml:space="preserve"> </w:t>
-      </w:r>
-      <w:proofErr w:type="spellStart"/>
-      <w:r>
-        <w:rPr>
-          <w:rFonts w:ascii="Arial" w:hAnsi="Arial" w:cs="Arial"/>
-        </w:rPr>
-        <w:t>texto</w:t>
-      </w:r>
-      <w:proofErr w:type="spellEnd"/>
-      <w:r>
-        <w:rPr>
-          <w:rFonts w:ascii="Arial" w:hAnsi="Arial" w:cs="Arial"/>
-        </w:rPr>
-        <w:t xml:space="preserve"> </w:t>
-      </w:r>
-      <w:proofErr w:type="spellStart"/>
-      <w:r>
-        <w:rPr>
-          <w:rFonts w:ascii="Arial" w:hAnsi="Arial" w:cs="Arial"/>
-        </w:rPr>
-        <w:t>texto</w:t>
-      </w:r>
-      <w:proofErr w:type="spellEnd"/>
-      <w:r>
-        <w:rPr>
-          <w:rFonts w:ascii="Arial" w:hAnsi="Arial" w:cs="Arial"/>
-        </w:rPr>
-        <w:t xml:space="preserve"> </w:t>
-      </w:r>
-      <w:proofErr w:type="spellStart"/>
-      <w:r>
-        <w:rPr>
-          <w:rFonts w:ascii="Arial" w:hAnsi="Arial" w:cs="Arial"/>
-        </w:rPr>
-        <w:t>texto</w:t>
-      </w:r>
-      <w:proofErr w:type="spellEnd"/>
-      <w:r>
-        <w:rPr>
-          <w:rFonts w:ascii="Arial" w:hAnsi="Arial" w:cs="Arial"/>
-        </w:rPr>
-        <w:t xml:space="preserve"> </w:t>
-      </w:r>
-      <w:proofErr w:type="spellStart"/>
-      <w:r>
-        <w:rPr>
-          <w:rFonts w:ascii="Arial" w:hAnsi="Arial" w:cs="Arial"/>
-        </w:rPr>
-        <w:t>texto</w:t>
-      </w:r>
-      <w:proofErr w:type="spellEnd"/>
-      <w:r>
-        <w:rPr>
-          <w:rFonts w:ascii="Arial" w:hAnsi="Arial" w:cs="Arial"/>
-        </w:rPr>
-        <w:t xml:space="preserve"> </w:t>
-      </w:r>
-      <w:proofErr w:type="spellStart"/>
-      <w:r>
-        <w:rPr>
-          <w:rFonts w:ascii="Arial" w:hAnsi="Arial" w:cs="Arial"/>
-        </w:rPr>
-        <w:t>texto</w:t>
-      </w:r>
-      <w:proofErr w:type="spellEnd"/>
-      <w:r>
-        <w:rPr>
-          <w:rFonts w:ascii="Arial" w:hAnsi="Arial" w:cs="Arial"/>
-        </w:rPr>
-        <w:t xml:space="preserve"> </w:t>
-      </w:r>
-      <w:proofErr w:type="spellStart"/>
-      <w:r>
-        <w:rPr>
-          <w:rFonts w:ascii="Arial" w:hAnsi="Arial" w:cs="Arial"/>
-        </w:rPr>
-        <w:t>texto</w:t>
-      </w:r>
-      <w:proofErr w:type="spellEnd"/>
-      <w:r>
-        <w:rPr>
-          <w:rFonts w:ascii="Arial" w:hAnsi="Arial" w:cs="Arial"/>
-        </w:rPr>
-        <w:t xml:space="preserve"> </w:t>
-      </w:r>
-      <w:proofErr w:type="spellStart"/>
-      <w:r>
-        <w:rPr>
-          <w:rFonts w:ascii="Arial" w:hAnsi="Arial" w:cs="Arial"/>
-        </w:rPr>
-        <w:t>texto</w:t>
-      </w:r>
-      <w:proofErr w:type="spellEnd"/>
-      <w:r>
-        <w:rPr>
-          <w:rFonts w:ascii="Arial" w:hAnsi="Arial" w:cs="Arial"/>
-        </w:rPr>
-        <w:t xml:space="preserve"> </w:t>
-      </w:r>
-      <w:proofErr w:type="spellStart"/>
-      <w:r>
-        <w:rPr>
-          <w:rFonts w:ascii="Arial" w:hAnsi="Arial" w:cs="Arial"/>
-        </w:rPr>
-        <w:t>texto</w:t>
-      </w:r>
-      <w:proofErr w:type="spellEnd"/>
-      <w:r>
-        <w:rPr>
-          <w:rFonts w:ascii="Arial" w:hAnsi="Arial" w:cs="Arial"/>
-        </w:rPr>
-        <w:t xml:space="preserve"> </w:t>
-      </w:r>
-      <w:proofErr w:type="spellStart"/>
-      <w:r>
-        <w:rPr>
-          <w:rFonts w:ascii="Arial" w:hAnsi="Arial" w:cs="Arial"/>
-        </w:rPr>
-        <w:t>texto</w:t>
-      </w:r>
-      <w:proofErr w:type="spellEnd"/>
-      <w:r>
-        <w:rPr>
-          <w:rFonts w:ascii="Arial" w:hAnsi="Arial" w:cs="Arial"/>
-        </w:rPr>
-        <w:t xml:space="preserve"> </w:t>
-      </w:r>
-      <w:proofErr w:type="spellStart"/>
-      <w:r>
-        <w:rPr>
-          <w:rFonts w:ascii="Arial" w:hAnsi="Arial" w:cs="Arial"/>
-        </w:rPr>
-        <w:t>texto</w:t>
-      </w:r>
-      <w:proofErr w:type="spellEnd"/>
-      <w:r>
-        <w:rPr>
-          <w:rFonts w:ascii="Arial" w:hAnsi="Arial" w:cs="Arial"/>
-        </w:rPr>
-        <w:t xml:space="preserve"> </w:t>
-      </w:r>
-      <w:proofErr w:type="spellStart"/>
-      <w:r>
-        <w:rPr>
-          <w:rFonts w:ascii="Arial" w:hAnsi="Arial" w:cs="Arial"/>
-        </w:rPr>
-        <w:t>texto</w:t>
-      </w:r>
-      <w:proofErr w:type="spellEnd"/>
-      <w:r>
-        <w:rPr>
-          <w:rFonts w:ascii="Arial" w:hAnsi="Arial" w:cs="Arial"/>
-        </w:rPr>
-        <w:t xml:space="preserve"> </w:t>
-      </w:r>
-      <w:proofErr w:type="spellStart"/>
-      <w:r>
-        <w:rPr>
-          <w:rFonts w:ascii="Arial" w:hAnsi="Arial" w:cs="Arial"/>
-        </w:rPr>
-        <w:t>texto</w:t>
-      </w:r>
-      <w:proofErr w:type="spellEnd"/>
-      <w:r>
-        <w:rPr>
-          <w:rFonts w:ascii="Arial" w:hAnsi="Arial" w:cs="Arial"/>
-        </w:rPr>
-        <w:t xml:space="preserve"> </w:t>
-      </w:r>
-      <w:proofErr w:type="spellStart"/>
-      <w:r>
-        <w:rPr>
-          <w:rFonts w:ascii="Arial" w:hAnsi="Arial" w:cs="Arial"/>
-        </w:rPr>
-        <w:t>texto</w:t>
-      </w:r>
-      <w:proofErr w:type="spellEnd"/>
-      <w:r>
-        <w:rPr>
-          <w:rFonts w:ascii="Arial" w:hAnsi="Arial" w:cs="Arial"/>
-        </w:rPr>
-        <w:t xml:space="preserve"> </w:t>
-      </w:r>
-      <w:proofErr w:type="spellStart"/>
-      <w:r>
-        <w:rPr>
-          <w:rFonts w:ascii="Arial" w:hAnsi="Arial" w:cs="Arial"/>
-        </w:rPr>
-        <w:t>texto</w:t>
-      </w:r>
-      <w:proofErr w:type="spellEnd"/>
-      <w:r>
-        <w:rPr>
-          <w:rFonts w:ascii="Arial" w:hAnsi="Arial" w:cs="Arial"/>
-        </w:rPr>
-        <w:t xml:space="preserve"> </w:t>
-      </w:r>
-      <w:proofErr w:type="spellStart"/>
-      <w:r>
-        <w:rPr>
-          <w:rFonts w:ascii="Arial" w:hAnsi="Arial" w:cs="Arial"/>
-        </w:rPr>
-        <w:t>texto</w:t>
-      </w:r>
-      <w:proofErr w:type="spellEnd"/>
-      <w:r>
-        <w:rPr>
-          <w:rFonts w:ascii="Arial" w:hAnsi="Arial" w:cs="Arial"/>
-        </w:rPr>
-        <w:t xml:space="preserve"> </w:t>
-      </w:r>
-      <w:proofErr w:type="spellStart"/>
-      <w:r>
-        <w:rPr>
-          <w:rFonts w:ascii="Arial" w:hAnsi="Arial" w:cs="Arial"/>
-        </w:rPr>
-        <w:t>texto</w:t>
-      </w:r>
-      <w:proofErr w:type="spellEnd"/>
-      <w:r>
-        <w:rPr>
-          <w:rFonts w:ascii="Arial" w:hAnsi="Arial" w:cs="Arial"/>
-        </w:rPr>
-        <w:t xml:space="preserve"> </w:t>
-      </w:r>
-      <w:proofErr w:type="spellStart"/>
-      <w:r>
-        <w:rPr>
-          <w:rFonts w:ascii="Arial" w:hAnsi="Arial" w:cs="Arial"/>
-        </w:rPr>
-        <w:t>texto</w:t>
-      </w:r>
-      <w:proofErr w:type="spellEnd"/>
-      <w:r>
-        <w:rPr>
-          <w:rFonts w:ascii="Arial" w:hAnsi="Arial" w:cs="Arial"/>
-        </w:rPr>
-        <w:t xml:space="preserve"> </w:t>
-      </w:r>
-      <w:proofErr w:type="spellStart"/>
-      <w:r>
-        <w:rPr>
-          <w:rFonts w:ascii="Arial" w:hAnsi="Arial" w:cs="Arial"/>
-        </w:rPr>
-        <w:t>texto</w:t>
-      </w:r>
-      <w:proofErr w:type="spellEnd"/>
-      <w:r>
-        <w:rPr>
-          <w:rFonts w:ascii="Arial" w:hAnsi="Arial" w:cs="Arial"/>
-        </w:rPr>
-        <w:t xml:space="preserve"> </w:t>
-      </w:r>
-      <w:proofErr w:type="spellStart"/>
-      <w:r>
-        <w:rPr>
-          <w:rFonts w:ascii="Arial" w:hAnsi="Arial" w:cs="Arial"/>
-        </w:rPr>
-        <w:t>texto</w:t>
-      </w:r>
-      <w:proofErr w:type="spellEnd"/>
-      <w:r>
-        <w:rPr>
-          <w:rFonts w:ascii="Arial" w:hAnsi="Arial" w:cs="Arial"/>
-        </w:rPr>
-        <w:t xml:space="preserve"> </w:t>
-      </w:r>
-      <w:proofErr w:type="spellStart"/>
-      <w:r>
-        <w:rPr>
-          <w:rFonts w:ascii="Arial" w:hAnsi="Arial" w:cs="Arial"/>
-        </w:rPr>
-        <w:t>texto</w:t>
-      </w:r>
-      <w:proofErr w:type="spellEnd"/>
-      <w:r>
-        <w:rPr>
-          <w:rFonts w:ascii="Arial" w:hAnsi="Arial" w:cs="Arial"/>
-        </w:rPr>
-        <w:t xml:space="preserve"> </w:t>
-      </w:r>
-      <w:proofErr w:type="spellStart"/>
-      <w:r>
-        <w:rPr>
-          <w:rFonts w:ascii="Arial" w:hAnsi="Arial" w:cs="Arial"/>
-        </w:rPr>
-        <w:t>texto</w:t>
-      </w:r>
-      <w:proofErr w:type="spellEnd"/>
-      <w:r>
-        <w:rPr>
-          <w:rFonts w:ascii="Arial" w:hAnsi="Arial" w:cs="Arial"/>
-        </w:rPr>
-        <w:t xml:space="preserve"> </w:t>
-      </w:r>
-      <w:proofErr w:type="spellStart"/>
-      <w:r>
-        <w:rPr>
-          <w:rFonts w:ascii="Arial" w:hAnsi="Arial" w:cs="Arial"/>
-        </w:rPr>
-        <w:t>texto</w:t>
-      </w:r>
-      <w:proofErr w:type="spellEnd"/>
-      <w:r>
-        <w:rPr>
-          <w:rFonts w:ascii="Arial" w:hAnsi="Arial" w:cs="Arial"/>
-        </w:rPr>
-        <w:t xml:space="preserve"> </w:t>
-      </w:r>
-      <w:proofErr w:type="spellStart"/>
-      <w:r>
-        <w:rPr>
-          <w:rFonts w:ascii="Arial" w:hAnsi="Arial" w:cs="Arial"/>
-        </w:rPr>
-        <w:t>texto</w:t>
-      </w:r>
-      <w:proofErr w:type="spellEnd"/>
-      <w:r>
-        <w:rPr>
-          <w:rFonts w:ascii="Arial" w:hAnsi="Arial" w:cs="Arial"/>
-        </w:rPr>
-        <w:t xml:space="preserve"> </w:t>
-      </w:r>
-      <w:proofErr w:type="spellStart"/>
-      <w:r>
-        <w:rPr>
-          <w:rFonts w:ascii="Arial" w:hAnsi="Arial" w:cs="Arial"/>
-        </w:rPr>
-        <w:t>texto</w:t>
-      </w:r>
-      <w:proofErr w:type="spellEnd"/>
-      <w:r>
-        <w:rPr>
-          <w:rFonts w:ascii="Arial" w:hAnsi="Arial" w:cs="Arial"/>
-        </w:rPr>
-        <w:t xml:space="preserve"> </w:t>
-      </w:r>
-      <w:proofErr w:type="spellStart"/>
-      <w:r>
-        <w:rPr>
-          <w:rFonts w:ascii="Arial" w:hAnsi="Arial" w:cs="Arial"/>
-        </w:rPr>
-        <w:t>texto</w:t>
-      </w:r>
-      <w:proofErr w:type="spellEnd"/>
-      <w:r>
-        <w:rPr>
-          <w:rFonts w:ascii="Arial" w:hAnsi="Arial" w:cs="Arial"/>
-        </w:rPr>
-        <w:t xml:space="preserve"> </w:t>
-      </w:r>
-      <w:proofErr w:type="spellStart"/>
-      <w:r>
-        <w:rPr>
-          <w:rFonts w:ascii="Arial" w:hAnsi="Arial" w:cs="Arial"/>
-        </w:rPr>
-        <w:t>texto</w:t>
-      </w:r>
-      <w:proofErr w:type="spellEnd"/>
-      <w:r>
-        <w:rPr>
-          <w:rFonts w:ascii="Arial" w:hAnsi="Arial" w:cs="Arial"/>
-        </w:rPr>
-        <w:t xml:space="preserve"> </w:t>
-      </w:r>
-      <w:proofErr w:type="spellStart"/>
-      <w:r>
-        <w:rPr>
-          <w:rFonts w:ascii="Arial" w:hAnsi="Arial" w:cs="Arial"/>
-        </w:rPr>
-        <w:t>texto</w:t>
-      </w:r>
-      <w:proofErr w:type="spellEnd"/>
-      <w:r>
-        <w:rPr>
-          <w:rFonts w:ascii="Arial" w:hAnsi="Arial" w:cs="Arial"/>
-        </w:rPr>
-        <w:t xml:space="preserve"> </w:t>
-      </w:r>
-      <w:proofErr w:type="spellStart"/>
-      <w:r>
-        <w:rPr>
-          <w:rFonts w:ascii="Arial" w:hAnsi="Arial" w:cs="Arial"/>
-        </w:rPr>
-        <w:t>texto</w:t>
-      </w:r>
-      <w:proofErr w:type="spellEnd"/>
-      <w:r>
-        <w:rPr>
-          <w:rFonts w:ascii="Arial" w:hAnsi="Arial" w:cs="Arial"/>
-        </w:rPr>
-        <w:t xml:space="preserve"> </w:t>
-      </w:r>
-      <w:proofErr w:type="spellStart"/>
-      <w:r>
-        <w:rPr>
-          <w:rFonts w:ascii="Arial" w:hAnsi="Arial" w:cs="Arial"/>
-        </w:rPr>
-        <w:t>texto</w:t>
-      </w:r>
-      <w:proofErr w:type="spellEnd"/>
-      <w:r>
-        <w:rPr>
-          <w:rFonts w:ascii="Arial" w:hAnsi="Arial" w:cs="Arial"/>
-        </w:rPr>
-        <w:t xml:space="preserve"> </w:t>
-      </w:r>
-      <w:proofErr w:type="spellStart"/>
-      <w:r>
-        <w:rPr>
-          <w:rFonts w:ascii="Arial" w:hAnsi="Arial" w:cs="Arial"/>
-        </w:rPr>
-        <w:t>texto</w:t>
-      </w:r>
-      <w:proofErr w:type="spellEnd"/>
-      <w:r>
-        <w:rPr>
-          <w:rFonts w:ascii="Arial" w:hAnsi="Arial" w:cs="Arial"/>
-        </w:rPr>
-        <w:t xml:space="preserve"> </w:t>
-      </w:r>
-      <w:proofErr w:type="spellStart"/>
-      <w:r>
-        <w:rPr>
-          <w:rFonts w:ascii="Arial" w:hAnsi="Arial" w:cs="Arial"/>
-        </w:rPr>
-        <w:t>texto</w:t>
-      </w:r>
-      <w:proofErr w:type="spellEnd"/>
-      <w:r>
-        <w:rPr>
-          <w:rFonts w:ascii="Arial" w:hAnsi="Arial" w:cs="Arial"/>
-        </w:rPr>
-        <w:t xml:space="preserve"> </w:t>
-      </w:r>
-      <w:proofErr w:type="spellStart"/>
-      <w:r>
-        <w:rPr>
-          <w:rFonts w:ascii="Arial" w:hAnsi="Arial" w:cs="Arial"/>
-        </w:rPr>
-        <w:t>texto</w:t>
-      </w:r>
-      <w:proofErr w:type="spellEnd"/>
-      <w:r>
-        <w:rPr>
-          <w:rFonts w:ascii="Arial" w:hAnsi="Arial" w:cs="Arial"/>
-        </w:rPr>
-        <w:t xml:space="preserve"> </w:t>
-      </w:r>
-      <w:proofErr w:type="spellStart"/>
-      <w:r>
-        <w:rPr>
-          <w:rFonts w:ascii="Arial" w:hAnsi="Arial" w:cs="Arial"/>
-        </w:rPr>
-        <w:t>texto</w:t>
-      </w:r>
-      <w:proofErr w:type="spellEnd"/>
-      <w:r>
-        <w:rPr>
-          <w:rFonts w:ascii="Arial" w:hAnsi="Arial" w:cs="Arial"/>
-        </w:rPr>
-        <w:t xml:space="preserve"> </w:t>
-      </w:r>
-      <w:proofErr w:type="spellStart"/>
-      <w:r>
-        <w:rPr>
-          <w:rFonts w:ascii="Arial" w:hAnsi="Arial" w:cs="Arial"/>
-        </w:rPr>
-        <w:t>texto</w:t>
-      </w:r>
-      <w:proofErr w:type="spellEnd"/>
-      <w:r>
-        <w:rPr>
-          <w:rFonts w:ascii="Arial" w:hAnsi="Arial" w:cs="Arial"/>
-        </w:rPr>
-        <w:t xml:space="preserve"> </w:t>
-      </w:r>
-      <w:proofErr w:type="spellStart"/>
-      <w:r>
-        <w:rPr>
-          <w:rFonts w:ascii="Arial" w:hAnsi="Arial" w:cs="Arial"/>
-        </w:rPr>
-        <w:t>texto</w:t>
-      </w:r>
-      <w:proofErr w:type="spellEnd"/>
-      <w:r>
-        <w:rPr>
-          <w:rFonts w:ascii="Arial" w:hAnsi="Arial" w:cs="Arial"/>
-        </w:rPr>
-        <w:t>.</w:t>
-      </w:r>
-    </w:p>
-    <w:p>
-      <w:pPr>
-        <w:ind w:firstLine="1418"/>
         <w:rPr>
           <w:rFonts w:ascii="Arial" w:hAnsi="Arial" w:cs="Arial"/>
         </w:rPr>
@@ -7659,15 +5884,15 @@
         <w:contextualSpacing w:val="0"/>
         <w:rPr>
           <w:rFonts w:ascii="Arial" w:hAnsi="Arial" w:cs="Arial"/>
-          <w:b/>
-        </w:rPr>
-      </w:pPr>
-      <w:r>
-        <w:rPr>
-          <w:rFonts w:ascii="Arial" w:hAnsi="Arial" w:cs="Arial"/>
-          <w:b/>
-        </w:rPr>
-        <w:t>Assunto 1</w:t>
+          <w:bCs/>
+        </w:rPr>
+      </w:pPr>
+      <w:r>
+        <w:rPr>
+          <w:rFonts w:ascii="Arial" w:hAnsi="Arial" w:cs="Arial"/>
+          <w:bCs/>
+        </w:rPr>
+        <w:t>TELAS DO PROTÓTIPO E SUAS FUNCIONALIDADES</w:t>
       </w:r>
     </w:p>
     <w:p>
@@ -7681,686 +5906,1484 @@
         <w:rPr>
           <w:rFonts w:ascii="Arial" w:hAnsi="Arial" w:cs="Arial"/>
         </w:rPr>
-        <w:t xml:space="preserve">Texto </w:t>
-      </w:r>
-      <w:proofErr w:type="spellStart"/>
-      <w:proofErr w:type="gramStart"/>
-      <w:r>
-        <w:rPr>
-          <w:rFonts w:ascii="Arial" w:hAnsi="Arial" w:cs="Arial"/>
-        </w:rPr>
-        <w:t>texto</w:t>
-      </w:r>
-      <w:proofErr w:type="spellEnd"/>
-      <w:proofErr w:type="gramEnd"/>
-      <w:r>
-        <w:rPr>
-          <w:rFonts w:ascii="Arial" w:hAnsi="Arial" w:cs="Arial"/>
-        </w:rPr>
-        <w:t xml:space="preserve"> </w:t>
-      </w:r>
-      <w:proofErr w:type="spellStart"/>
-      <w:r>
-        <w:rPr>
-          <w:rFonts w:ascii="Arial" w:hAnsi="Arial" w:cs="Arial"/>
-        </w:rPr>
-        <w:t>texto</w:t>
-      </w:r>
-      <w:proofErr w:type="spellEnd"/>
-      <w:r>
-        <w:rPr>
-          <w:rFonts w:ascii="Arial" w:hAnsi="Arial" w:cs="Arial"/>
-        </w:rPr>
-        <w:t xml:space="preserve"> </w:t>
-      </w:r>
-      <w:proofErr w:type="spellStart"/>
-      <w:r>
-        <w:rPr>
-          <w:rFonts w:ascii="Arial" w:hAnsi="Arial" w:cs="Arial"/>
-        </w:rPr>
-        <w:t>texto</w:t>
-      </w:r>
-      <w:proofErr w:type="spellEnd"/>
-      <w:r>
-        <w:rPr>
-          <w:rFonts w:ascii="Arial" w:hAnsi="Arial" w:cs="Arial"/>
-        </w:rPr>
-        <w:t xml:space="preserve"> </w:t>
-      </w:r>
-      <w:proofErr w:type="spellStart"/>
-      <w:r>
-        <w:rPr>
-          <w:rFonts w:ascii="Arial" w:hAnsi="Arial" w:cs="Arial"/>
-        </w:rPr>
-        <w:t>texto</w:t>
-      </w:r>
-      <w:proofErr w:type="spellEnd"/>
-      <w:r>
-        <w:rPr>
-          <w:rFonts w:ascii="Arial" w:hAnsi="Arial" w:cs="Arial"/>
-        </w:rPr>
-        <w:t xml:space="preserve"> </w:t>
-      </w:r>
-      <w:proofErr w:type="spellStart"/>
-      <w:r>
-        <w:rPr>
-          <w:rFonts w:ascii="Arial" w:hAnsi="Arial" w:cs="Arial"/>
-        </w:rPr>
-        <w:t>texto</w:t>
-      </w:r>
-      <w:proofErr w:type="spellEnd"/>
-      <w:r>
-        <w:rPr>
-          <w:rFonts w:ascii="Arial" w:hAnsi="Arial" w:cs="Arial"/>
-        </w:rPr>
-        <w:t xml:space="preserve"> </w:t>
-      </w:r>
-      <w:proofErr w:type="spellStart"/>
-      <w:r>
-        <w:rPr>
-          <w:rFonts w:ascii="Arial" w:hAnsi="Arial" w:cs="Arial"/>
-        </w:rPr>
-        <w:t>texto</w:t>
-      </w:r>
-      <w:proofErr w:type="spellEnd"/>
-      <w:r>
-        <w:rPr>
-          <w:rFonts w:ascii="Arial" w:hAnsi="Arial" w:cs="Arial"/>
-        </w:rPr>
-        <w:t xml:space="preserve"> </w:t>
-      </w:r>
-      <w:proofErr w:type="spellStart"/>
-      <w:r>
-        <w:rPr>
-          <w:rFonts w:ascii="Arial" w:hAnsi="Arial" w:cs="Arial"/>
-        </w:rPr>
-        <w:t>texto</w:t>
-      </w:r>
-      <w:proofErr w:type="spellEnd"/>
-      <w:r>
-        <w:rPr>
-          <w:rFonts w:ascii="Arial" w:hAnsi="Arial" w:cs="Arial"/>
-        </w:rPr>
-        <w:t xml:space="preserve"> </w:t>
-      </w:r>
-      <w:proofErr w:type="spellStart"/>
-      <w:r>
-        <w:rPr>
-          <w:rFonts w:ascii="Arial" w:hAnsi="Arial" w:cs="Arial"/>
-        </w:rPr>
-        <w:t>texto</w:t>
-      </w:r>
-      <w:proofErr w:type="spellEnd"/>
-      <w:r>
-        <w:rPr>
-          <w:rFonts w:ascii="Arial" w:hAnsi="Arial" w:cs="Arial"/>
-        </w:rPr>
-        <w:t xml:space="preserve"> </w:t>
-      </w:r>
-      <w:proofErr w:type="spellStart"/>
-      <w:r>
-        <w:rPr>
-          <w:rFonts w:ascii="Arial" w:hAnsi="Arial" w:cs="Arial"/>
-        </w:rPr>
-        <w:t>texto</w:t>
-      </w:r>
-      <w:proofErr w:type="spellEnd"/>
-      <w:r>
-        <w:rPr>
-          <w:rFonts w:ascii="Arial" w:hAnsi="Arial" w:cs="Arial"/>
-        </w:rPr>
-        <w:t xml:space="preserve"> </w:t>
-      </w:r>
-      <w:proofErr w:type="spellStart"/>
-      <w:r>
-        <w:rPr>
-          <w:rFonts w:ascii="Arial" w:hAnsi="Arial" w:cs="Arial"/>
-        </w:rPr>
-        <w:t>texto</w:t>
-      </w:r>
-      <w:proofErr w:type="spellEnd"/>
-      <w:r>
-        <w:rPr>
-          <w:rFonts w:ascii="Arial" w:hAnsi="Arial" w:cs="Arial"/>
-        </w:rPr>
-        <w:t xml:space="preserve"> </w:t>
-      </w:r>
-      <w:proofErr w:type="spellStart"/>
-      <w:r>
-        <w:rPr>
-          <w:rFonts w:ascii="Arial" w:hAnsi="Arial" w:cs="Arial"/>
-        </w:rPr>
-        <w:t>texto</w:t>
-      </w:r>
-      <w:proofErr w:type="spellEnd"/>
-      <w:r>
-        <w:rPr>
-          <w:rFonts w:ascii="Arial" w:hAnsi="Arial" w:cs="Arial"/>
-        </w:rPr>
-        <w:t xml:space="preserve"> </w:t>
-      </w:r>
-      <w:proofErr w:type="spellStart"/>
-      <w:r>
-        <w:rPr>
-          <w:rFonts w:ascii="Arial" w:hAnsi="Arial" w:cs="Arial"/>
-        </w:rPr>
-        <w:t>texto</w:t>
-      </w:r>
-      <w:proofErr w:type="spellEnd"/>
-      <w:r>
-        <w:rPr>
-          <w:rFonts w:ascii="Arial" w:hAnsi="Arial" w:cs="Arial"/>
-        </w:rPr>
-        <w:t xml:space="preserve"> </w:t>
-      </w:r>
-      <w:proofErr w:type="spellStart"/>
-      <w:r>
-        <w:rPr>
-          <w:rFonts w:ascii="Arial" w:hAnsi="Arial" w:cs="Arial"/>
-        </w:rPr>
-        <w:t>texto</w:t>
-      </w:r>
-      <w:proofErr w:type="spellEnd"/>
-      <w:r>
-        <w:rPr>
-          <w:rFonts w:ascii="Arial" w:hAnsi="Arial" w:cs="Arial"/>
-        </w:rPr>
-        <w:t xml:space="preserve"> </w:t>
-      </w:r>
-      <w:proofErr w:type="spellStart"/>
-      <w:r>
-        <w:rPr>
-          <w:rFonts w:ascii="Arial" w:hAnsi="Arial" w:cs="Arial"/>
-        </w:rPr>
-        <w:t>texto</w:t>
-      </w:r>
-      <w:proofErr w:type="spellEnd"/>
-      <w:r>
-        <w:rPr>
-          <w:rFonts w:ascii="Arial" w:hAnsi="Arial" w:cs="Arial"/>
-        </w:rPr>
-        <w:t xml:space="preserve"> </w:t>
-      </w:r>
-      <w:proofErr w:type="spellStart"/>
-      <w:r>
-        <w:rPr>
-          <w:rFonts w:ascii="Arial" w:hAnsi="Arial" w:cs="Arial"/>
-        </w:rPr>
-        <w:t>texto</w:t>
-      </w:r>
-      <w:proofErr w:type="spellEnd"/>
-      <w:r>
-        <w:rPr>
-          <w:rFonts w:ascii="Arial" w:hAnsi="Arial" w:cs="Arial"/>
-        </w:rPr>
-        <w:t xml:space="preserve"> </w:t>
-      </w:r>
-      <w:proofErr w:type="spellStart"/>
-      <w:r>
-        <w:rPr>
-          <w:rFonts w:ascii="Arial" w:hAnsi="Arial" w:cs="Arial"/>
-        </w:rPr>
-        <w:t>texto</w:t>
-      </w:r>
-      <w:proofErr w:type="spellEnd"/>
-      <w:r>
-        <w:rPr>
-          <w:rFonts w:ascii="Arial" w:hAnsi="Arial" w:cs="Arial"/>
-        </w:rPr>
-        <w:t xml:space="preserve"> </w:t>
-      </w:r>
-      <w:proofErr w:type="spellStart"/>
-      <w:r>
-        <w:rPr>
-          <w:rFonts w:ascii="Arial" w:hAnsi="Arial" w:cs="Arial"/>
-        </w:rPr>
-        <w:t>texto</w:t>
-      </w:r>
-      <w:proofErr w:type="spellEnd"/>
-      <w:r>
-        <w:rPr>
-          <w:rFonts w:ascii="Arial" w:hAnsi="Arial" w:cs="Arial"/>
-        </w:rPr>
-        <w:t xml:space="preserve"> </w:t>
-      </w:r>
-      <w:proofErr w:type="spellStart"/>
-      <w:r>
-        <w:rPr>
-          <w:rFonts w:ascii="Arial" w:hAnsi="Arial" w:cs="Arial"/>
-        </w:rPr>
-        <w:t>texto</w:t>
-      </w:r>
-      <w:proofErr w:type="spellEnd"/>
-      <w:r>
-        <w:rPr>
-          <w:rFonts w:ascii="Arial" w:hAnsi="Arial" w:cs="Arial"/>
-        </w:rPr>
-        <w:t xml:space="preserve"> </w:t>
-      </w:r>
-      <w:proofErr w:type="spellStart"/>
-      <w:r>
-        <w:rPr>
-          <w:rFonts w:ascii="Arial" w:hAnsi="Arial" w:cs="Arial"/>
-        </w:rPr>
-        <w:t>texto</w:t>
-      </w:r>
-      <w:proofErr w:type="spellEnd"/>
-      <w:r>
-        <w:rPr>
-          <w:rFonts w:ascii="Arial" w:hAnsi="Arial" w:cs="Arial"/>
-        </w:rPr>
-        <w:t xml:space="preserve"> </w:t>
-      </w:r>
-      <w:proofErr w:type="spellStart"/>
-      <w:r>
-        <w:rPr>
-          <w:rFonts w:ascii="Arial" w:hAnsi="Arial" w:cs="Arial"/>
-        </w:rPr>
-        <w:t>texto</w:t>
-      </w:r>
-      <w:proofErr w:type="spellEnd"/>
-      <w:r>
-        <w:rPr>
-          <w:rFonts w:ascii="Arial" w:hAnsi="Arial" w:cs="Arial"/>
-        </w:rPr>
-        <w:t xml:space="preserve"> </w:t>
-      </w:r>
-      <w:proofErr w:type="spellStart"/>
-      <w:r>
-        <w:rPr>
-          <w:rFonts w:ascii="Arial" w:hAnsi="Arial" w:cs="Arial"/>
-        </w:rPr>
-        <w:t>texto</w:t>
-      </w:r>
-      <w:proofErr w:type="spellEnd"/>
-      <w:r>
-        <w:rPr>
-          <w:rFonts w:ascii="Arial" w:hAnsi="Arial" w:cs="Arial"/>
-        </w:rPr>
-        <w:t xml:space="preserve"> </w:t>
-      </w:r>
-      <w:proofErr w:type="spellStart"/>
-      <w:r>
-        <w:rPr>
-          <w:rFonts w:ascii="Arial" w:hAnsi="Arial" w:cs="Arial"/>
-        </w:rPr>
-        <w:t>texto</w:t>
-      </w:r>
-      <w:proofErr w:type="spellEnd"/>
-      <w:r>
-        <w:rPr>
-          <w:rFonts w:ascii="Arial" w:hAnsi="Arial" w:cs="Arial"/>
-        </w:rPr>
-        <w:t xml:space="preserve"> </w:t>
-      </w:r>
-      <w:proofErr w:type="spellStart"/>
-      <w:r>
-        <w:rPr>
-          <w:rFonts w:ascii="Arial" w:hAnsi="Arial" w:cs="Arial"/>
-        </w:rPr>
-        <w:t>texto</w:t>
-      </w:r>
-      <w:proofErr w:type="spellEnd"/>
-      <w:r>
-        <w:rPr>
-          <w:rFonts w:ascii="Arial" w:hAnsi="Arial" w:cs="Arial"/>
-        </w:rPr>
-        <w:t xml:space="preserve"> </w:t>
-      </w:r>
-      <w:proofErr w:type="spellStart"/>
-      <w:r>
-        <w:rPr>
-          <w:rFonts w:ascii="Arial" w:hAnsi="Arial" w:cs="Arial"/>
-        </w:rPr>
-        <w:t>texto</w:t>
-      </w:r>
-      <w:proofErr w:type="spellEnd"/>
-      <w:r>
-        <w:rPr>
-          <w:rFonts w:ascii="Arial" w:hAnsi="Arial" w:cs="Arial"/>
-        </w:rPr>
-        <w:t xml:space="preserve"> </w:t>
-      </w:r>
-      <w:proofErr w:type="spellStart"/>
-      <w:r>
-        <w:rPr>
-          <w:rFonts w:ascii="Arial" w:hAnsi="Arial" w:cs="Arial"/>
-        </w:rPr>
-        <w:t>texto</w:t>
-      </w:r>
-      <w:proofErr w:type="spellEnd"/>
-      <w:r>
-        <w:rPr>
-          <w:rFonts w:ascii="Arial" w:hAnsi="Arial" w:cs="Arial"/>
-        </w:rPr>
-        <w:t xml:space="preserve"> </w:t>
-      </w:r>
-      <w:proofErr w:type="spellStart"/>
-      <w:r>
-        <w:rPr>
-          <w:rFonts w:ascii="Arial" w:hAnsi="Arial" w:cs="Arial"/>
-        </w:rPr>
-        <w:t>texto</w:t>
-      </w:r>
-      <w:proofErr w:type="spellEnd"/>
-      <w:r>
-        <w:rPr>
-          <w:rFonts w:ascii="Arial" w:hAnsi="Arial" w:cs="Arial"/>
-        </w:rPr>
-        <w:t xml:space="preserve"> </w:t>
-      </w:r>
-      <w:proofErr w:type="spellStart"/>
-      <w:r>
-        <w:rPr>
-          <w:rFonts w:ascii="Arial" w:hAnsi="Arial" w:cs="Arial"/>
-        </w:rPr>
-        <w:t>texto</w:t>
-      </w:r>
-      <w:proofErr w:type="spellEnd"/>
-      <w:r>
-        <w:rPr>
-          <w:rFonts w:ascii="Arial" w:hAnsi="Arial" w:cs="Arial"/>
-        </w:rPr>
-        <w:t xml:space="preserve"> </w:t>
-      </w:r>
-      <w:proofErr w:type="spellStart"/>
-      <w:r>
-        <w:rPr>
-          <w:rFonts w:ascii="Arial" w:hAnsi="Arial" w:cs="Arial"/>
-        </w:rPr>
-        <w:t>texto</w:t>
-      </w:r>
-      <w:proofErr w:type="spellEnd"/>
-      <w:r>
-        <w:rPr>
-          <w:rFonts w:ascii="Arial" w:hAnsi="Arial" w:cs="Arial"/>
-        </w:rPr>
-        <w:t xml:space="preserve"> </w:t>
-      </w:r>
-      <w:proofErr w:type="spellStart"/>
-      <w:r>
-        <w:rPr>
-          <w:rFonts w:ascii="Arial" w:hAnsi="Arial" w:cs="Arial"/>
-        </w:rPr>
-        <w:t>texto</w:t>
-      </w:r>
-      <w:proofErr w:type="spellEnd"/>
-      <w:r>
-        <w:rPr>
-          <w:rFonts w:ascii="Arial" w:hAnsi="Arial" w:cs="Arial"/>
-        </w:rPr>
-        <w:t xml:space="preserve"> </w:t>
-      </w:r>
-      <w:proofErr w:type="spellStart"/>
-      <w:r>
-        <w:rPr>
-          <w:rFonts w:ascii="Arial" w:hAnsi="Arial" w:cs="Arial"/>
-        </w:rPr>
-        <w:t>texto</w:t>
-      </w:r>
-      <w:proofErr w:type="spellEnd"/>
-      <w:r>
-        <w:rPr>
-          <w:rFonts w:ascii="Arial" w:hAnsi="Arial" w:cs="Arial"/>
-        </w:rPr>
-        <w:t xml:space="preserve"> </w:t>
-      </w:r>
-      <w:proofErr w:type="spellStart"/>
-      <w:r>
-        <w:rPr>
-          <w:rFonts w:ascii="Arial" w:hAnsi="Arial" w:cs="Arial"/>
-        </w:rPr>
-        <w:t>texto</w:t>
-      </w:r>
-      <w:proofErr w:type="spellEnd"/>
-      <w:r>
-        <w:rPr>
-          <w:rFonts w:ascii="Arial" w:hAnsi="Arial" w:cs="Arial"/>
-        </w:rPr>
-        <w:t xml:space="preserve"> </w:t>
-      </w:r>
-      <w:proofErr w:type="spellStart"/>
-      <w:r>
-        <w:rPr>
-          <w:rFonts w:ascii="Arial" w:hAnsi="Arial" w:cs="Arial"/>
-        </w:rPr>
-        <w:t>texto</w:t>
-      </w:r>
-      <w:proofErr w:type="spellEnd"/>
-      <w:r>
-        <w:rPr>
-          <w:rFonts w:ascii="Arial" w:hAnsi="Arial" w:cs="Arial"/>
-        </w:rPr>
-        <w:t xml:space="preserve"> </w:t>
-      </w:r>
-      <w:proofErr w:type="spellStart"/>
-      <w:r>
-        <w:rPr>
-          <w:rFonts w:ascii="Arial" w:hAnsi="Arial" w:cs="Arial"/>
-        </w:rPr>
-        <w:t>texto</w:t>
-      </w:r>
-      <w:proofErr w:type="spellEnd"/>
-      <w:r>
-        <w:rPr>
-          <w:rFonts w:ascii="Arial" w:hAnsi="Arial" w:cs="Arial"/>
-        </w:rPr>
-        <w:t xml:space="preserve"> </w:t>
-      </w:r>
-      <w:proofErr w:type="spellStart"/>
-      <w:r>
-        <w:rPr>
-          <w:rFonts w:ascii="Arial" w:hAnsi="Arial" w:cs="Arial"/>
-        </w:rPr>
-        <w:t>texto</w:t>
-      </w:r>
-      <w:proofErr w:type="spellEnd"/>
-      <w:r>
-        <w:rPr>
-          <w:rFonts w:ascii="Arial" w:hAnsi="Arial" w:cs="Arial"/>
-        </w:rPr>
-        <w:t xml:space="preserve"> </w:t>
-      </w:r>
-      <w:proofErr w:type="spellStart"/>
-      <w:r>
-        <w:rPr>
-          <w:rFonts w:ascii="Arial" w:hAnsi="Arial" w:cs="Arial"/>
-        </w:rPr>
-        <w:t>texto</w:t>
-      </w:r>
-      <w:proofErr w:type="spellEnd"/>
-      <w:r>
-        <w:rPr>
-          <w:rFonts w:ascii="Arial" w:hAnsi="Arial" w:cs="Arial"/>
-        </w:rPr>
-        <w:t xml:space="preserve"> </w:t>
-      </w:r>
-      <w:proofErr w:type="spellStart"/>
-      <w:r>
-        <w:rPr>
-          <w:rFonts w:ascii="Arial" w:hAnsi="Arial" w:cs="Arial"/>
-        </w:rPr>
-        <w:t>texto</w:t>
-      </w:r>
-      <w:proofErr w:type="spellEnd"/>
-      <w:r>
-        <w:rPr>
-          <w:rFonts w:ascii="Arial" w:hAnsi="Arial" w:cs="Arial"/>
-        </w:rPr>
-        <w:t xml:space="preserve"> </w:t>
-      </w:r>
-      <w:proofErr w:type="spellStart"/>
-      <w:r>
-        <w:rPr>
-          <w:rFonts w:ascii="Arial" w:hAnsi="Arial" w:cs="Arial"/>
-        </w:rPr>
-        <w:t>texto</w:t>
-      </w:r>
-      <w:proofErr w:type="spellEnd"/>
-      <w:r>
-        <w:rPr>
-          <w:rFonts w:ascii="Arial" w:hAnsi="Arial" w:cs="Arial"/>
-        </w:rPr>
-        <w:t xml:space="preserve"> </w:t>
-      </w:r>
-      <w:proofErr w:type="spellStart"/>
-      <w:r>
-        <w:rPr>
-          <w:rFonts w:ascii="Arial" w:hAnsi="Arial" w:cs="Arial"/>
-        </w:rPr>
-        <w:t>texto</w:t>
-      </w:r>
-      <w:proofErr w:type="spellEnd"/>
-      <w:r>
-        <w:rPr>
-          <w:rFonts w:ascii="Arial" w:hAnsi="Arial" w:cs="Arial"/>
-        </w:rPr>
-        <w:t xml:space="preserve"> </w:t>
-      </w:r>
-      <w:proofErr w:type="spellStart"/>
-      <w:r>
-        <w:rPr>
-          <w:rFonts w:ascii="Arial" w:hAnsi="Arial" w:cs="Arial"/>
-        </w:rPr>
-        <w:t>texto</w:t>
-      </w:r>
-      <w:proofErr w:type="spellEnd"/>
-      <w:r>
-        <w:rPr>
-          <w:rFonts w:ascii="Arial" w:hAnsi="Arial" w:cs="Arial"/>
-        </w:rPr>
-        <w:t xml:space="preserve"> </w:t>
-      </w:r>
-      <w:proofErr w:type="spellStart"/>
-      <w:r>
-        <w:rPr>
-          <w:rFonts w:ascii="Arial" w:hAnsi="Arial" w:cs="Arial"/>
-        </w:rPr>
-        <w:t>texto</w:t>
-      </w:r>
-      <w:proofErr w:type="spellEnd"/>
-      <w:r>
-        <w:rPr>
-          <w:rFonts w:ascii="Arial" w:hAnsi="Arial" w:cs="Arial"/>
-        </w:rPr>
-        <w:t xml:space="preserve"> </w:t>
-      </w:r>
-      <w:proofErr w:type="spellStart"/>
-      <w:r>
-        <w:rPr>
-          <w:rFonts w:ascii="Arial" w:hAnsi="Arial" w:cs="Arial"/>
-        </w:rPr>
-        <w:t>texto</w:t>
-      </w:r>
-      <w:proofErr w:type="spellEnd"/>
-      <w:r>
-        <w:rPr>
-          <w:rFonts w:ascii="Arial" w:hAnsi="Arial" w:cs="Arial"/>
-        </w:rPr>
-        <w:t xml:space="preserve"> </w:t>
-      </w:r>
-      <w:proofErr w:type="spellStart"/>
-      <w:r>
-        <w:rPr>
-          <w:rFonts w:ascii="Arial" w:hAnsi="Arial" w:cs="Arial"/>
-        </w:rPr>
-        <w:t>texto</w:t>
-      </w:r>
-      <w:proofErr w:type="spellEnd"/>
-      <w:r>
-        <w:rPr>
-          <w:rFonts w:ascii="Arial" w:hAnsi="Arial" w:cs="Arial"/>
-        </w:rPr>
-        <w:t xml:space="preserve"> </w:t>
-      </w:r>
-      <w:proofErr w:type="spellStart"/>
-      <w:r>
-        <w:rPr>
-          <w:rFonts w:ascii="Arial" w:hAnsi="Arial" w:cs="Arial"/>
-        </w:rPr>
-        <w:t>texto</w:t>
-      </w:r>
-      <w:proofErr w:type="spellEnd"/>
-      <w:r>
-        <w:rPr>
-          <w:rFonts w:ascii="Arial" w:hAnsi="Arial" w:cs="Arial"/>
-        </w:rPr>
-        <w:t xml:space="preserve"> </w:t>
-      </w:r>
-      <w:proofErr w:type="spellStart"/>
-      <w:r>
-        <w:rPr>
-          <w:rFonts w:ascii="Arial" w:hAnsi="Arial" w:cs="Arial"/>
-        </w:rPr>
-        <w:t>texto</w:t>
-      </w:r>
-      <w:proofErr w:type="spellEnd"/>
-      <w:r>
-        <w:rPr>
-          <w:rFonts w:ascii="Arial" w:hAnsi="Arial" w:cs="Arial"/>
-        </w:rPr>
-        <w:t xml:space="preserve"> </w:t>
-      </w:r>
-      <w:proofErr w:type="spellStart"/>
-      <w:r>
-        <w:rPr>
-          <w:rFonts w:ascii="Arial" w:hAnsi="Arial" w:cs="Arial"/>
-        </w:rPr>
-        <w:t>texto</w:t>
-      </w:r>
-      <w:proofErr w:type="spellEnd"/>
-      <w:r>
-        <w:rPr>
-          <w:rFonts w:ascii="Arial" w:hAnsi="Arial" w:cs="Arial"/>
-        </w:rPr>
-        <w:t xml:space="preserve"> </w:t>
-      </w:r>
-      <w:proofErr w:type="spellStart"/>
-      <w:r>
-        <w:rPr>
-          <w:rFonts w:ascii="Arial" w:hAnsi="Arial" w:cs="Arial"/>
-        </w:rPr>
-        <w:t>texto</w:t>
-      </w:r>
-      <w:proofErr w:type="spellEnd"/>
-      <w:r>
-        <w:rPr>
-          <w:rFonts w:ascii="Arial" w:hAnsi="Arial" w:cs="Arial"/>
-        </w:rPr>
-        <w:t xml:space="preserve"> </w:t>
-      </w:r>
-      <w:proofErr w:type="spellStart"/>
-      <w:r>
-        <w:rPr>
-          <w:rFonts w:ascii="Arial" w:hAnsi="Arial" w:cs="Arial"/>
-        </w:rPr>
-        <w:t>texto</w:t>
-      </w:r>
-      <w:proofErr w:type="spellEnd"/>
-      <w:r>
-        <w:rPr>
-          <w:rFonts w:ascii="Arial" w:hAnsi="Arial" w:cs="Arial"/>
-        </w:rPr>
-        <w:t xml:space="preserve"> </w:t>
-      </w:r>
-      <w:proofErr w:type="spellStart"/>
-      <w:r>
-        <w:rPr>
-          <w:rFonts w:ascii="Arial" w:hAnsi="Arial" w:cs="Arial"/>
-        </w:rPr>
-        <w:t>texto</w:t>
-      </w:r>
-      <w:proofErr w:type="spellEnd"/>
-      <w:r>
-        <w:rPr>
-          <w:rFonts w:ascii="Arial" w:hAnsi="Arial" w:cs="Arial"/>
-        </w:rPr>
-        <w:t>.</w:t>
-      </w:r>
-    </w:p>
-    <w:p>
-      <w:pPr>
-        <w:ind w:firstLine="1418"/>
+        <w:t xml:space="preserve">Em um futuro desenvolvimento do aplicativo, será utilizado o framework </w:t>
+      </w:r>
+      <w:proofErr w:type="spellStart"/>
+      <w:r>
+        <w:rPr>
+          <w:rFonts w:ascii="Arial" w:hAnsi="Arial" w:cs="Arial"/>
+        </w:rPr>
+        <w:t>Flutter</w:t>
+      </w:r>
+      <w:proofErr w:type="spellEnd"/>
+      <w:r>
+        <w:rPr>
+          <w:rFonts w:ascii="Arial" w:hAnsi="Arial" w:cs="Arial"/>
+        </w:rPr>
+        <w:t xml:space="preserve"> da linguagem </w:t>
+      </w:r>
+      <w:proofErr w:type="spellStart"/>
+      <w:r>
+        <w:rPr>
+          <w:rFonts w:ascii="Arial" w:hAnsi="Arial" w:cs="Arial"/>
+        </w:rPr>
+        <w:t>Dart</w:t>
+      </w:r>
+      <w:proofErr w:type="spellEnd"/>
+      <w:r>
+        <w:rPr>
+          <w:rFonts w:ascii="Arial" w:hAnsi="Arial" w:cs="Arial"/>
+        </w:rPr>
+        <w:t>, que é indicado para o desenvolvimento de aplicativos móveis. Como ambiente de desenvolvimento, será utilizado o software Android Studio.</w:t>
+      </w:r>
+    </w:p>
+    <w:p>
+      <w:pPr>
+        <w:pStyle w:val="PargrafodaLista"/>
+        <w:ind w:left="0" w:firstLine="1418"/>
+        <w:rPr>
+          <w:rFonts w:ascii="Arial" w:hAnsi="Arial" w:cs="Arial"/>
+        </w:rPr>
+      </w:pPr>
+      <w:r>
+        <w:rPr>
+          <w:rFonts w:ascii="Arial" w:hAnsi="Arial" w:cs="Arial"/>
+        </w:rPr>
+        <w:t>Quanto ao funcionamento do software, a interação do usuário será baseada em toques e gestos na tela do smartphone, que ao serem realizadas de acordo com a regra do código, irão acionar respostas sonoras e visuais, positivas e negativas sobre as tentativas.</w:t>
+      </w:r>
+    </w:p>
+    <w:p>
+      <w:pPr>
+        <w:pStyle w:val="PargrafodaLista"/>
+        <w:ind w:left="0" w:firstLine="1418"/>
+        <w:rPr>
+          <w:rFonts w:ascii="Arial" w:hAnsi="Arial" w:cs="Arial"/>
+        </w:rPr>
+      </w:pPr>
+      <w:r>
+        <w:rPr>
+          <w:rFonts w:ascii="Arial" w:hAnsi="Arial" w:cs="Arial"/>
+        </w:rPr>
+        <w:t>Abaixo serão representadas as telas de prototipagem do projeto, assim como uma descrição detalhada de cada item.</w:t>
+      </w:r>
+    </w:p>
+    <w:p>
+      <w:pPr>
+        <w:pStyle w:val="PargrafodaLista"/>
+        <w:ind w:left="0" w:firstLine="1418"/>
+        <w:rPr>
+          <w:rFonts w:ascii="Arial" w:hAnsi="Arial" w:cs="Arial"/>
+        </w:rPr>
+      </w:pPr>
+    </w:p>
+    <w:p>
+      <w:pPr>
+        <w:pStyle w:val="PargrafodaLista"/>
+        <w:ind w:left="284" w:hanging="284"/>
+        <w:rPr>
+          <w:rFonts w:ascii="Arial" w:hAnsi="Arial" w:cs="Arial"/>
+        </w:rPr>
+      </w:pPr>
+      <w:r>
+        <w:rPr>
+          <w:rFonts w:ascii="Arial" w:hAnsi="Arial" w:cs="Arial"/>
+        </w:rPr>
+        <w:t>4.1.1 Telas de Login e Autenticação</w:t>
+      </w:r>
+    </w:p>
+    <w:p>
+      <w:pPr>
+        <w:pStyle w:val="PargrafodaLista"/>
+        <w:ind w:left="284" w:hanging="284"/>
+        <w:rPr>
+          <w:rFonts w:ascii="Arial" w:hAnsi="Arial" w:cs="Arial"/>
+        </w:rPr>
+      </w:pPr>
+    </w:p>
+    <w:p>
+      <w:pPr>
+        <w:pStyle w:val="PargrafodaLista"/>
+        <w:ind w:left="0" w:firstLine="1418"/>
+        <w:rPr>
+          <w:rFonts w:ascii="Arial" w:hAnsi="Arial" w:cs="Arial"/>
+        </w:rPr>
+      </w:pPr>
+      <w:r>
+        <w:rPr>
+          <w:rFonts w:ascii="Arial" w:hAnsi="Arial" w:cs="Arial"/>
+        </w:rPr>
+        <w:t>Em um primeiro acesso a  aplicação</w:t>
+      </w:r>
+      <w:r>
+        <w:rPr>
+          <w:rFonts w:ascii="Arial" w:hAnsi="Arial" w:cs="Arial"/>
+        </w:rPr>
+        <w:t xml:space="preserve"> que ocorrerá na </w:t>
+      </w:r>
+      <w:r>
+        <w:rPr>
+          <w:rFonts w:ascii="Arial" w:hAnsi="Arial" w:cs="Arial"/>
+        </w:rPr>
+        <w:t>Figura</w:t>
+      </w:r>
+      <w:r>
+        <w:rPr>
+          <w:rFonts w:ascii="Arial" w:hAnsi="Arial" w:cs="Arial"/>
+        </w:rPr>
+        <w:t xml:space="preserve"> 2</w:t>
+      </w:r>
+      <w:r>
+        <w:rPr>
+          <w:rFonts w:ascii="Arial" w:hAnsi="Arial" w:cs="Arial"/>
+        </w:rPr>
+        <w:t>, o usuário irá interagir com as telas de login e autenticação, onde o usuário irá realizar o seu cadastro</w:t>
+      </w:r>
+      <w:r>
+        <w:rPr>
+          <w:rFonts w:ascii="Arial" w:hAnsi="Arial" w:cs="Arial"/>
+        </w:rPr>
+        <w:t xml:space="preserve"> na </w:t>
+      </w:r>
+      <w:r>
+        <w:rPr>
+          <w:rFonts w:ascii="Arial" w:hAnsi="Arial" w:cs="Arial"/>
+        </w:rPr>
+        <w:t>Figura</w:t>
+      </w:r>
+      <w:r>
+        <w:rPr>
+          <w:rFonts w:ascii="Arial" w:hAnsi="Arial" w:cs="Arial"/>
+        </w:rPr>
+        <w:t xml:space="preserve"> 3</w:t>
+      </w:r>
+      <w:r>
+        <w:rPr>
+          <w:rFonts w:ascii="Arial" w:hAnsi="Arial" w:cs="Arial"/>
+        </w:rPr>
+        <w:t xml:space="preserve">, </w:t>
+      </w:r>
+      <w:r>
+        <w:rPr>
+          <w:rFonts w:ascii="Arial" w:hAnsi="Arial" w:cs="Arial"/>
+        </w:rPr>
+        <w:t xml:space="preserve">ler e </w:t>
+      </w:r>
+      <w:r>
+        <w:rPr>
+          <w:rFonts w:ascii="Arial" w:hAnsi="Arial" w:cs="Arial"/>
+        </w:rPr>
+        <w:t>declarar estar ciente com as regras de uso</w:t>
+      </w:r>
+      <w:r>
+        <w:rPr>
+          <w:rFonts w:ascii="Arial" w:hAnsi="Arial" w:cs="Arial"/>
+        </w:rPr>
+        <w:t xml:space="preserve"> nas </w:t>
+      </w:r>
+      <w:r>
+        <w:rPr>
+          <w:rFonts w:ascii="Arial" w:hAnsi="Arial" w:cs="Arial"/>
+        </w:rPr>
+        <w:t>Figuras</w:t>
+      </w:r>
+      <w:r>
+        <w:rPr>
+          <w:rFonts w:ascii="Arial" w:hAnsi="Arial" w:cs="Arial"/>
+        </w:rPr>
+        <w:t xml:space="preserve"> 4 e 5, respectivamente</w:t>
+      </w:r>
+      <w:r>
+        <w:rPr>
+          <w:rFonts w:ascii="Arial" w:hAnsi="Arial" w:cs="Arial"/>
+        </w:rPr>
+        <w:t xml:space="preserve">. Caso sejam informados um e-mail inválido ou a senha cadastrada não </w:t>
+      </w:r>
+      <w:r>
+        <w:rPr>
+          <w:rFonts w:ascii="Arial" w:hAnsi="Arial" w:cs="Arial"/>
+        </w:rPr>
+        <w:t>seja idêntica nos dois campos de preenchimento, uma mensagem de erro deverá aparecer logo abaixo do campo que apresenta a inconsistência. O usuário também poderá fazer o registro utilizando-se de logins alternativos, como sua conta do Facebook, Conta Google ou Apple ID.</w:t>
+      </w:r>
+    </w:p>
+    <w:p>
+      <w:pPr>
+        <w:pStyle w:val="PargrafodaLista"/>
+        <w:ind w:left="284" w:hanging="284"/>
+        <w:rPr>
+          <w:rFonts w:ascii="Arial" w:hAnsi="Arial" w:cs="Arial"/>
+        </w:rPr>
+      </w:pPr>
+    </w:p>
+    <w:p>
+      <w:pPr>
+        <w:pStyle w:val="PargrafodaLista"/>
+        <w:ind w:left="284" w:hanging="284"/>
+        <w:rPr>
+          <w:rFonts w:ascii="Arial" w:hAnsi="Arial" w:cs="Arial"/>
+        </w:rPr>
+      </w:pPr>
+    </w:p>
+    <w:p>
+      <w:pPr>
+        <w:pStyle w:val="PargrafodaLista"/>
+        <w:ind w:left="284" w:hanging="284"/>
+        <w:rPr>
+          <w:rFonts w:ascii="Arial" w:hAnsi="Arial" w:cs="Arial"/>
+        </w:rPr>
+      </w:pPr>
+    </w:p>
+    <w:p>
+      <w:pPr>
+        <w:pStyle w:val="PargrafodaLista"/>
+        <w:ind w:left="284" w:hanging="284"/>
+        <w:rPr>
+          <w:rFonts w:ascii="Arial" w:hAnsi="Arial" w:cs="Arial"/>
+        </w:rPr>
+      </w:pPr>
+    </w:p>
+    <w:p>
+      <w:pPr>
+        <w:pStyle w:val="PargrafodaLista"/>
+        <w:ind w:left="284" w:hanging="284"/>
+        <w:rPr>
+          <w:rFonts w:ascii="Arial" w:hAnsi="Arial" w:cs="Arial"/>
+        </w:rPr>
+      </w:pPr>
+    </w:p>
+    <w:p>
+      <w:pPr>
+        <w:pStyle w:val="PargrafodaLista"/>
+        <w:ind w:left="284" w:hanging="284"/>
+        <w:rPr>
+          <w:rFonts w:ascii="Arial" w:hAnsi="Arial" w:cs="Arial"/>
+        </w:rPr>
+      </w:pPr>
+    </w:p>
+    <w:p>
+      <w:pPr>
+        <w:pStyle w:val="PargrafodaLista"/>
+        <w:ind w:left="284" w:hanging="284"/>
+        <w:rPr>
+          <w:rFonts w:ascii="Arial" w:hAnsi="Arial" w:cs="Arial"/>
+        </w:rPr>
+      </w:pPr>
+    </w:p>
+    <w:p>
+      <w:pPr>
+        <w:pStyle w:val="PargrafodaLista"/>
+        <w:ind w:left="284" w:hanging="284"/>
+        <w:rPr>
+          <w:rFonts w:ascii="Arial" w:hAnsi="Arial" w:cs="Arial"/>
+        </w:rPr>
+      </w:pPr>
+    </w:p>
+    <w:p>
+      <w:pPr>
+        <w:pStyle w:val="PargrafodaLista"/>
+        <w:ind w:left="284" w:hanging="284"/>
+        <w:rPr>
+          <w:rFonts w:ascii="Arial" w:hAnsi="Arial" w:cs="Arial"/>
+        </w:rPr>
+      </w:pPr>
+    </w:p>
+    <w:p>
+      <w:pPr>
+        <w:pStyle w:val="PargrafodaLista"/>
+        <w:ind w:left="284" w:hanging="284"/>
+        <w:rPr>
+          <w:rFonts w:ascii="Arial" w:hAnsi="Arial" w:cs="Arial"/>
+        </w:rPr>
+      </w:pPr>
+    </w:p>
+    <w:p>
+      <w:pPr>
+        <w:pStyle w:val="PargrafodaLista"/>
+        <w:ind w:left="284" w:hanging="284"/>
+        <w:rPr>
+          <w:rFonts w:ascii="Arial" w:hAnsi="Arial" w:cs="Arial"/>
+        </w:rPr>
+      </w:pPr>
+    </w:p>
+    <w:p>
+      <w:pPr>
+        <w:pStyle w:val="PargrafodaLista"/>
+        <w:ind w:left="284" w:hanging="284"/>
+        <w:rPr>
+          <w:rFonts w:ascii="Arial" w:hAnsi="Arial" w:cs="Arial"/>
+        </w:rPr>
+      </w:pPr>
+    </w:p>
+    <w:p>
+      <w:pPr>
+        <w:pStyle w:val="PargrafodaLista"/>
+        <w:ind w:left="284" w:hanging="284"/>
+        <w:rPr>
+          <w:rFonts w:ascii="Arial" w:hAnsi="Arial" w:cs="Arial"/>
+        </w:rPr>
+      </w:pPr>
+    </w:p>
+    <w:p>
+      <w:pPr>
+        <w:rPr>
+          <w:rFonts w:ascii="Arial" w:hAnsi="Arial" w:cs="Arial"/>
+        </w:rPr>
+      </w:pPr>
+    </w:p>
+    <w:tbl>
+      <w:tblPr>
+        <w:tblStyle w:val="Tabelacomgrade"/>
+        <w:tblW w:w="0" w:type="auto"/>
+        <w:tblInd w:w="-5" w:type="dxa"/>
+        <w:tblLook w:val="04A0" w:firstRow="1" w:lastRow="0" w:firstColumn="1" w:lastColumn="0" w:noHBand="0" w:noVBand="1"/>
+      </w:tblPr>
+      <w:tblGrid>
+        <w:gridCol w:w="4449"/>
+        <w:gridCol w:w="4547"/>
+      </w:tblGrid>
+      <w:tr>
+        <w:tc>
+          <w:tcPr>
+            <w:tcW w:w="4449" w:type="dxa"/>
+          </w:tcPr>
+          <w:p>
+            <w:pPr>
+              <w:pStyle w:val="PargrafodaLista"/>
+              <w:ind w:left="0"/>
+              <w:jc w:val="center"/>
+              <w:rPr>
+                <w:rFonts w:ascii="Arial" w:hAnsi="Arial" w:cs="Arial"/>
+                <w:i/>
+                <w:iCs/>
+                <w:sz w:val="20"/>
+                <w:szCs w:val="18"/>
+              </w:rPr>
+            </w:pPr>
+          </w:p>
+          <w:p>
+            <w:pPr>
+              <w:pStyle w:val="PargrafodaLista"/>
+              <w:ind w:left="0"/>
+              <w:jc w:val="center"/>
+              <w:rPr>
+                <w:rFonts w:ascii="Arial" w:hAnsi="Arial" w:cs="Arial"/>
+                <w:i/>
+                <w:iCs/>
+                <w:sz w:val="20"/>
+                <w:szCs w:val="18"/>
+              </w:rPr>
+            </w:pPr>
+            <w:r>
+              <w:rPr>
+                <w:rFonts w:ascii="Arial" w:hAnsi="Arial" w:cs="Arial"/>
+                <w:i/>
+                <w:iCs/>
+                <w:sz w:val="20"/>
+                <w:szCs w:val="18"/>
+              </w:rPr>
+              <w:t>Figura 2 – Tela de Primeiro Acesso</w:t>
+            </w:r>
+          </w:p>
+          <w:p>
+            <w:pPr>
+              <w:pStyle w:val="PargrafodaLista"/>
+              <w:ind w:left="0"/>
+              <w:jc w:val="center"/>
+              <w:rPr>
+                <w:rFonts w:ascii="Arial" w:hAnsi="Arial" w:cs="Arial"/>
+                <w:i/>
+                <w:iCs/>
+                <w:sz w:val="20"/>
+                <w:szCs w:val="18"/>
+              </w:rPr>
+            </w:pPr>
+            <w:r>
+              <w:rPr>
+                <w:rFonts w:ascii="Arial" w:hAnsi="Arial" w:cs="Arial"/>
+                <w:noProof/>
+              </w:rPr>
+              <w:drawing>
+                <wp:inline distT="0" distB="0" distL="0" distR="0" wp14:anchorId="6BF166C9" wp14:editId="27011D6A">
+                  <wp:extent cx="1752845" cy="3086531"/>
+                  <wp:effectExtent l="0" t="0" r="0" b="0"/>
+                  <wp:docPr id="6" name="Imagem 6" descr="Interface gráfica do usuário&#10;&#10;Descrição gerada automaticamente"/>
+                  <wp:cNvGraphicFramePr>
+                    <a:graphicFrameLocks xmlns:a="http://schemas.openxmlformats.org/drawingml/2006/main" noChangeAspect="1"/>
+                  </wp:cNvGraphicFramePr>
+                  <a:graphic xmlns:a="http://schemas.openxmlformats.org/drawingml/2006/main">
+                    <a:graphicData uri="http://schemas.openxmlformats.org/drawingml/2006/picture">
+                      <pic:pic xmlns:pic="http://schemas.openxmlformats.org/drawingml/2006/picture">
+                        <pic:nvPicPr>
+                          <pic:cNvPr id="6" name="Imagem 6" descr="Interface gráfica do usuário&#10;&#10;Descrição gerada automaticamente"/>
+                          <pic:cNvPicPr/>
+                        </pic:nvPicPr>
+                        <pic:blipFill>
+                          <a:blip r:embed="rId9"/>
+                          <a:stretch>
+                            <a:fillRect/>
+                          </a:stretch>
+                        </pic:blipFill>
+                        <pic:spPr>
+                          <a:xfrm>
+                            <a:off x="0" y="0"/>
+                            <a:ext cx="1752845" cy="3086531"/>
+                          </a:xfrm>
+                          <a:prstGeom prst="rect">
+                            <a:avLst/>
+                          </a:prstGeom>
+                        </pic:spPr>
+                      </pic:pic>
+                    </a:graphicData>
+                  </a:graphic>
+                </wp:inline>
+              </w:drawing>
+            </w:r>
+          </w:p>
+        </w:tc>
+        <w:tc>
+          <w:tcPr>
+            <w:tcW w:w="4547" w:type="dxa"/>
+          </w:tcPr>
+          <w:p>
+            <w:pPr>
+              <w:pStyle w:val="PargrafodaLista"/>
+              <w:ind w:left="0"/>
+              <w:jc w:val="center"/>
+              <w:rPr>
+                <w:rFonts w:ascii="Arial" w:hAnsi="Arial" w:cs="Arial"/>
+                <w:i/>
+                <w:iCs/>
+                <w:sz w:val="20"/>
+                <w:szCs w:val="18"/>
+              </w:rPr>
+            </w:pPr>
+          </w:p>
+          <w:p>
+            <w:pPr>
+              <w:pStyle w:val="PargrafodaLista"/>
+              <w:ind w:left="0"/>
+              <w:jc w:val="center"/>
+              <w:rPr>
+                <w:rFonts w:ascii="Arial" w:hAnsi="Arial" w:cs="Arial"/>
+                <w:i/>
+                <w:iCs/>
+                <w:sz w:val="20"/>
+                <w:szCs w:val="18"/>
+              </w:rPr>
+            </w:pPr>
+            <w:r>
+              <w:rPr>
+                <w:rFonts w:ascii="Arial" w:hAnsi="Arial" w:cs="Arial"/>
+                <w:i/>
+                <w:iCs/>
+                <w:sz w:val="20"/>
+                <w:szCs w:val="18"/>
+              </w:rPr>
+              <w:t>Figura 3 – Tela de Cadastro</w:t>
+            </w:r>
+          </w:p>
+          <w:p>
+            <w:pPr>
+              <w:pStyle w:val="PargrafodaLista"/>
+              <w:ind w:left="0"/>
+              <w:jc w:val="center"/>
+              <w:rPr>
+                <w:rFonts w:ascii="Arial" w:hAnsi="Arial" w:cs="Arial"/>
+                <w:i/>
+                <w:iCs/>
+                <w:sz w:val="20"/>
+                <w:szCs w:val="18"/>
+              </w:rPr>
+            </w:pPr>
+            <w:r>
+              <w:rPr>
+                <w:rFonts w:ascii="Arial" w:hAnsi="Arial" w:cs="Arial"/>
+                <w:noProof/>
+              </w:rPr>
+              <w:drawing>
+                <wp:inline distT="0" distB="0" distL="0" distR="0" wp14:anchorId="2504E9A1" wp14:editId="488398F5">
+                  <wp:extent cx="1752845" cy="3086531"/>
+                  <wp:effectExtent l="0" t="0" r="0" b="0"/>
+                  <wp:docPr id="8" name="Imagem 8" descr="Interface gráfica do usuário&#10;&#10;Descrição gerada automaticamente"/>
+                  <wp:cNvGraphicFramePr>
+                    <a:graphicFrameLocks xmlns:a="http://schemas.openxmlformats.org/drawingml/2006/main" noChangeAspect="1"/>
+                  </wp:cNvGraphicFramePr>
+                  <a:graphic xmlns:a="http://schemas.openxmlformats.org/drawingml/2006/main">
+                    <a:graphicData uri="http://schemas.openxmlformats.org/drawingml/2006/picture">
+                      <pic:pic xmlns:pic="http://schemas.openxmlformats.org/drawingml/2006/picture">
+                        <pic:nvPicPr>
+                          <pic:cNvPr id="8" name="Imagem 8" descr="Interface gráfica do usuário&#10;&#10;Descrição gerada automaticamente"/>
+                          <pic:cNvPicPr/>
+                        </pic:nvPicPr>
+                        <pic:blipFill>
+                          <a:blip r:embed="rId10"/>
+                          <a:stretch>
+                            <a:fillRect/>
+                          </a:stretch>
+                        </pic:blipFill>
+                        <pic:spPr>
+                          <a:xfrm>
+                            <a:off x="0" y="0"/>
+                            <a:ext cx="1752845" cy="3086531"/>
+                          </a:xfrm>
+                          <a:prstGeom prst="rect">
+                            <a:avLst/>
+                          </a:prstGeom>
+                        </pic:spPr>
+                      </pic:pic>
+                    </a:graphicData>
+                  </a:graphic>
+                </wp:inline>
+              </w:drawing>
+            </w:r>
+          </w:p>
+        </w:tc>
+      </w:tr>
+      <w:tr>
+        <w:tc>
+          <w:tcPr>
+            <w:tcW w:w="4449" w:type="dxa"/>
+          </w:tcPr>
+          <w:p>
+            <w:pPr>
+              <w:pStyle w:val="PargrafodaLista"/>
+              <w:ind w:left="0"/>
+              <w:jc w:val="center"/>
+              <w:rPr>
+                <w:rFonts w:ascii="Arial" w:hAnsi="Arial" w:cs="Arial"/>
+                <w:noProof/>
+              </w:rPr>
+            </w:pPr>
+          </w:p>
+          <w:p>
+            <w:pPr>
+              <w:pStyle w:val="PargrafodaLista"/>
+              <w:ind w:left="0"/>
+              <w:jc w:val="center"/>
+              <w:rPr>
+                <w:rFonts w:ascii="Arial" w:hAnsi="Arial" w:cs="Arial"/>
+                <w:i/>
+                <w:iCs/>
+                <w:noProof/>
+                <w:sz w:val="20"/>
+                <w:szCs w:val="18"/>
+              </w:rPr>
+            </w:pPr>
+            <w:r>
+              <w:rPr>
+                <w:rFonts w:ascii="Arial" w:hAnsi="Arial" w:cs="Arial"/>
+                <w:i/>
+                <w:iCs/>
+                <w:noProof/>
+                <w:sz w:val="20"/>
+                <w:szCs w:val="18"/>
+              </w:rPr>
+              <w:t>Figura 4 – Leitura do Contrato de Uso</w:t>
+            </w:r>
+          </w:p>
+          <w:p>
+            <w:pPr>
+              <w:pStyle w:val="PargrafodaLista"/>
+              <w:ind w:left="0"/>
+              <w:jc w:val="center"/>
+              <w:rPr>
+                <w:rFonts w:ascii="Arial" w:hAnsi="Arial" w:cs="Arial"/>
+                <w:i/>
+                <w:iCs/>
+                <w:sz w:val="20"/>
+                <w:szCs w:val="18"/>
+              </w:rPr>
+            </w:pPr>
+            <w:r>
+              <w:rPr>
+                <w:rFonts w:ascii="Arial" w:hAnsi="Arial" w:cs="Arial"/>
+                <w:noProof/>
+              </w:rPr>
+              <w:drawing>
+                <wp:inline distT="0" distB="0" distL="0" distR="0" wp14:anchorId="4CC04ABA" wp14:editId="07FF8CA7">
+                  <wp:extent cx="1752845" cy="3086531"/>
+                  <wp:effectExtent l="0" t="0" r="0" b="0"/>
+                  <wp:docPr id="7" name="Imagem 7" descr="Interface gráfica do usuário, Texto, Aplicativo&#10;&#10;Descrição gerada automaticamente"/>
+                  <wp:cNvGraphicFramePr>
+                    <a:graphicFrameLocks xmlns:a="http://schemas.openxmlformats.org/drawingml/2006/main" noChangeAspect="1"/>
+                  </wp:cNvGraphicFramePr>
+                  <a:graphic xmlns:a="http://schemas.openxmlformats.org/drawingml/2006/main">
+                    <a:graphicData uri="http://schemas.openxmlformats.org/drawingml/2006/picture">
+                      <pic:pic xmlns:pic="http://schemas.openxmlformats.org/drawingml/2006/picture">
+                        <pic:nvPicPr>
+                          <pic:cNvPr id="7" name="Imagem 7" descr="Interface gráfica do usuário, Texto, Aplicativo&#10;&#10;Descrição gerada automaticamente"/>
+                          <pic:cNvPicPr/>
+                        </pic:nvPicPr>
+                        <pic:blipFill>
+                          <a:blip r:embed="rId11"/>
+                          <a:stretch>
+                            <a:fillRect/>
+                          </a:stretch>
+                        </pic:blipFill>
+                        <pic:spPr>
+                          <a:xfrm>
+                            <a:off x="0" y="0"/>
+                            <a:ext cx="1752845" cy="3086531"/>
+                          </a:xfrm>
+                          <a:prstGeom prst="rect">
+                            <a:avLst/>
+                          </a:prstGeom>
+                        </pic:spPr>
+                      </pic:pic>
+                    </a:graphicData>
+                  </a:graphic>
+                </wp:inline>
+              </w:drawing>
+            </w:r>
+          </w:p>
+        </w:tc>
+        <w:tc>
+          <w:tcPr>
+            <w:tcW w:w="4547" w:type="dxa"/>
+          </w:tcPr>
+          <w:p>
+            <w:pPr>
+              <w:pStyle w:val="PargrafodaLista"/>
+              <w:ind w:left="633" w:firstLine="218"/>
+              <w:rPr>
+                <w:noProof/>
+              </w:rPr>
+            </w:pPr>
+          </w:p>
+          <w:p>
+            <w:pPr>
+              <w:pStyle w:val="PargrafodaLista"/>
+              <w:ind w:left="633" w:firstLine="218"/>
+              <w:rPr>
+                <w:rFonts w:ascii="Arial" w:hAnsi="Arial" w:cs="Arial"/>
+                <w:i/>
+                <w:iCs/>
+                <w:noProof/>
+                <w:sz w:val="20"/>
+                <w:szCs w:val="18"/>
+              </w:rPr>
+            </w:pPr>
+            <w:r>
+              <w:rPr>
+                <w:rFonts w:ascii="Arial" w:hAnsi="Arial" w:cs="Arial"/>
+                <w:i/>
+                <w:iCs/>
+                <w:noProof/>
+                <w:sz w:val="20"/>
+                <w:szCs w:val="18"/>
+              </w:rPr>
+              <w:t>Figura 5 – Contrato de Uso Aceito</w:t>
+            </w:r>
+          </w:p>
+          <w:p>
+            <w:pPr>
+              <w:pStyle w:val="PargrafodaLista"/>
+              <w:ind w:left="633" w:firstLine="218"/>
+              <w:rPr>
+                <w:noProof/>
+              </w:rPr>
+            </w:pPr>
+            <w:r>
+              <w:rPr>
+                <w:noProof/>
+              </w:rPr>
+              <w:drawing>
+                <wp:inline distT="0" distB="0" distL="0" distR="0" wp14:anchorId="1C22D6BF" wp14:editId="7F952637">
+                  <wp:extent cx="1752845" cy="3086531"/>
+                  <wp:effectExtent l="0" t="0" r="0" b="0"/>
+                  <wp:docPr id="10" name="Imagem 10" descr="Interface gráfica do usuário, Aplicativo&#10;&#10;Descrição gerada automaticamente"/>
+                  <wp:cNvGraphicFramePr>
+                    <a:graphicFrameLocks xmlns:a="http://schemas.openxmlformats.org/drawingml/2006/main" noChangeAspect="1"/>
+                  </wp:cNvGraphicFramePr>
+                  <a:graphic xmlns:a="http://schemas.openxmlformats.org/drawingml/2006/main">
+                    <a:graphicData uri="http://schemas.openxmlformats.org/drawingml/2006/picture">
+                      <pic:pic xmlns:pic="http://schemas.openxmlformats.org/drawingml/2006/picture">
+                        <pic:nvPicPr>
+                          <pic:cNvPr id="10" name="Imagem 10" descr="Interface gráfica do usuário, Aplicativo&#10;&#10;Descrição gerada automaticamente"/>
+                          <pic:cNvPicPr/>
+                        </pic:nvPicPr>
+                        <pic:blipFill>
+                          <a:blip r:embed="rId12"/>
+                          <a:stretch>
+                            <a:fillRect/>
+                          </a:stretch>
+                        </pic:blipFill>
+                        <pic:spPr>
+                          <a:xfrm>
+                            <a:off x="0" y="0"/>
+                            <a:ext cx="1752845" cy="3086531"/>
+                          </a:xfrm>
+                          <a:prstGeom prst="rect">
+                            <a:avLst/>
+                          </a:prstGeom>
+                        </pic:spPr>
+                      </pic:pic>
+                    </a:graphicData>
+                  </a:graphic>
+                </wp:inline>
+              </w:drawing>
+            </w:r>
+          </w:p>
+          <w:p>
+            <w:pPr>
+              <w:pStyle w:val="PargrafodaLista"/>
+              <w:ind w:left="0"/>
+              <w:jc w:val="center"/>
+              <w:rPr>
+                <w:rFonts w:ascii="Arial" w:hAnsi="Arial" w:cs="Arial"/>
+                <w:i/>
+                <w:iCs/>
+                <w:sz w:val="20"/>
+                <w:szCs w:val="18"/>
+              </w:rPr>
+            </w:pPr>
+          </w:p>
+        </w:tc>
+      </w:tr>
+    </w:tbl>
+    <w:p>
+      <w:pPr>
+        <w:rPr>
+          <w:noProof/>
+        </w:rPr>
+      </w:pPr>
+    </w:p>
+    <w:p>
+      <w:pPr>
+        <w:pStyle w:val="PargrafodaLista"/>
+        <w:ind w:left="284" w:hanging="284"/>
+        <w:jc w:val="center"/>
+        <w:rPr>
+          <w:rFonts w:ascii="Arial" w:hAnsi="Arial" w:cs="Arial"/>
+          <w:noProof/>
+        </w:rPr>
+      </w:pPr>
+      <w:r>
+        <w:rPr>
+          <w:rFonts w:ascii="Arial" w:hAnsi="Arial" w:cs="Arial"/>
+          <w:noProof/>
+        </w:rPr>
+        <w:t>Fonte: O autor.</w:t>
+      </w:r>
+    </w:p>
+    <w:p>
+      <w:pPr>
+        <w:pStyle w:val="PargrafodaLista"/>
+        <w:ind w:left="284" w:hanging="284"/>
+        <w:rPr>
+          <w:noProof/>
+        </w:rPr>
+      </w:pPr>
+    </w:p>
+    <w:p>
+      <w:pPr>
+        <w:pStyle w:val="PargrafodaLista"/>
+        <w:ind w:left="284" w:hanging="284"/>
+        <w:rPr>
+          <w:rFonts w:ascii="Arial" w:hAnsi="Arial" w:cs="Arial"/>
+        </w:rPr>
+      </w:pPr>
+    </w:p>
+    <w:p>
+      <w:pPr>
+        <w:pStyle w:val="PargrafodaLista"/>
+        <w:ind w:left="284" w:hanging="284"/>
+        <w:rPr>
+          <w:rFonts w:ascii="Arial" w:hAnsi="Arial" w:cs="Arial"/>
+        </w:rPr>
+      </w:pPr>
+    </w:p>
+    <w:p>
+      <w:pPr>
+        <w:pStyle w:val="PargrafodaLista"/>
+        <w:ind w:left="284" w:hanging="284"/>
+        <w:rPr>
+          <w:rFonts w:ascii="Arial" w:hAnsi="Arial" w:cs="Arial"/>
+        </w:rPr>
+      </w:pPr>
+    </w:p>
+    <w:p>
+      <w:pPr>
+        <w:pStyle w:val="PargrafodaLista"/>
+        <w:ind w:left="284" w:hanging="284"/>
+        <w:rPr>
+          <w:rFonts w:ascii="Arial" w:hAnsi="Arial" w:cs="Arial"/>
+        </w:rPr>
+      </w:pPr>
+    </w:p>
+    <w:p>
+      <w:pPr>
+        <w:pStyle w:val="PargrafodaLista"/>
+        <w:ind w:left="284" w:hanging="284"/>
+        <w:rPr>
+          <w:rFonts w:ascii="Arial" w:hAnsi="Arial" w:cs="Arial"/>
+        </w:rPr>
+      </w:pPr>
+    </w:p>
+    <w:p>
+      <w:pPr>
+        <w:pStyle w:val="PargrafodaLista"/>
+        <w:ind w:left="284" w:hanging="284"/>
+        <w:rPr>
+          <w:rFonts w:ascii="Arial" w:hAnsi="Arial" w:cs="Arial"/>
+        </w:rPr>
+      </w:pPr>
+    </w:p>
+    <w:p>
+      <w:pPr>
+        <w:pStyle w:val="PargrafodaLista"/>
+        <w:ind w:left="284" w:hanging="284"/>
+        <w:rPr>
+          <w:rFonts w:ascii="Arial" w:hAnsi="Arial" w:cs="Arial"/>
+        </w:rPr>
+      </w:pPr>
+    </w:p>
+    <w:p>
+      <w:pPr>
+        <w:pStyle w:val="PargrafodaLista"/>
+        <w:ind w:left="284" w:hanging="284"/>
+        <w:rPr>
+          <w:rFonts w:ascii="Arial" w:hAnsi="Arial" w:cs="Arial"/>
+        </w:rPr>
+      </w:pPr>
+    </w:p>
+    <w:p>
+      <w:pPr>
+        <w:pStyle w:val="PargrafodaLista"/>
+        <w:ind w:left="284" w:hanging="284"/>
+        <w:rPr>
+          <w:rFonts w:ascii="Arial" w:hAnsi="Arial" w:cs="Arial"/>
+        </w:rPr>
+      </w:pPr>
+      <w:r>
+        <w:rPr>
+          <w:rFonts w:ascii="Arial" w:hAnsi="Arial" w:cs="Arial"/>
+        </w:rPr>
+        <w:lastRenderedPageBreak/>
+        <w:t xml:space="preserve">4.1.2 </w:t>
+      </w:r>
+      <w:r>
+        <w:rPr>
+          <w:rFonts w:ascii="Arial" w:hAnsi="Arial" w:cs="Arial"/>
+        </w:rPr>
+        <w:t>Tela Inicial</w:t>
+      </w:r>
+    </w:p>
+    <w:p>
+      <w:pPr>
+        <w:pStyle w:val="PargrafodaLista"/>
+        <w:ind w:left="284" w:hanging="284"/>
+        <w:rPr>
+          <w:rFonts w:ascii="Arial" w:hAnsi="Arial" w:cs="Arial"/>
+        </w:rPr>
+      </w:pPr>
+    </w:p>
+    <w:p>
+      <w:pPr>
+        <w:pStyle w:val="PargrafodaLista"/>
+        <w:ind w:left="0" w:firstLine="1418"/>
+        <w:rPr>
+          <w:rFonts w:ascii="Arial" w:hAnsi="Arial" w:cs="Arial"/>
+        </w:rPr>
+      </w:pPr>
+      <w:r>
+        <w:rPr>
+          <w:rFonts w:ascii="Arial" w:hAnsi="Arial" w:cs="Arial"/>
+        </w:rPr>
+        <w:t>Assim que realizado o login, o usuário será direcionado a tela inicial</w:t>
+      </w:r>
+      <w:r>
+        <w:rPr>
+          <w:rFonts w:ascii="Arial" w:hAnsi="Arial" w:cs="Arial"/>
+        </w:rPr>
+        <w:t xml:space="preserve"> na Figura 6</w:t>
+      </w:r>
+      <w:r>
+        <w:rPr>
+          <w:rFonts w:ascii="Arial" w:hAnsi="Arial" w:cs="Arial"/>
+        </w:rPr>
+        <w:t xml:space="preserve">, que disponibilizará </w:t>
+      </w:r>
+      <w:r>
+        <w:rPr>
+          <w:rFonts w:ascii="Arial" w:hAnsi="Arial" w:cs="Arial"/>
+        </w:rPr>
+        <w:t>o acesso aos modos de jogo</w:t>
+      </w:r>
+      <w:r>
+        <w:rPr>
+          <w:rFonts w:ascii="Arial" w:hAnsi="Arial" w:cs="Arial"/>
+        </w:rPr>
+        <w:t xml:space="preserve"> na Figura 7</w:t>
+      </w:r>
+      <w:r>
+        <w:rPr>
+          <w:rFonts w:ascii="Arial" w:hAnsi="Arial" w:cs="Arial"/>
+        </w:rPr>
+        <w:t xml:space="preserve">, as configurações do aplicativo </w:t>
+      </w:r>
+      <w:r>
+        <w:rPr>
+          <w:rFonts w:ascii="Arial" w:hAnsi="Arial" w:cs="Arial"/>
+        </w:rPr>
+        <w:t>na Figura 8</w:t>
+      </w:r>
+      <w:r>
+        <w:rPr>
+          <w:rFonts w:ascii="Arial" w:hAnsi="Arial" w:cs="Arial"/>
+        </w:rPr>
+        <w:t>e o contato com o suporte</w:t>
+      </w:r>
+      <w:r>
+        <w:rPr>
+          <w:rFonts w:ascii="Arial" w:hAnsi="Arial" w:cs="Arial"/>
+        </w:rPr>
+        <w:t xml:space="preserve"> na Figura 9</w:t>
+      </w:r>
+      <w:r>
+        <w:rPr>
+          <w:rFonts w:ascii="Arial" w:hAnsi="Arial" w:cs="Arial"/>
+        </w:rPr>
+        <w:t>, para relatar problemas e dúvidas.</w:t>
+      </w:r>
+    </w:p>
+    <w:p>
+      <w:pPr>
+        <w:pStyle w:val="PargrafodaLista"/>
+        <w:ind w:left="0" w:firstLine="1418"/>
+        <w:rPr>
+          <w:rFonts w:ascii="Arial" w:hAnsi="Arial" w:cs="Arial"/>
+        </w:rPr>
+      </w:pPr>
+    </w:p>
+    <w:tbl>
+      <w:tblPr>
+        <w:tblStyle w:val="Tabelacomgrade"/>
+        <w:tblW w:w="0" w:type="auto"/>
+        <w:tblInd w:w="-289" w:type="dxa"/>
+        <w:tblLook w:val="04A0" w:firstRow="1" w:lastRow="0" w:firstColumn="1" w:lastColumn="0" w:noHBand="0" w:noVBand="1"/>
+      </w:tblPr>
+      <w:tblGrid>
+        <w:gridCol w:w="4640"/>
+        <w:gridCol w:w="4640"/>
+      </w:tblGrid>
+      <w:tr>
+        <w:tc>
+          <w:tcPr>
+            <w:tcW w:w="4640" w:type="dxa"/>
+          </w:tcPr>
+          <w:p>
+            <w:pPr>
+              <w:pStyle w:val="PargrafodaLista"/>
+              <w:ind w:left="0"/>
+              <w:jc w:val="center"/>
+              <w:rPr>
+                <w:rFonts w:ascii="Arial" w:hAnsi="Arial" w:cs="Arial"/>
+                <w:i/>
+                <w:iCs/>
+                <w:sz w:val="20"/>
+                <w:szCs w:val="18"/>
+              </w:rPr>
+            </w:pPr>
+          </w:p>
+          <w:p>
+            <w:pPr>
+              <w:pStyle w:val="PargrafodaLista"/>
+              <w:ind w:left="0"/>
+              <w:jc w:val="center"/>
+              <w:rPr>
+                <w:rFonts w:ascii="Arial" w:hAnsi="Arial" w:cs="Arial"/>
+                <w:i/>
+                <w:iCs/>
+                <w:sz w:val="20"/>
+                <w:szCs w:val="18"/>
+              </w:rPr>
+            </w:pPr>
+            <w:r>
+              <w:rPr>
+                <w:rFonts w:ascii="Arial" w:hAnsi="Arial" w:cs="Arial"/>
+                <w:i/>
+                <w:iCs/>
+                <w:sz w:val="20"/>
+                <w:szCs w:val="18"/>
+              </w:rPr>
+              <w:t>Figura 6 – Tela Inicial</w:t>
+            </w:r>
+          </w:p>
+          <w:p>
+            <w:pPr>
+              <w:pStyle w:val="PargrafodaLista"/>
+              <w:ind w:left="0"/>
+              <w:jc w:val="center"/>
+              <w:rPr>
+                <w:rFonts w:ascii="Arial" w:hAnsi="Arial" w:cs="Arial"/>
+                <w:i/>
+                <w:iCs/>
+                <w:sz w:val="20"/>
+                <w:szCs w:val="18"/>
+              </w:rPr>
+            </w:pPr>
+            <w:r>
+              <w:rPr>
+                <w:rFonts w:ascii="Arial" w:hAnsi="Arial" w:cs="Arial"/>
+                <w:noProof/>
+              </w:rPr>
+              <w:drawing>
+                <wp:inline distT="0" distB="0" distL="0" distR="0" wp14:anchorId="0AFA8105" wp14:editId="47344966">
+                  <wp:extent cx="1752845" cy="3086531"/>
+                  <wp:effectExtent l="0" t="0" r="0" b="0"/>
+                  <wp:docPr id="4" name="Imagem 4" descr="Interface gráfica do usuário&#10;&#10;Descrição gerada automaticamente"/>
+                  <wp:cNvGraphicFramePr>
+                    <a:graphicFrameLocks xmlns:a="http://schemas.openxmlformats.org/drawingml/2006/main" noChangeAspect="1"/>
+                  </wp:cNvGraphicFramePr>
+                  <a:graphic xmlns:a="http://schemas.openxmlformats.org/drawingml/2006/main">
+                    <a:graphicData uri="http://schemas.openxmlformats.org/drawingml/2006/picture">
+                      <pic:pic xmlns:pic="http://schemas.openxmlformats.org/drawingml/2006/picture">
+                        <pic:nvPicPr>
+                          <pic:cNvPr id="4" name="Imagem 4" descr="Interface gráfica do usuário&#10;&#10;Descrição gerada automaticamente"/>
+                          <pic:cNvPicPr/>
+                        </pic:nvPicPr>
+                        <pic:blipFill>
+                          <a:blip r:embed="rId13"/>
+                          <a:stretch>
+                            <a:fillRect/>
+                          </a:stretch>
+                        </pic:blipFill>
+                        <pic:spPr>
+                          <a:xfrm>
+                            <a:off x="0" y="0"/>
+                            <a:ext cx="1752845" cy="3086531"/>
+                          </a:xfrm>
+                          <a:prstGeom prst="rect">
+                            <a:avLst/>
+                          </a:prstGeom>
+                        </pic:spPr>
+                      </pic:pic>
+                    </a:graphicData>
+                  </a:graphic>
+                </wp:inline>
+              </w:drawing>
+            </w:r>
+          </w:p>
+          <w:p>
+            <w:pPr>
+              <w:pStyle w:val="PargrafodaLista"/>
+              <w:ind w:left="0"/>
+              <w:jc w:val="center"/>
+              <w:rPr>
+                <w:rFonts w:ascii="Arial" w:hAnsi="Arial" w:cs="Arial"/>
+                <w:i/>
+                <w:iCs/>
+                <w:sz w:val="20"/>
+                <w:szCs w:val="18"/>
+              </w:rPr>
+            </w:pPr>
+          </w:p>
+        </w:tc>
+        <w:tc>
+          <w:tcPr>
+            <w:tcW w:w="4640" w:type="dxa"/>
+          </w:tcPr>
+          <w:p>
+            <w:pPr>
+              <w:pStyle w:val="PargrafodaLista"/>
+              <w:ind w:left="0"/>
+              <w:jc w:val="center"/>
+              <w:rPr>
+                <w:rFonts w:ascii="Arial" w:hAnsi="Arial" w:cs="Arial"/>
+                <w:i/>
+                <w:iCs/>
+                <w:sz w:val="20"/>
+                <w:szCs w:val="18"/>
+              </w:rPr>
+            </w:pPr>
+          </w:p>
+          <w:p>
+            <w:pPr>
+              <w:pStyle w:val="PargrafodaLista"/>
+              <w:ind w:left="0"/>
+              <w:jc w:val="center"/>
+              <w:rPr>
+                <w:rFonts w:ascii="Arial" w:hAnsi="Arial" w:cs="Arial"/>
+                <w:i/>
+                <w:iCs/>
+                <w:sz w:val="20"/>
+                <w:szCs w:val="18"/>
+              </w:rPr>
+            </w:pPr>
+            <w:r>
+              <w:rPr>
+                <w:rFonts w:ascii="Arial" w:hAnsi="Arial" w:cs="Arial"/>
+                <w:i/>
+                <w:iCs/>
+                <w:sz w:val="20"/>
+                <w:szCs w:val="18"/>
+              </w:rPr>
+              <w:t>Figura 7 – Modos de Jogo</w:t>
+            </w:r>
+          </w:p>
+          <w:p>
+            <w:pPr>
+              <w:pStyle w:val="PargrafodaLista"/>
+              <w:ind w:left="0"/>
+              <w:jc w:val="center"/>
+              <w:rPr>
+                <w:rFonts w:ascii="Arial" w:hAnsi="Arial" w:cs="Arial"/>
+                <w:i/>
+                <w:iCs/>
+                <w:sz w:val="20"/>
+                <w:szCs w:val="18"/>
+              </w:rPr>
+            </w:pPr>
+            <w:r>
+              <w:rPr>
+                <w:rFonts w:ascii="Arial" w:hAnsi="Arial" w:cs="Arial"/>
+                <w:i/>
+                <w:iCs/>
+                <w:sz w:val="20"/>
+                <w:szCs w:val="18"/>
+              </w:rPr>
+              <w:drawing>
+                <wp:inline distT="0" distB="0" distL="0" distR="0" wp14:anchorId="25D4AD72" wp14:editId="6B0EA449">
+                  <wp:extent cx="1752845" cy="3086531"/>
+                  <wp:effectExtent l="0" t="0" r="0" b="0"/>
+                  <wp:docPr id="11" name="Imagem 11"/>
+                  <wp:cNvGraphicFramePr>
+                    <a:graphicFrameLocks xmlns:a="http://schemas.openxmlformats.org/drawingml/2006/main" noChangeAspect="1"/>
+                  </wp:cNvGraphicFramePr>
+                  <a:graphic xmlns:a="http://schemas.openxmlformats.org/drawingml/2006/main">
+                    <a:graphicData uri="http://schemas.openxmlformats.org/drawingml/2006/picture">
+                      <pic:pic xmlns:pic="http://schemas.openxmlformats.org/drawingml/2006/picture">
+                        <pic:nvPicPr>
+                          <pic:cNvPr id="1" name=""/>
+                          <pic:cNvPicPr/>
+                        </pic:nvPicPr>
+                        <pic:blipFill>
+                          <a:blip r:embed="rId14"/>
+                          <a:stretch>
+                            <a:fillRect/>
+                          </a:stretch>
+                        </pic:blipFill>
+                        <pic:spPr>
+                          <a:xfrm>
+                            <a:off x="0" y="0"/>
+                            <a:ext cx="1752845" cy="3086531"/>
+                          </a:xfrm>
+                          <a:prstGeom prst="rect">
+                            <a:avLst/>
+                          </a:prstGeom>
+                        </pic:spPr>
+                      </pic:pic>
+                    </a:graphicData>
+                  </a:graphic>
+                </wp:inline>
+              </w:drawing>
+            </w:r>
+          </w:p>
+          <w:p>
+            <w:pPr>
+              <w:pStyle w:val="PargrafodaLista"/>
+              <w:ind w:left="0"/>
+              <w:jc w:val="center"/>
+              <w:rPr>
+                <w:rFonts w:ascii="Arial" w:hAnsi="Arial" w:cs="Arial"/>
+                <w:i/>
+                <w:iCs/>
+                <w:sz w:val="20"/>
+                <w:szCs w:val="18"/>
+              </w:rPr>
+            </w:pPr>
+          </w:p>
+        </w:tc>
+      </w:tr>
+      <w:tr>
+        <w:tc>
+          <w:tcPr>
+            <w:tcW w:w="4640" w:type="dxa"/>
+          </w:tcPr>
+          <w:p>
+            <w:pPr>
+              <w:pStyle w:val="PargrafodaLista"/>
+              <w:ind w:left="0"/>
+              <w:rPr>
+                <w:rFonts w:ascii="Arial" w:hAnsi="Arial" w:cs="Arial"/>
+                <w:i/>
+                <w:iCs/>
+                <w:sz w:val="20"/>
+                <w:szCs w:val="18"/>
+              </w:rPr>
+            </w:pPr>
+          </w:p>
+          <w:p>
+            <w:pPr>
+              <w:pStyle w:val="PargrafodaLista"/>
+              <w:ind w:left="0"/>
+              <w:jc w:val="center"/>
+              <w:rPr>
+                <w:rFonts w:ascii="Arial" w:hAnsi="Arial" w:cs="Arial"/>
+                <w:i/>
+                <w:iCs/>
+                <w:sz w:val="20"/>
+                <w:szCs w:val="18"/>
+              </w:rPr>
+            </w:pPr>
+            <w:r>
+              <w:rPr>
+                <w:rFonts w:ascii="Arial" w:hAnsi="Arial" w:cs="Arial"/>
+                <w:i/>
+                <w:iCs/>
+                <w:sz w:val="20"/>
+                <w:szCs w:val="18"/>
+              </w:rPr>
+              <w:t>Figura 8 - Configurações</w:t>
+            </w:r>
+          </w:p>
+          <w:p>
+            <w:pPr>
+              <w:pStyle w:val="PargrafodaLista"/>
+              <w:ind w:left="0"/>
+              <w:jc w:val="center"/>
+              <w:rPr>
+                <w:rFonts w:ascii="Arial" w:hAnsi="Arial" w:cs="Arial"/>
+                <w:i/>
+                <w:iCs/>
+                <w:sz w:val="20"/>
+                <w:szCs w:val="18"/>
+              </w:rPr>
+            </w:pPr>
+            <w:r>
+              <w:rPr>
+                <w:rFonts w:ascii="Arial" w:hAnsi="Arial" w:cs="Arial"/>
+                <w:noProof/>
+              </w:rPr>
+              <w:drawing>
+                <wp:inline distT="0" distB="0" distL="0" distR="0" wp14:anchorId="18BC7E40" wp14:editId="12441A65">
+                  <wp:extent cx="1752845" cy="3086531"/>
+                  <wp:effectExtent l="0" t="0" r="0" b="0"/>
+                  <wp:docPr id="5" name="Imagem 5" descr="Interface gráfica do usuário, Aplicativo&#10;&#10;Descrição gerada automaticamente"/>
+                  <wp:cNvGraphicFramePr>
+                    <a:graphicFrameLocks xmlns:a="http://schemas.openxmlformats.org/drawingml/2006/main" noChangeAspect="1"/>
+                  </wp:cNvGraphicFramePr>
+                  <a:graphic xmlns:a="http://schemas.openxmlformats.org/drawingml/2006/main">
+                    <a:graphicData uri="http://schemas.openxmlformats.org/drawingml/2006/picture">
+                      <pic:pic xmlns:pic="http://schemas.openxmlformats.org/drawingml/2006/picture">
+                        <pic:nvPicPr>
+                          <pic:cNvPr id="5" name="Imagem 5" descr="Interface gráfica do usuário, Aplicativo&#10;&#10;Descrição gerada automaticamente"/>
+                          <pic:cNvPicPr/>
+                        </pic:nvPicPr>
+                        <pic:blipFill>
+                          <a:blip r:embed="rId15"/>
+                          <a:stretch>
+                            <a:fillRect/>
+                          </a:stretch>
+                        </pic:blipFill>
+                        <pic:spPr>
+                          <a:xfrm>
+                            <a:off x="0" y="0"/>
+                            <a:ext cx="1752845" cy="3086531"/>
+                          </a:xfrm>
+                          <a:prstGeom prst="rect">
+                            <a:avLst/>
+                          </a:prstGeom>
+                        </pic:spPr>
+                      </pic:pic>
+                    </a:graphicData>
+                  </a:graphic>
+                </wp:inline>
+              </w:drawing>
+            </w:r>
+          </w:p>
+        </w:tc>
+        <w:tc>
+          <w:tcPr>
+            <w:tcW w:w="4640" w:type="dxa"/>
+          </w:tcPr>
+          <w:p>
+            <w:pPr>
+              <w:pStyle w:val="PargrafodaLista"/>
+              <w:ind w:left="0"/>
+              <w:jc w:val="center"/>
+              <w:rPr>
+                <w:rFonts w:ascii="Arial" w:hAnsi="Arial" w:cs="Arial"/>
+                <w:i/>
+                <w:iCs/>
+                <w:sz w:val="20"/>
+                <w:szCs w:val="18"/>
+              </w:rPr>
+            </w:pPr>
+          </w:p>
+          <w:p>
+            <w:pPr>
+              <w:pStyle w:val="PargrafodaLista"/>
+              <w:ind w:left="0"/>
+              <w:jc w:val="center"/>
+              <w:rPr>
+                <w:rFonts w:ascii="Arial" w:hAnsi="Arial" w:cs="Arial"/>
+                <w:i/>
+                <w:iCs/>
+                <w:sz w:val="20"/>
+                <w:szCs w:val="18"/>
+              </w:rPr>
+            </w:pPr>
+            <w:r>
+              <w:rPr>
+                <w:rFonts w:ascii="Arial" w:hAnsi="Arial" w:cs="Arial"/>
+                <w:i/>
+                <w:iCs/>
+                <w:sz w:val="20"/>
+                <w:szCs w:val="18"/>
+              </w:rPr>
+              <w:t>Figura 9 - Suporte</w:t>
+            </w:r>
+          </w:p>
+          <w:p>
+            <w:pPr>
+              <w:pStyle w:val="PargrafodaLista"/>
+              <w:ind w:left="0"/>
+              <w:jc w:val="center"/>
+              <w:rPr>
+                <w:rFonts w:ascii="Arial" w:hAnsi="Arial" w:cs="Arial"/>
+                <w:i/>
+                <w:iCs/>
+                <w:sz w:val="20"/>
+                <w:szCs w:val="18"/>
+              </w:rPr>
+            </w:pPr>
+            <w:r>
+              <w:rPr>
+                <w:rFonts w:ascii="Arial" w:hAnsi="Arial" w:cs="Arial"/>
+                <w:noProof/>
+              </w:rPr>
+              <w:drawing>
+                <wp:inline distT="0" distB="0" distL="0" distR="0" wp14:anchorId="3E045536" wp14:editId="4745D767">
+                  <wp:extent cx="1752845" cy="3086531"/>
+                  <wp:effectExtent l="0" t="0" r="0" b="0"/>
+                  <wp:docPr id="12" name="Imagem 12" descr="Texto, Aplicativo&#10;&#10;Descrição gerada automaticamente"/>
+                  <wp:cNvGraphicFramePr>
+                    <a:graphicFrameLocks xmlns:a="http://schemas.openxmlformats.org/drawingml/2006/main" noChangeAspect="1"/>
+                  </wp:cNvGraphicFramePr>
+                  <a:graphic xmlns:a="http://schemas.openxmlformats.org/drawingml/2006/main">
+                    <a:graphicData uri="http://schemas.openxmlformats.org/drawingml/2006/picture">
+                      <pic:pic xmlns:pic="http://schemas.openxmlformats.org/drawingml/2006/picture">
+                        <pic:nvPicPr>
+                          <pic:cNvPr id="12" name="Imagem 12" descr="Texto, Aplicativo&#10;&#10;Descrição gerada automaticamente"/>
+                          <pic:cNvPicPr/>
+                        </pic:nvPicPr>
+                        <pic:blipFill>
+                          <a:blip r:embed="rId16"/>
+                          <a:stretch>
+                            <a:fillRect/>
+                          </a:stretch>
+                        </pic:blipFill>
+                        <pic:spPr>
+                          <a:xfrm>
+                            <a:off x="0" y="0"/>
+                            <a:ext cx="1752845" cy="3086531"/>
+                          </a:xfrm>
+                          <a:prstGeom prst="rect">
+                            <a:avLst/>
+                          </a:prstGeom>
+                        </pic:spPr>
+                      </pic:pic>
+                    </a:graphicData>
+                  </a:graphic>
+                </wp:inline>
+              </w:drawing>
+            </w:r>
+          </w:p>
+          <w:p>
+            <w:pPr>
+              <w:pStyle w:val="PargrafodaLista"/>
+              <w:ind w:left="0"/>
+              <w:jc w:val="center"/>
+              <w:rPr>
+                <w:rFonts w:ascii="Arial" w:hAnsi="Arial" w:cs="Arial"/>
+                <w:i/>
+                <w:iCs/>
+                <w:sz w:val="20"/>
+                <w:szCs w:val="18"/>
+              </w:rPr>
+            </w:pPr>
+          </w:p>
+        </w:tc>
+      </w:tr>
+    </w:tbl>
+    <w:p>
+      <w:pPr>
+        <w:pStyle w:val="PargrafodaLista"/>
+        <w:ind w:left="0"/>
+        <w:jc w:val="center"/>
+        <w:rPr>
+          <w:rFonts w:ascii="Arial" w:hAnsi="Arial" w:cs="Arial"/>
+          <w:i/>
+          <w:iCs/>
+          <w:sz w:val="20"/>
+          <w:szCs w:val="18"/>
+        </w:rPr>
+      </w:pPr>
+    </w:p>
+    <w:p>
+      <w:pPr>
+        <w:pStyle w:val="PargrafodaLista"/>
+        <w:ind w:left="0"/>
+        <w:jc w:val="center"/>
+        <w:rPr>
+          <w:rFonts w:ascii="Arial" w:hAnsi="Arial" w:cs="Arial"/>
+          <w:i/>
+          <w:iCs/>
+          <w:sz w:val="20"/>
+          <w:szCs w:val="18"/>
+        </w:rPr>
+      </w:pPr>
+    </w:p>
+    <w:p>
+      <w:pPr>
+        <w:pStyle w:val="PargrafodaLista"/>
+        <w:ind w:left="284" w:hanging="284"/>
+        <w:jc w:val="center"/>
+        <w:rPr>
+          <w:rFonts w:ascii="Arial" w:hAnsi="Arial" w:cs="Arial"/>
+          <w:noProof/>
+        </w:rPr>
+      </w:pPr>
+      <w:r>
+        <w:rPr>
+          <w:rFonts w:ascii="Arial" w:hAnsi="Arial" w:cs="Arial"/>
+          <w:noProof/>
+        </w:rPr>
+        <w:t>Fonte: O autor.</w:t>
+      </w:r>
+    </w:p>
+    <w:p>
+      <w:pPr>
+        <w:pStyle w:val="PargrafodaLista"/>
+        <w:ind w:left="0"/>
+        <w:jc w:val="center"/>
+        <w:rPr>
+          <w:rFonts w:ascii="Arial" w:hAnsi="Arial" w:cs="Arial"/>
+          <w:i/>
+          <w:iCs/>
+          <w:sz w:val="20"/>
+          <w:szCs w:val="18"/>
+        </w:rPr>
+      </w:pPr>
+    </w:p>
+    <w:p>
+      <w:pPr>
+        <w:pStyle w:val="PargrafodaLista"/>
+        <w:ind w:left="0"/>
+        <w:rPr>
+          <w:rFonts w:ascii="Arial" w:hAnsi="Arial" w:cs="Arial"/>
+          <w:i/>
+          <w:iCs/>
+          <w:sz w:val="20"/>
+          <w:szCs w:val="18"/>
+        </w:rPr>
+      </w:pPr>
+    </w:p>
+    <w:p>
+      <w:pPr>
+        <w:pStyle w:val="PargrafodaLista"/>
+        <w:ind w:left="0" w:firstLine="1418"/>
         <w:rPr>
           <w:rFonts w:ascii="Arial" w:hAnsi="Arial" w:cs="Arial"/>
         </w:rPr>
@@ -8384,6 +7407,7 @@
           <w:rFonts w:ascii="Arial" w:hAnsi="Arial" w:cs="Arial"/>
           <w:b/>
         </w:rPr>
+        <w:lastRenderedPageBreak/>
         <w:t xml:space="preserve"> Assunto 2</w:t>
       </w:r>
     </w:p>
@@ -9116,7 +8140,6 @@
         <w:rPr>
           <w:rFonts w:ascii="Arial" w:hAnsi="Arial" w:cs="Arial"/>
         </w:rPr>
-        <w:lastRenderedPageBreak/>
         <w:t xml:space="preserve">Texto </w:t>
       </w:r>
       <w:proofErr w:type="spellStart"/>
@@ -11136,7 +10159,7 @@
         </w:rPr>
         <w:t>https://</w:t>
       </w:r>
-      <w:hyperlink r:id="rId8">
+      <w:hyperlink r:id="rId17">
         <w:r>
           <w:rPr>
             <w:rFonts w:ascii="Arial" w:hAnsi="Arial" w:cs="Arial"/>
@@ -11711,7 +10734,7 @@
         </w:rPr>
         <w:t xml:space="preserve"> </w:t>
       </w:r>
-      <w:hyperlink r:id="rId9">
+      <w:hyperlink r:id="rId18">
         <w:r>
           <w:rPr>
             <w:rFonts w:ascii="Arial" w:hAnsi="Arial" w:cs="Arial"/>
@@ -11774,7 +10797,43 @@
     </w:p>
     <w:p>
       <w:pPr>
+        <w:pStyle w:val="Corpodetexto"/>
         <w:spacing w:line="360" w:lineRule="auto"/>
+        <w:ind w:right="106"/>
+        <w:jc w:val="both"/>
+        <w:rPr>
+          <w:rFonts w:ascii="Arial" w:hAnsi="Arial" w:cs="Arial"/>
+        </w:rPr>
+      </w:pPr>
+    </w:p>
+    <w:p>
+      <w:pPr>
+        <w:pStyle w:val="Corpodetexto"/>
+        <w:spacing w:line="360" w:lineRule="auto"/>
+        <w:ind w:right="106"/>
+        <w:jc w:val="both"/>
+        <w:rPr>
+          <w:rFonts w:ascii="Arial" w:hAnsi="Arial" w:cs="Arial"/>
+        </w:rPr>
+      </w:pPr>
+    </w:p>
+    <w:p>
+      <w:pPr>
+        <w:pStyle w:val="Corpodetexto"/>
+        <w:spacing w:line="360" w:lineRule="auto"/>
+        <w:ind w:right="106"/>
+        <w:jc w:val="both"/>
+        <w:rPr>
+          <w:rFonts w:ascii="Arial" w:hAnsi="Arial" w:cs="Arial"/>
+        </w:rPr>
+      </w:pPr>
+    </w:p>
+    <w:p>
+      <w:pPr>
+        <w:pStyle w:val="Corpodetexto"/>
+        <w:spacing w:line="360" w:lineRule="auto"/>
+        <w:ind w:right="106"/>
+        <w:jc w:val="both"/>
         <w:rPr>
           <w:rFonts w:ascii="Arial" w:hAnsi="Arial" w:cs="Arial"/>
         </w:rPr>
@@ -12014,7 +11073,7 @@
         </w:rPr>
         <w:t>https://</w:t>
       </w:r>
-      <w:hyperlink r:id="rId10">
+      <w:hyperlink r:id="rId19">
         <w:r>
           <w:rPr>
             <w:rFonts w:ascii="Arial" w:hAnsi="Arial" w:cs="Arial"/>
@@ -12295,7 +11354,7 @@
         </w:rPr>
         <w:t>https://</w:t>
       </w:r>
-      <w:hyperlink r:id="rId11">
+      <w:hyperlink r:id="rId20">
         <w:r>
           <w:rPr>
             <w:rFonts w:ascii="Arial" w:hAnsi="Arial" w:cs="Arial"/>
@@ -12678,7 +11737,7 @@
         </w:rPr>
         <w:t>https://</w:t>
       </w:r>
-      <w:hyperlink r:id="rId12">
+      <w:hyperlink r:id="rId21">
         <w:r>
           <w:rPr>
             <w:rFonts w:ascii="Arial" w:hAnsi="Arial" w:cs="Arial"/>
@@ -12913,7 +11972,7 @@
         </w:rPr>
         <w:t>https://</w:t>
       </w:r>
-      <w:hyperlink r:id="rId13">
+      <w:hyperlink r:id="rId22">
         <w:r>
           <w:rPr>
             <w:rFonts w:ascii="Arial" w:hAnsi="Arial" w:cs="Arial"/>
@@ -13366,7 +12425,7 @@
         <w:lastRenderedPageBreak/>
         <w:t>https://</w:t>
       </w:r>
-      <w:hyperlink r:id="rId14">
+      <w:hyperlink r:id="rId23">
         <w:r>
           <w:rPr>
             <w:rFonts w:ascii="Arial" w:hAnsi="Arial" w:cs="Arial"/>
@@ -13428,8 +12487,107 @@
         <w:t>em: 08 abr. 2021, 18:02.</w:t>
       </w:r>
     </w:p>
+    <w:p>
+      <w:pPr>
+        <w:spacing w:after="0"/>
+        <w:rPr>
+          <w:rFonts w:ascii="Arial" w:hAnsi="Arial" w:cs="Arial"/>
+        </w:rPr>
+      </w:pPr>
+    </w:p>
+    <w:p>
+      <w:pPr>
+        <w:pStyle w:val="Corpodetexto"/>
+        <w:spacing w:line="360" w:lineRule="auto"/>
+        <w:ind w:right="106"/>
+        <w:jc w:val="both"/>
+        <w:rPr>
+          <w:rFonts w:ascii="Arial" w:hAnsi="Arial" w:cs="Arial"/>
+        </w:rPr>
+      </w:pPr>
+      <w:r>
+        <w:rPr>
+          <w:rFonts w:ascii="Helvetica" w:hAnsi="Helvetica" w:cs="Helvetica"/>
+          <w:color w:val="222222"/>
+          <w:shd w:val="clear" w:color="auto" w:fill="FFFFFF"/>
+        </w:rPr>
+        <w:t>ALECRIM, Eleutério. </w:t>
+      </w:r>
+      <w:r>
+        <w:rPr>
+          <w:rStyle w:val="Forte"/>
+          <w:rFonts w:ascii="Helvetica" w:hAnsi="Helvetica" w:cs="Helvetica"/>
+          <w:color w:val="222222"/>
+          <w:shd w:val="clear" w:color="auto" w:fill="FFFFFF"/>
+        </w:rPr>
+        <w:t>Processos de engenharia de software</w:t>
+      </w:r>
+      <w:r>
+        <w:rPr>
+          <w:rFonts w:ascii="Helvetica" w:hAnsi="Helvetica" w:cs="Helvetica"/>
+          <w:color w:val="222222"/>
+          <w:shd w:val="clear" w:color="auto" w:fill="FFFFFF"/>
+        </w:rPr>
+        <w:t>. 2019. Disponível em: https://administradores.com.br/artigos/processos-de-engenharia-de-software. Acesso em: 27 set. 2021.</w:t>
+      </w:r>
+    </w:p>
+    <w:p>
+      <w:pPr>
+        <w:pStyle w:val="Corpodetexto"/>
+        <w:spacing w:line="360" w:lineRule="auto"/>
+        <w:ind w:right="106"/>
+        <w:jc w:val="both"/>
+        <w:rPr>
+          <w:rFonts w:ascii="Arial" w:hAnsi="Arial" w:cs="Arial"/>
+        </w:rPr>
+      </w:pPr>
+    </w:p>
+    <w:p>
+      <w:pPr>
+        <w:pStyle w:val="Corpodetexto"/>
+        <w:spacing w:line="360" w:lineRule="auto"/>
+        <w:ind w:right="106"/>
+        <w:jc w:val="both"/>
+        <w:rPr>
+          <w:rFonts w:ascii="Arial" w:hAnsi="Arial" w:cs="Arial"/>
+        </w:rPr>
+      </w:pPr>
+      <w:r>
+        <w:rPr>
+          <w:rFonts w:ascii="Helvetica" w:hAnsi="Helvetica" w:cs="Helvetica"/>
+          <w:color w:val="222222"/>
+          <w:shd w:val="clear" w:color="auto" w:fill="FFFFFF"/>
+        </w:rPr>
+        <w:t>LUCIDCHART. </w:t>
+      </w:r>
+      <w:r>
+        <w:rPr>
+          <w:rStyle w:val="Forte"/>
+          <w:rFonts w:ascii="Helvetica" w:hAnsi="Helvetica" w:cs="Helvetica"/>
+          <w:color w:val="222222"/>
+          <w:shd w:val="clear" w:color="auto" w:fill="FFFFFF"/>
+        </w:rPr>
+        <w:t>O que é um diagrama de classe UML?</w:t>
+      </w:r>
+      <w:r>
+        <w:rPr>
+          <w:rFonts w:ascii="Helvetica" w:hAnsi="Helvetica" w:cs="Helvetica"/>
+          <w:color w:val="222222"/>
+          <w:shd w:val="clear" w:color="auto" w:fill="FFFFFF"/>
+        </w:rPr>
+        <w:t> 2021. Disponível em: https://www.lucidchart.com/pages/pt/o-que-e-diagrama-de-classe-uml. Acesso em: 27 set. 2021.</w:t>
+      </w:r>
+    </w:p>
+    <w:p>
+      <w:pPr>
+        <w:spacing w:after="0"/>
+        <w:rPr>
+          <w:rFonts w:ascii="Arial" w:hAnsi="Arial" w:cs="Arial"/>
+        </w:rPr>
+      </w:pPr>
+    </w:p>
     <w:sectPr>
-      <w:headerReference w:type="default" r:id="rId15"/>
+      <w:headerReference w:type="default" r:id="rId24"/>
       <w:pgSz w:w="11906" w:h="16838"/>
       <w:pgMar w:top="1701" w:right="1134" w:bottom="1134" w:left="1701" w:header="709" w:footer="709" w:gutter="0"/>
       <w:cols w:space="708"/>
@@ -14440,6 +13598,36 @@
       <w:lang w:val="pt-PT"/>
     </w:rPr>
   </w:style>
+  <w:style w:type="character" w:styleId="Forte">
+    <w:name w:val="Strong"/>
+    <w:basedOn w:val="Fontepargpadro"/>
+    <w:uiPriority w:val="22"/>
+    <w:qFormat/>
+    <w:rsid w:val="00276C23"/>
+    <w:rPr>
+      <w:b/>
+      <w:bCs/>
+    </w:rPr>
+  </w:style>
+  <w:style w:type="table" w:styleId="Tabelacomgrade">
+    <w:name w:val="Table Grid"/>
+    <w:basedOn w:val="Tabelanormal"/>
+    <w:uiPriority w:val="59"/>
+    <w:rsid w:val="00E83AD4"/>
+    <w:pPr>
+      <w:spacing w:after="0" w:line="240" w:lineRule="auto"/>
+    </w:pPr>
+    <w:tblPr>
+      <w:tblBorders>
+        <w:top w:val="single" w:sz="4" w:space="0" w:color="auto"/>
+        <w:left w:val="single" w:sz="4" w:space="0" w:color="auto"/>
+        <w:bottom w:val="single" w:sz="4" w:space="0" w:color="auto"/>
+        <w:right w:val="single" w:sz="4" w:space="0" w:color="auto"/>
+        <w:insideH w:val="single" w:sz="4" w:space="0" w:color="auto"/>
+        <w:insideV w:val="single" w:sz="4" w:space="0" w:color="auto"/>
+      </w:tblBorders>
+    </w:tblPr>
+  </w:style>
 </w:styles>
 </file>
 

</xml_diff>

<commit_message>
Realizando correções de formatação e imagens no artigo.
</commit_message>
<xml_diff>
--- a/Artigo/Aplicativo_para_Ensino_de_Criancas_Sci.docx
+++ b/Artigo/Aplicativo_para_Ensino_de_Criancas_Sci.docx
@@ -76,16 +76,8 @@
         <w:rPr>
           <w:rFonts w:ascii="Arial" w:hAnsi="Arial" w:cs="Arial"/>
         </w:rPr>
-        <w:t xml:space="preserve"> – </w:t>
-      </w:r>
-      <w:proofErr w:type="spellStart"/>
-      <w:r>
-        <w:rPr>
-          <w:rFonts w:ascii="Arial" w:hAnsi="Arial" w:cs="Arial"/>
-        </w:rPr>
-        <w:t>Uni-FACEF</w:t>
-      </w:r>
-      <w:proofErr w:type="spellEnd"/>
+        <w:t xml:space="preserve"> – Uni-FACEF</w:t>
+      </w:r>
     </w:p>
     <w:p>
       <w:pPr>
@@ -156,16 +148,8 @@
         <w:rPr>
           <w:rFonts w:ascii="Arial" w:hAnsi="Arial" w:cs="Arial"/>
         </w:rPr>
-        <w:t xml:space="preserve"> – </w:t>
-      </w:r>
-      <w:proofErr w:type="spellStart"/>
-      <w:r>
-        <w:rPr>
-          <w:rFonts w:ascii="Arial" w:hAnsi="Arial" w:cs="Arial"/>
-        </w:rPr>
-        <w:t>Uni-FACEF</w:t>
-      </w:r>
-      <w:proofErr w:type="spellEnd"/>
+        <w:t xml:space="preserve"> – Uni-FACEF</w:t>
+      </w:r>
     </w:p>
     <w:p>
       <w:pPr>
@@ -324,63 +308,43 @@
           <w:i/>
           <w:lang w:val="en-US"/>
         </w:rPr>
-        <w:t xml:space="preserve">In the current context of humanity, it is undeniable that technology is present in almost all daily tasks. As children currently grow up in the home environment, and most parents find themselves busy with work and other tasks, some children are isolated </w:t>
-      </w:r>
-      <w:proofErr w:type="gramStart"/>
+        <w:t>In the current context of humanity, it is undeniable that technology is present in almost all daily tasks. As children currently grow up in the home environment, and most parents find themselves busy with work and other tasks, some children are isolated with regard to interaction with adults and the experience with the external world. There is a clear need for means and resources that can alleviate the problem.</w:t>
+      </w:r>
+    </w:p>
+    <w:p>
+      <w:pPr>
+        <w:spacing w:after="0"/>
+        <w:rPr>
+          <w:rFonts w:ascii="Arial" w:hAnsi="Arial" w:cs="Arial"/>
+        </w:rPr>
+      </w:pPr>
+      <w:r>
+        <w:rPr>
+          <w:rFonts w:ascii="Arial" w:hAnsi="Arial" w:cs="Arial"/>
+          <w:b/>
+        </w:rPr>
+        <w:t>Keywords</w:t>
+      </w:r>
+      <w:r>
+        <w:rPr>
+          <w:rFonts w:ascii="Arial" w:hAnsi="Arial" w:cs="Arial"/>
+        </w:rPr>
+        <w:t>:</w:t>
+      </w:r>
       <w:r>
         <w:rPr>
           <w:rFonts w:ascii="Arial" w:hAnsi="Arial" w:cs="Arial"/>
           <w:i/>
-          <w:lang w:val="en-US"/>
-        </w:rPr>
-        <w:t>with regard to</w:t>
-      </w:r>
-      <w:proofErr w:type="gramEnd"/>
+        </w:rPr>
+        <w:t xml:space="preserve"> </w:t>
+      </w:r>
       <w:r>
         <w:rPr>
           <w:rFonts w:ascii="Arial" w:hAnsi="Arial" w:cs="Arial"/>
           <w:i/>
-          <w:lang w:val="en-US"/>
-        </w:rPr>
-        <w:t xml:space="preserve"> interaction with adults and the experience with the external world. There is a clear need for means and resources that can alleviate the problem.</w:t>
-      </w:r>
-    </w:p>
-    <w:p>
-      <w:pPr>
-        <w:spacing w:after="0"/>
-        <w:rPr>
-          <w:rFonts w:ascii="Arial" w:hAnsi="Arial" w:cs="Arial"/>
-        </w:rPr>
-      </w:pPr>
-      <w:r>
-        <w:rPr>
-          <w:rFonts w:ascii="Arial" w:hAnsi="Arial" w:cs="Arial"/>
-          <w:b/>
-        </w:rPr>
-        <w:t>Keywords</w:t>
-      </w:r>
-      <w:r>
-        <w:rPr>
-          <w:rFonts w:ascii="Arial" w:hAnsi="Arial" w:cs="Arial"/>
-        </w:rPr>
-        <w:t>:</w:t>
-      </w:r>
-      <w:r>
-        <w:rPr>
-          <w:rFonts w:ascii="Arial" w:hAnsi="Arial" w:cs="Arial"/>
-          <w:i/>
-        </w:rPr>
-        <w:t xml:space="preserve"> </w:t>
-      </w:r>
-      <w:proofErr w:type="spellStart"/>
-      <w:r>
-        <w:rPr>
-          <w:rFonts w:ascii="Arial" w:hAnsi="Arial" w:cs="Arial"/>
-          <w:i/>
         </w:rPr>
         <w:t>Teaching</w:t>
       </w:r>
-      <w:proofErr w:type="spellEnd"/>
       <w:r>
         <w:rPr>
           <w:rFonts w:ascii="Arial" w:hAnsi="Arial" w:cs="Arial"/>
@@ -562,21 +526,7 @@
         <w:rPr>
           <w:rFonts w:ascii="Arial" w:hAnsi="Arial" w:cs="Arial"/>
         </w:rPr>
-        <w:t xml:space="preserve">tilização do software </w:t>
-      </w:r>
-      <w:proofErr w:type="spellStart"/>
-      <w:r>
-        <w:rPr>
-          <w:rFonts w:ascii="Arial" w:hAnsi="Arial" w:cs="Arial"/>
-        </w:rPr>
-        <w:t>Figma</w:t>
-      </w:r>
-      <w:proofErr w:type="spellEnd"/>
-      <w:r>
-        <w:rPr>
-          <w:rFonts w:ascii="Arial" w:hAnsi="Arial" w:cs="Arial"/>
-        </w:rPr>
-        <w:t xml:space="preserve"> para prototipagem de telas</w:t>
+        <w:t>tilização do software Figma para prototipagem de telas</w:t>
       </w:r>
       <w:r>
         <w:rPr>
@@ -2718,7 +2668,6 @@
         </w:rPr>
         <w:t xml:space="preserve"> </w:t>
       </w:r>
-      <w:proofErr w:type="gramStart"/>
       <w:r>
         <w:rPr>
           <w:rFonts w:ascii="Arial" w:hAnsi="Arial" w:cs="Arial"/>
@@ -2735,21 +2684,13 @@
         <w:rPr>
           <w:rFonts w:ascii="Arial" w:hAnsi="Arial" w:cs="Arial"/>
         </w:rPr>
-        <w:t>verdade</w:t>
-      </w:r>
-      <w:proofErr w:type="gramEnd"/>
-      <w:r>
-        <w:rPr>
-          <w:rFonts w:ascii="Arial" w:hAnsi="Arial" w:cs="Arial"/>
-        </w:rPr>
-        <w:t xml:space="preserve"> o termo user experience é muito amplo, mas quando falamos de marcas, produtos, sistemas e serviços, é importante entender que UX não envolve apenas o design do produto e seu desenvolvimento. Temos que observar todas as etapas do cliente junto à sua marca, desde o primeiro “encontro” até </w:t>
-      </w:r>
-      <w:proofErr w:type="gramStart"/>
-      <w:r>
-        <w:rPr>
-          <w:rFonts w:ascii="Arial" w:hAnsi="Arial" w:cs="Arial"/>
-        </w:rPr>
-        <w:t>o</w:t>
+        <w:t>verdade,</w:t>
+      </w:r>
+      <w:r>
+        <w:rPr>
+          <w:rFonts w:ascii="Arial" w:hAnsi="Arial" w:cs="Arial"/>
+        </w:rPr>
+        <w:t xml:space="preserve"> o termo user experience é muito amplo, mas quando falamos de marcas, produtos, sistemas e serviços, é importante entender que UX não envolve apenas o design do produto e seu desenvolvimento. Temos que observar todas as etapas do cliente junto à sua marca, desde o primeiro “encontro” até o</w:t>
       </w:r>
       <w:r>
         <w:rPr>
@@ -2763,7 +2704,6 @@
         </w:rPr>
         <w:t>pós</w:t>
       </w:r>
-      <w:proofErr w:type="gramEnd"/>
       <w:r>
         <w:rPr>
           <w:rFonts w:ascii="Arial" w:hAnsi="Arial" w:cs="Arial"/>
@@ -4193,7 +4133,7 @@
     <w:p>
       <w:pPr>
         <w:pStyle w:val="PargrafodaLista"/>
-        <w:ind w:left="360"/>
+        <w:ind w:left="0" w:firstLine="1418"/>
         <w:contextualSpacing w:val="0"/>
         <w:rPr>
           <w:rFonts w:ascii="Arial" w:hAnsi="Arial" w:cs="Arial"/>
@@ -4247,7 +4187,7 @@
     <w:p>
       <w:pPr>
         <w:pStyle w:val="PargrafodaLista"/>
-        <w:ind w:left="360"/>
+        <w:ind w:left="-567"/>
         <w:contextualSpacing w:val="0"/>
         <w:jc w:val="center"/>
         <w:rPr>
@@ -4274,7 +4214,7 @@
     <w:p>
       <w:pPr>
         <w:pStyle w:val="PargrafodaLista"/>
-        <w:ind w:left="0"/>
+        <w:ind w:left="-567"/>
         <w:contextualSpacing w:val="0"/>
         <w:jc w:val="center"/>
         <w:rPr>
@@ -4286,13 +4226,12 @@
         <w:rPr>
           <w:rFonts w:ascii="Arial" w:hAnsi="Arial" w:cs="Arial"/>
           <w:b/>
-          <w:noProof/>
         </w:rPr>
         <w:drawing>
-          <wp:inline distT="0" distB="0" distL="0" distR="0" wp14:anchorId="106B725A" wp14:editId="1B27C07D">
-            <wp:extent cx="5899150" cy="3655695"/>
-            <wp:effectExtent l="0" t="0" r="6350" b="1905"/>
-            <wp:docPr id="3" name="Imagem 3" descr="Diagrama&#10;&#10;Descrição gerada automaticamente"/>
+          <wp:inline distT="0" distB="0" distL="0" distR="0" wp14:anchorId="1FEECA5F" wp14:editId="6A69CB67">
+            <wp:extent cx="5899150" cy="3991610"/>
+            <wp:effectExtent l="0" t="0" r="6350" b="8890"/>
+            <wp:docPr id="23" name="Imagem 23" descr="Diagrama&#10;&#10;Descrição gerada automaticamente"/>
             <wp:cNvGraphicFramePr>
               <a:graphicFrameLocks xmlns:a="http://schemas.openxmlformats.org/drawingml/2006/main" noChangeAspect="1"/>
             </wp:cNvGraphicFramePr>
@@ -4300,7 +4239,7 @@
               <a:graphicData uri="http://schemas.openxmlformats.org/drawingml/2006/picture">
                 <pic:pic xmlns:pic="http://schemas.openxmlformats.org/drawingml/2006/picture">
                   <pic:nvPicPr>
-                    <pic:cNvPr id="3" name="Imagem 3" descr="Diagrama&#10;&#10;Descrição gerada automaticamente"/>
+                    <pic:cNvPr id="23" name="Imagem 23" descr="Diagrama&#10;&#10;Descrição gerada automaticamente"/>
                     <pic:cNvPicPr/>
                   </pic:nvPicPr>
                   <pic:blipFill>
@@ -4312,7 +4251,7 @@
                   <pic:spPr>
                     <a:xfrm>
                       <a:off x="0" y="0"/>
-                      <a:ext cx="5899150" cy="3655695"/>
+                      <a:ext cx="5899150" cy="3991610"/>
                     </a:xfrm>
                     <a:prstGeom prst="rect">
                       <a:avLst/>
@@ -4339,7 +4278,11 @@
     <w:p>
       <w:pPr>
         <w:pStyle w:val="PargrafodaLista"/>
-        <w:ind w:left="360"/>
+        <w:tabs>
+          <w:tab w:val="center" w:pos="4825"/>
+          <w:tab w:val="left" w:pos="6432"/>
+        </w:tabs>
+        <w:ind w:left="-567"/>
         <w:contextualSpacing w:val="0"/>
         <w:jc w:val="center"/>
         <w:rPr>
@@ -4380,9 +4323,14 @@
     </w:p>
     <w:p>
       <w:pPr>
-        <w:pStyle w:val="PargrafodaLista"/>
-        <w:ind w:left="360"/>
-        <w:contextualSpacing w:val="0"/>
+        <w:rPr>
+          <w:rFonts w:ascii="Arial" w:hAnsi="Arial" w:cs="Arial"/>
+          <w:b/>
+        </w:rPr>
+      </w:pPr>
+    </w:p>
+    <w:p>
+      <w:pPr>
         <w:rPr>
           <w:rFonts w:ascii="Arial" w:hAnsi="Arial" w:cs="Arial"/>
           <w:b/>
@@ -4407,7 +4355,6 @@
           <w:rFonts w:ascii="Arial" w:hAnsi="Arial" w:cs="Arial"/>
           <w:b/>
         </w:rPr>
-        <w:lastRenderedPageBreak/>
         <w:t>Diagrama de Caso de Uso</w:t>
       </w:r>
     </w:p>
@@ -6012,7 +5959,7 @@
         <w:rPr>
           <w:rFonts w:ascii="Arial" w:hAnsi="Arial" w:cs="Arial"/>
         </w:rPr>
-        <w:t>Em um primeiro acesso a  aplicação</w:t>
+        <w:t>Em um primeiro acesso a aplicação</w:t>
       </w:r>
       <w:r>
         <w:rPr>
@@ -6030,7 +5977,13 @@
         <w:rPr>
           <w:rFonts w:ascii="Arial" w:hAnsi="Arial" w:cs="Arial"/>
         </w:rPr>
-        <w:t xml:space="preserve"> 2</w:t>
+        <w:t xml:space="preserve"> </w:t>
+      </w:r>
+      <w:r>
+        <w:rPr>
+          <w:rFonts w:ascii="Arial" w:hAnsi="Arial" w:cs="Arial"/>
+        </w:rPr>
+        <w:t>3</w:t>
       </w:r>
       <w:r>
         <w:rPr>
@@ -6054,7 +6007,13 @@
         <w:rPr>
           <w:rFonts w:ascii="Arial" w:hAnsi="Arial" w:cs="Arial"/>
         </w:rPr>
-        <w:t xml:space="preserve"> 3</w:t>
+        <w:t xml:space="preserve"> </w:t>
+      </w:r>
+      <w:r>
+        <w:rPr>
+          <w:rFonts w:ascii="Arial" w:hAnsi="Arial" w:cs="Arial"/>
+        </w:rPr>
+        <w:t>4</w:t>
       </w:r>
       <w:r>
         <w:rPr>
@@ -6090,7 +6049,31 @@
         <w:rPr>
           <w:rFonts w:ascii="Arial" w:hAnsi="Arial" w:cs="Arial"/>
         </w:rPr>
-        <w:t xml:space="preserve"> 4 e 5, respectivamente</w:t>
+        <w:t xml:space="preserve"> </w:t>
+      </w:r>
+      <w:r>
+        <w:rPr>
+          <w:rFonts w:ascii="Arial" w:hAnsi="Arial" w:cs="Arial"/>
+        </w:rPr>
+        <w:t>5</w:t>
+      </w:r>
+      <w:r>
+        <w:rPr>
+          <w:rFonts w:ascii="Arial" w:hAnsi="Arial" w:cs="Arial"/>
+        </w:rPr>
+        <w:t xml:space="preserve"> e </w:t>
+      </w:r>
+      <w:r>
+        <w:rPr>
+          <w:rFonts w:ascii="Arial" w:hAnsi="Arial" w:cs="Arial"/>
+        </w:rPr>
+        <w:t>6</w:t>
+      </w:r>
+      <w:r>
+        <w:rPr>
+          <w:rFonts w:ascii="Arial" w:hAnsi="Arial" w:cs="Arial"/>
+        </w:rPr>
+        <w:t>, respectivamente</w:t>
       </w:r>
       <w:r>
         <w:rPr>
@@ -6104,51 +6087,6 @@
         </w:rPr>
         <w:t>seja idêntica nos dois campos de preenchimento, uma mensagem de erro deverá aparecer logo abaixo do campo que apresenta a inconsistência. O usuário também poderá fazer o registro utilizando-se de logins alternativos, como sua conta do Facebook, Conta Google ou Apple ID.</w:t>
       </w:r>
-    </w:p>
-    <w:p>
-      <w:pPr>
-        <w:pStyle w:val="PargrafodaLista"/>
-        <w:ind w:left="284" w:hanging="284"/>
-        <w:rPr>
-          <w:rFonts w:ascii="Arial" w:hAnsi="Arial" w:cs="Arial"/>
-        </w:rPr>
-      </w:pPr>
-    </w:p>
-    <w:p>
-      <w:pPr>
-        <w:pStyle w:val="PargrafodaLista"/>
-        <w:ind w:left="284" w:hanging="284"/>
-        <w:rPr>
-          <w:rFonts w:ascii="Arial" w:hAnsi="Arial" w:cs="Arial"/>
-        </w:rPr>
-      </w:pPr>
-    </w:p>
-    <w:p>
-      <w:pPr>
-        <w:pStyle w:val="PargrafodaLista"/>
-        <w:ind w:left="284" w:hanging="284"/>
-        <w:rPr>
-          <w:rFonts w:ascii="Arial" w:hAnsi="Arial" w:cs="Arial"/>
-        </w:rPr>
-      </w:pPr>
-    </w:p>
-    <w:p>
-      <w:pPr>
-        <w:pStyle w:val="PargrafodaLista"/>
-        <w:ind w:left="284" w:hanging="284"/>
-        <w:rPr>
-          <w:rFonts w:ascii="Arial" w:hAnsi="Arial" w:cs="Arial"/>
-        </w:rPr>
-      </w:pPr>
-    </w:p>
-    <w:p>
-      <w:pPr>
-        <w:pStyle w:val="PargrafodaLista"/>
-        <w:ind w:left="284" w:hanging="284"/>
-        <w:rPr>
-          <w:rFonts w:ascii="Arial" w:hAnsi="Arial" w:cs="Arial"/>
-        </w:rPr>
-      </w:pPr>
     </w:p>
     <w:p>
       <w:pPr>
@@ -6280,8 +6218,42 @@
                 <w:sz w:val="20"/>
                 <w:szCs w:val="18"/>
               </w:rPr>
-              <w:t>Figura 2 – Tela de Primeiro Acesso</w:t>
+              <w:t xml:space="preserve">Figura </w:t>
             </w:r>
+            <w:r>
+              <w:rPr>
+                <w:rFonts w:ascii="Arial" w:hAnsi="Arial" w:cs="Arial"/>
+                <w:i/>
+                <w:iCs/>
+                <w:sz w:val="20"/>
+                <w:szCs w:val="18"/>
+              </w:rPr>
+              <w:t>3</w:t>
+            </w:r>
+            <w:r>
+              <w:rPr>
+                <w:rFonts w:ascii="Arial" w:hAnsi="Arial" w:cs="Arial"/>
+                <w:i/>
+                <w:iCs/>
+                <w:sz w:val="20"/>
+                <w:szCs w:val="18"/>
+              </w:rPr>
+              <w:t xml:space="preserve"> – Tela de Primeiro Acesso</w:t>
+            </w:r>
+          </w:p>
+          <w:p>
+            <w:pPr>
+              <w:pStyle w:val="PargrafodaLista"/>
+              <w:ind w:left="0"/>
+              <w:jc w:val="center"/>
+              <w:rPr>
+                <w:rFonts w:ascii="Arial" w:hAnsi="Arial" w:cs="Arial"/>
+                <w:i/>
+                <w:iCs/>
+                <w:sz w:val="20"/>
+                <w:szCs w:val="18"/>
+              </w:rPr>
+            </w:pPr>
           </w:p>
           <w:p>
             <w:pPr>
@@ -6338,6 +6310,20 @@
               </w:drawing>
             </w:r>
           </w:p>
+          <w:p>
+            <w:pPr>
+              <w:pStyle w:val="PargrafodaLista"/>
+              <w:ind w:left="0"/>
+              <w:jc w:val="center"/>
+              <w:rPr>
+                <w:rFonts w:ascii="Arial" w:hAnsi="Arial" w:cs="Arial"/>
+                <w:i/>
+                <w:iCs/>
+                <w:sz w:val="20"/>
+                <w:szCs w:val="18"/>
+              </w:rPr>
+            </w:pPr>
+          </w:p>
         </w:tc>
         <w:tc>
           <w:tcPr>
@@ -6378,8 +6364,42 @@
                 <w:sz w:val="20"/>
                 <w:szCs w:val="18"/>
               </w:rPr>
-              <w:t>Figura 3 – Tela de Cadastro</w:t>
+              <w:t xml:space="preserve">Figura </w:t>
             </w:r>
+            <w:r>
+              <w:rPr>
+                <w:rFonts w:ascii="Arial" w:hAnsi="Arial" w:cs="Arial"/>
+                <w:i/>
+                <w:iCs/>
+                <w:sz w:val="20"/>
+                <w:szCs w:val="18"/>
+              </w:rPr>
+              <w:t>4</w:t>
+            </w:r>
+            <w:r>
+              <w:rPr>
+                <w:rFonts w:ascii="Arial" w:hAnsi="Arial" w:cs="Arial"/>
+                <w:i/>
+                <w:iCs/>
+                <w:sz w:val="20"/>
+                <w:szCs w:val="18"/>
+              </w:rPr>
+              <w:t xml:space="preserve"> – Tela de Cadastro</w:t>
+            </w:r>
+          </w:p>
+          <w:p>
+            <w:pPr>
+              <w:pStyle w:val="PargrafodaLista"/>
+              <w:ind w:left="0"/>
+              <w:jc w:val="center"/>
+              <w:rPr>
+                <w:rFonts w:ascii="Arial" w:hAnsi="Arial" w:cs="Arial"/>
+                <w:i/>
+                <w:iCs/>
+                <w:sz w:val="20"/>
+                <w:szCs w:val="18"/>
+              </w:rPr>
+            </w:pPr>
           </w:p>
           <w:p>
             <w:pPr>
@@ -6477,8 +6497,45 @@
                 <w:sz w:val="20"/>
                 <w:szCs w:val="18"/>
               </w:rPr>
-              <w:t>Figura 4 – Leitura do Contrato de Uso</w:t>
+              <w:t xml:space="preserve">Figura </w:t>
             </w:r>
+            <w:r>
+              <w:rPr>
+                <w:rFonts w:ascii="Arial" w:hAnsi="Arial" w:cs="Arial"/>
+                <w:i/>
+                <w:iCs/>
+                <w:noProof/>
+                <w:sz w:val="20"/>
+                <w:szCs w:val="18"/>
+              </w:rPr>
+              <w:t>5</w:t>
+            </w:r>
+            <w:r>
+              <w:rPr>
+                <w:rFonts w:ascii="Arial" w:hAnsi="Arial" w:cs="Arial"/>
+                <w:i/>
+                <w:iCs/>
+                <w:noProof/>
+                <w:sz w:val="20"/>
+                <w:szCs w:val="18"/>
+              </w:rPr>
+              <w:t xml:space="preserve"> – Leitura do Contrato de Uso</w:t>
+            </w:r>
+          </w:p>
+          <w:p>
+            <w:pPr>
+              <w:pStyle w:val="PargrafodaLista"/>
+              <w:ind w:left="0"/>
+              <w:jc w:val="center"/>
+              <w:rPr>
+                <w:rFonts w:ascii="Arial" w:hAnsi="Arial" w:cs="Arial"/>
+                <w:i/>
+                <w:iCs/>
+                <w:noProof/>
+                <w:sz w:val="20"/>
+                <w:szCs w:val="18"/>
+              </w:rPr>
+            </w:pPr>
           </w:p>
           <w:p>
             <w:pPr>
@@ -6571,13 +6628,49 @@
                 <w:sz w:val="20"/>
                 <w:szCs w:val="18"/>
               </w:rPr>
-              <w:t>Figura 5 – Contrato de Uso Aceito</w:t>
+              <w:t xml:space="preserve">Figura </w:t>
+            </w:r>
+            <w:r>
+              <w:rPr>
+                <w:rFonts w:ascii="Arial" w:hAnsi="Arial" w:cs="Arial"/>
+                <w:i/>
+                <w:iCs/>
+                <w:noProof/>
+                <w:sz w:val="20"/>
+                <w:szCs w:val="18"/>
+              </w:rPr>
+              <w:t>6</w:t>
+            </w:r>
+            <w:r>
+              <w:rPr>
+                <w:rFonts w:ascii="Arial" w:hAnsi="Arial" w:cs="Arial"/>
+                <w:i/>
+                <w:iCs/>
+                <w:noProof/>
+                <w:sz w:val="20"/>
+                <w:szCs w:val="18"/>
+              </w:rPr>
+              <w:t xml:space="preserve"> – Contrato de Uso Aceito</w:t>
             </w:r>
           </w:p>
           <w:p>
             <w:pPr>
               <w:pStyle w:val="PargrafodaLista"/>
               <w:ind w:left="633" w:firstLine="218"/>
+              <w:rPr>
+                <w:rFonts w:ascii="Arial" w:hAnsi="Arial" w:cs="Arial"/>
+                <w:i/>
+                <w:iCs/>
+                <w:noProof/>
+                <w:sz w:val="20"/>
+                <w:szCs w:val="18"/>
+              </w:rPr>
+            </w:pPr>
+          </w:p>
+          <w:p>
+            <w:pPr>
+              <w:pStyle w:val="PargrafodaLista"/>
+              <w:ind w:left="633" w:firstLine="194"/>
               <w:rPr>
                 <w:noProof/>
               </w:rPr>
@@ -6650,7 +6743,7 @@
     <w:p>
       <w:pPr>
         <w:pStyle w:val="PargrafodaLista"/>
-        <w:ind w:left="284" w:hanging="284"/>
+        <w:ind w:left="-567"/>
         <w:jc w:val="center"/>
         <w:rPr>
           <w:rFonts w:ascii="Arial" w:hAnsi="Arial" w:cs="Arial"/>
@@ -6679,7 +6772,7 @@
         <w:pStyle w:val="PargrafodaLista"/>
         <w:ind w:left="284" w:hanging="284"/>
         <w:rPr>
-          <w:rFonts w:ascii="Arial" w:hAnsi="Arial" w:cs="Arial"/>
+          <w:noProof/>
         </w:rPr>
       </w:pPr>
     </w:p>
@@ -6795,7 +6888,13 @@
         <w:rPr>
           <w:rFonts w:ascii="Arial" w:hAnsi="Arial" w:cs="Arial"/>
         </w:rPr>
-        <w:t xml:space="preserve"> na Figura 6</w:t>
+        <w:t xml:space="preserve"> na Figura </w:t>
+      </w:r>
+      <w:r>
+        <w:rPr>
+          <w:rFonts w:ascii="Arial" w:hAnsi="Arial" w:cs="Arial"/>
+        </w:rPr>
+        <w:t>7</w:t>
       </w:r>
       <w:r>
         <w:rPr>
@@ -6813,7 +6912,13 @@
         <w:rPr>
           <w:rFonts w:ascii="Arial" w:hAnsi="Arial" w:cs="Arial"/>
         </w:rPr>
-        <w:t xml:space="preserve"> na Figura 7</w:t>
+        <w:t xml:space="preserve"> na Figura </w:t>
+      </w:r>
+      <w:r>
+        <w:rPr>
+          <w:rFonts w:ascii="Arial" w:hAnsi="Arial" w:cs="Arial"/>
+        </w:rPr>
+        <w:t>8</w:t>
       </w:r>
       <w:r>
         <w:rPr>
@@ -6825,7 +6930,13 @@
         <w:rPr>
           <w:rFonts w:ascii="Arial" w:hAnsi="Arial" w:cs="Arial"/>
         </w:rPr>
-        <w:t>na Figura 8</w:t>
+        <w:t xml:space="preserve">na Figura </w:t>
+      </w:r>
+      <w:r>
+        <w:rPr>
+          <w:rFonts w:ascii="Arial" w:hAnsi="Arial" w:cs="Arial"/>
+        </w:rPr>
+        <w:t xml:space="preserve">9 </w:t>
       </w:r>
       <w:r>
         <w:rPr>
@@ -6837,7 +6948,13 @@
         <w:rPr>
           <w:rFonts w:ascii="Arial" w:hAnsi="Arial" w:cs="Arial"/>
         </w:rPr>
-        <w:t xml:space="preserve"> na Figura 9</w:t>
+        <w:t xml:space="preserve"> na Figura </w:t>
+      </w:r>
+      <w:r>
+        <w:rPr>
+          <w:rFonts w:ascii="Arial" w:hAnsi="Arial" w:cs="Arial"/>
+        </w:rPr>
+        <w:t>10</w:t>
       </w:r>
       <w:r>
         <w:rPr>
@@ -6906,8 +7023,42 @@
                 <w:sz w:val="20"/>
                 <w:szCs w:val="18"/>
               </w:rPr>
-              <w:t>Figura 6 – Tela Inicial</w:t>
+              <w:t xml:space="preserve">Figura </w:t>
             </w:r>
+            <w:r>
+              <w:rPr>
+                <w:rFonts w:ascii="Arial" w:hAnsi="Arial" w:cs="Arial"/>
+                <w:i/>
+                <w:iCs/>
+                <w:sz w:val="20"/>
+                <w:szCs w:val="18"/>
+              </w:rPr>
+              <w:t>7</w:t>
+            </w:r>
+            <w:r>
+              <w:rPr>
+                <w:rFonts w:ascii="Arial" w:hAnsi="Arial" w:cs="Arial"/>
+                <w:i/>
+                <w:iCs/>
+                <w:sz w:val="20"/>
+                <w:szCs w:val="18"/>
+              </w:rPr>
+              <w:t xml:space="preserve"> – Tela Inicial</w:t>
+            </w:r>
+          </w:p>
+          <w:p>
+            <w:pPr>
+              <w:pStyle w:val="PargrafodaLista"/>
+              <w:ind w:left="0"/>
+              <w:jc w:val="center"/>
+              <w:rPr>
+                <w:rFonts w:ascii="Arial" w:hAnsi="Arial" w:cs="Arial"/>
+                <w:i/>
+                <w:iCs/>
+                <w:sz w:val="20"/>
+                <w:szCs w:val="18"/>
+              </w:rPr>
+            </w:pPr>
           </w:p>
           <w:p>
             <w:pPr>
@@ -7018,8 +7169,42 @@
                 <w:sz w:val="20"/>
                 <w:szCs w:val="18"/>
               </w:rPr>
-              <w:t>Figura 7 – Modos de Jogo</w:t>
+              <w:t xml:space="preserve">Figura </w:t>
             </w:r>
+            <w:r>
+              <w:rPr>
+                <w:rFonts w:ascii="Arial" w:hAnsi="Arial" w:cs="Arial"/>
+                <w:i/>
+                <w:iCs/>
+                <w:sz w:val="20"/>
+                <w:szCs w:val="18"/>
+              </w:rPr>
+              <w:t>8</w:t>
+            </w:r>
+            <w:r>
+              <w:rPr>
+                <w:rFonts w:ascii="Arial" w:hAnsi="Arial" w:cs="Arial"/>
+                <w:i/>
+                <w:iCs/>
+                <w:sz w:val="20"/>
+                <w:szCs w:val="18"/>
+              </w:rPr>
+              <w:t xml:space="preserve"> – Modos de Jogo</w:t>
+            </w:r>
+          </w:p>
+          <w:p>
+            <w:pPr>
+              <w:pStyle w:val="PargrafodaLista"/>
+              <w:ind w:left="0"/>
+              <w:jc w:val="center"/>
+              <w:rPr>
+                <w:rFonts w:ascii="Arial" w:hAnsi="Arial" w:cs="Arial"/>
+                <w:i/>
+                <w:iCs/>
+                <w:sz w:val="20"/>
+                <w:szCs w:val="18"/>
+              </w:rPr>
+            </w:pPr>
           </w:p>
           <w:p>
             <w:pPr>
@@ -7039,6 +7224,7 @@
                 <w:rFonts w:ascii="Arial" w:hAnsi="Arial" w:cs="Arial"/>
                 <w:i/>
                 <w:iCs/>
+                <w:noProof/>
                 <w:sz w:val="20"/>
                 <w:szCs w:val="18"/>
               </w:rPr>
@@ -7134,8 +7320,62 @@
                 <w:sz w:val="20"/>
                 <w:szCs w:val="18"/>
               </w:rPr>
-              <w:t>Figura 8 - Configurações</w:t>
+              <w:t xml:space="preserve">Figura </w:t>
             </w:r>
+            <w:r>
+              <w:rPr>
+                <w:rFonts w:ascii="Arial" w:hAnsi="Arial" w:cs="Arial"/>
+                <w:i/>
+                <w:iCs/>
+                <w:sz w:val="20"/>
+                <w:szCs w:val="18"/>
+              </w:rPr>
+              <w:t>9</w:t>
+            </w:r>
+            <w:r>
+              <w:rPr>
+                <w:rFonts w:ascii="Arial" w:hAnsi="Arial" w:cs="Arial"/>
+                <w:i/>
+                <w:iCs/>
+                <w:sz w:val="20"/>
+                <w:szCs w:val="18"/>
+              </w:rPr>
+              <w:t xml:space="preserve"> </w:t>
+            </w:r>
+            <w:r>
+              <w:rPr>
+                <w:rFonts w:ascii="Arial" w:hAnsi="Arial" w:cs="Arial"/>
+                <w:i/>
+                <w:iCs/>
+                <w:sz w:val="20"/>
+                <w:szCs w:val="18"/>
+              </w:rPr>
+              <w:t>–</w:t>
+            </w:r>
+            <w:r>
+              <w:rPr>
+                <w:rFonts w:ascii="Arial" w:hAnsi="Arial" w:cs="Arial"/>
+                <w:i/>
+                <w:iCs/>
+                <w:sz w:val="20"/>
+                <w:szCs w:val="18"/>
+              </w:rPr>
+              <w:t xml:space="preserve"> Configurações</w:t>
+            </w:r>
+          </w:p>
+          <w:p>
+            <w:pPr>
+              <w:pStyle w:val="PargrafodaLista"/>
+              <w:ind w:left="0"/>
+              <w:jc w:val="center"/>
+              <w:rPr>
+                <w:rFonts w:ascii="Arial" w:hAnsi="Arial" w:cs="Arial"/>
+                <w:i/>
+                <w:iCs/>
+                <w:sz w:val="20"/>
+                <w:szCs w:val="18"/>
+              </w:rPr>
+            </w:pPr>
           </w:p>
           <w:p>
             <w:pPr>
@@ -7192,6 +7432,20 @@
               </w:drawing>
             </w:r>
           </w:p>
+          <w:p>
+            <w:pPr>
+              <w:pStyle w:val="PargrafodaLista"/>
+              <w:ind w:left="0"/>
+              <w:jc w:val="center"/>
+              <w:rPr>
+                <w:rFonts w:ascii="Arial" w:hAnsi="Arial" w:cs="Arial"/>
+                <w:i/>
+                <w:iCs/>
+                <w:sz w:val="20"/>
+                <w:szCs w:val="18"/>
+              </w:rPr>
+            </w:pPr>
+          </w:p>
         </w:tc>
         <w:tc>
           <w:tcPr>
@@ -7232,8 +7486,62 @@
                 <w:sz w:val="20"/>
                 <w:szCs w:val="18"/>
               </w:rPr>
-              <w:t>Figura 9 - Suporte</w:t>
+              <w:t xml:space="preserve">Figura </w:t>
             </w:r>
+            <w:r>
+              <w:rPr>
+                <w:rFonts w:ascii="Arial" w:hAnsi="Arial" w:cs="Arial"/>
+                <w:i/>
+                <w:iCs/>
+                <w:sz w:val="20"/>
+                <w:szCs w:val="18"/>
+              </w:rPr>
+              <w:t>10</w:t>
+            </w:r>
+            <w:r>
+              <w:rPr>
+                <w:rFonts w:ascii="Arial" w:hAnsi="Arial" w:cs="Arial"/>
+                <w:i/>
+                <w:iCs/>
+                <w:sz w:val="20"/>
+                <w:szCs w:val="18"/>
+              </w:rPr>
+              <w:t xml:space="preserve"> </w:t>
+            </w:r>
+            <w:r>
+              <w:rPr>
+                <w:rFonts w:ascii="Arial" w:hAnsi="Arial" w:cs="Arial"/>
+                <w:i/>
+                <w:iCs/>
+                <w:sz w:val="20"/>
+                <w:szCs w:val="18"/>
+              </w:rPr>
+              <w:t>–</w:t>
+            </w:r>
+            <w:r>
+              <w:rPr>
+                <w:rFonts w:ascii="Arial" w:hAnsi="Arial" w:cs="Arial"/>
+                <w:i/>
+                <w:iCs/>
+                <w:sz w:val="20"/>
+                <w:szCs w:val="18"/>
+              </w:rPr>
+              <w:t xml:space="preserve"> Suporte</w:t>
+            </w:r>
+          </w:p>
+          <w:p>
+            <w:pPr>
+              <w:pStyle w:val="PargrafodaLista"/>
+              <w:ind w:left="0"/>
+              <w:jc w:val="center"/>
+              <w:rPr>
+                <w:rFonts w:ascii="Arial" w:hAnsi="Arial" w:cs="Arial"/>
+                <w:i/>
+                <w:iCs/>
+                <w:sz w:val="20"/>
+                <w:szCs w:val="18"/>
+              </w:rPr>
+            </w:pPr>
           </w:p>
           <w:p>
             <w:pPr>
@@ -7338,77 +7646,1214 @@
     <w:p>
       <w:pPr>
         <w:pStyle w:val="PargrafodaLista"/>
+        <w:ind w:left="-567" w:hanging="709"/>
+        <w:jc w:val="center"/>
+        <w:rPr>
+          <w:rFonts w:ascii="Arial" w:hAnsi="Arial" w:cs="Arial"/>
+          <w:noProof/>
+        </w:rPr>
+      </w:pPr>
+      <w:r>
+        <w:rPr>
+          <w:rFonts w:ascii="Arial" w:hAnsi="Arial" w:cs="Arial"/>
+          <w:noProof/>
+        </w:rPr>
+        <w:t>Fonte: O autor.</w:t>
+      </w:r>
+    </w:p>
+    <w:p>
+      <w:pPr>
+        <w:pStyle w:val="PargrafodaLista"/>
         <w:ind w:left="284" w:hanging="284"/>
+        <w:rPr>
+          <w:rFonts w:ascii="Arial" w:hAnsi="Arial" w:cs="Arial"/>
+          <w:noProof/>
+        </w:rPr>
+      </w:pPr>
+    </w:p>
+    <w:p>
+      <w:pPr>
+        <w:pStyle w:val="PargrafodaLista"/>
+        <w:ind w:left="284" w:hanging="284"/>
+        <w:rPr>
+          <w:rFonts w:ascii="Arial" w:hAnsi="Arial" w:cs="Arial"/>
+        </w:rPr>
+      </w:pPr>
+      <w:r>
+        <w:rPr>
+          <w:rFonts w:ascii="Arial" w:hAnsi="Arial" w:cs="Arial"/>
+        </w:rPr>
+        <w:lastRenderedPageBreak/>
+        <w:t>4.1.3 Modos de Jogo</w:t>
+      </w:r>
+    </w:p>
+    <w:p>
+      <w:pPr>
+        <w:pStyle w:val="PargrafodaLista"/>
+        <w:ind w:left="284" w:hanging="284"/>
+        <w:rPr>
+          <w:rFonts w:ascii="Arial" w:hAnsi="Arial" w:cs="Arial"/>
+        </w:rPr>
+      </w:pPr>
+    </w:p>
+    <w:p>
+      <w:pPr>
+        <w:ind w:firstLine="1418"/>
+        <w:rPr>
+          <w:rFonts w:ascii="Arial" w:hAnsi="Arial" w:cs="Arial"/>
+        </w:rPr>
+      </w:pPr>
+      <w:r>
+        <w:rPr>
+          <w:rFonts w:ascii="Arial" w:hAnsi="Arial" w:cs="Arial"/>
+        </w:rPr>
+        <w:t xml:space="preserve">Dentro dos modos de jogo, o usuário irá encontrar 3 categorias, </w:t>
+      </w:r>
+      <w:r>
+        <w:rPr>
+          <w:rFonts w:ascii="Arial" w:hAnsi="Arial" w:cs="Arial"/>
+        </w:rPr>
+        <w:t>dentre estas categorias está a de Cálculos, representada na Figura 1</w:t>
+      </w:r>
+      <w:r>
+        <w:rPr>
+          <w:rFonts w:ascii="Arial" w:hAnsi="Arial" w:cs="Arial"/>
+        </w:rPr>
+        <w:t>1</w:t>
+      </w:r>
+      <w:r>
+        <w:rPr>
+          <w:rFonts w:ascii="Arial" w:hAnsi="Arial" w:cs="Arial"/>
+        </w:rPr>
+        <w:t>, onde irá realizar as quatro operações básicas, adição, subtração, multiplicação e divisão. Na Figura 1</w:t>
+      </w:r>
+      <w:r>
+        <w:rPr>
+          <w:rFonts w:ascii="Arial" w:hAnsi="Arial" w:cs="Arial"/>
+        </w:rPr>
+        <w:t>2</w:t>
+      </w:r>
+      <w:r>
+        <w:rPr>
+          <w:rFonts w:ascii="Arial" w:hAnsi="Arial" w:cs="Arial"/>
+        </w:rPr>
+        <w:t xml:space="preserve"> está representada a categoria de Letras e palavras, onde o usuário irá reconhecer as formas de letras sombreadas e palavras com letras faltantes, respectivamente. E por fim, na categoria Imagens, </w:t>
+      </w:r>
+      <w:r>
+        <w:rPr>
+          <w:rFonts w:ascii="Arial" w:hAnsi="Arial" w:cs="Arial"/>
+        </w:rPr>
+        <w:t>representada na Figura 1</w:t>
+      </w:r>
+      <w:r>
+        <w:rPr>
+          <w:rFonts w:ascii="Arial" w:hAnsi="Arial" w:cs="Arial"/>
+        </w:rPr>
+        <w:t>3</w:t>
+      </w:r>
+      <w:r>
+        <w:rPr>
+          <w:rFonts w:ascii="Arial" w:hAnsi="Arial" w:cs="Arial"/>
+        </w:rPr>
+        <w:t xml:space="preserve">, </w:t>
+      </w:r>
+      <w:r>
+        <w:rPr>
+          <w:rFonts w:ascii="Arial" w:hAnsi="Arial" w:cs="Arial"/>
+        </w:rPr>
+        <w:t>o usuário irá encontrar objetos e animais sombreados, tendo que associá-los a palavra correta nas alternativas.</w:t>
+      </w:r>
+    </w:p>
+    <w:p>
+      <w:pPr>
+        <w:ind w:firstLine="1418"/>
+        <w:rPr>
+          <w:rFonts w:ascii="Arial" w:hAnsi="Arial" w:cs="Arial"/>
+        </w:rPr>
+      </w:pPr>
+    </w:p>
+    <w:tbl>
+      <w:tblPr>
+        <w:tblStyle w:val="Tabelacomgrade"/>
+        <w:tblW w:w="0" w:type="auto"/>
+        <w:tblInd w:w="-289" w:type="dxa"/>
+        <w:tblLook w:val="04A0" w:firstRow="1" w:lastRow="0" w:firstColumn="1" w:lastColumn="0" w:noHBand="0" w:noVBand="1"/>
+      </w:tblPr>
+      <w:tblGrid>
+        <w:gridCol w:w="3093"/>
+        <w:gridCol w:w="3093"/>
+        <w:gridCol w:w="3094"/>
+      </w:tblGrid>
+      <w:tr>
+        <w:tc>
+          <w:tcPr>
+            <w:tcW w:w="3093" w:type="dxa"/>
+          </w:tcPr>
+          <w:p>
+            <w:pPr>
+              <w:rPr>
+                <w:rFonts w:ascii="Arial" w:hAnsi="Arial" w:cs="Arial"/>
+              </w:rPr>
+            </w:pPr>
+          </w:p>
+          <w:p>
+            <w:pPr>
+              <w:jc w:val="center"/>
+              <w:rPr>
+                <w:rFonts w:ascii="Arial" w:hAnsi="Arial" w:cs="Arial"/>
+                <w:i/>
+                <w:iCs/>
+                <w:sz w:val="20"/>
+                <w:szCs w:val="18"/>
+              </w:rPr>
+            </w:pPr>
+            <w:r>
+              <w:rPr>
+                <w:rFonts w:ascii="Arial" w:hAnsi="Arial" w:cs="Arial"/>
+                <w:i/>
+                <w:iCs/>
+                <w:sz w:val="20"/>
+                <w:szCs w:val="18"/>
+              </w:rPr>
+              <w:t>Figura 1</w:t>
+            </w:r>
+            <w:r>
+              <w:rPr>
+                <w:rFonts w:ascii="Arial" w:hAnsi="Arial" w:cs="Arial"/>
+                <w:i/>
+                <w:iCs/>
+                <w:sz w:val="20"/>
+                <w:szCs w:val="18"/>
+              </w:rPr>
+              <w:t>1</w:t>
+            </w:r>
+            <w:r>
+              <w:rPr>
+                <w:rFonts w:ascii="Arial" w:hAnsi="Arial" w:cs="Arial"/>
+                <w:i/>
+                <w:iCs/>
+                <w:sz w:val="20"/>
+                <w:szCs w:val="18"/>
+              </w:rPr>
+              <w:t xml:space="preserve"> – Cálculos</w:t>
+            </w:r>
+          </w:p>
+          <w:p>
+            <w:pPr>
+              <w:jc w:val="center"/>
+              <w:rPr>
+                <w:rFonts w:ascii="Arial" w:hAnsi="Arial" w:cs="Arial"/>
+                <w:i/>
+                <w:iCs/>
+                <w:sz w:val="20"/>
+                <w:szCs w:val="18"/>
+              </w:rPr>
+            </w:pPr>
+          </w:p>
+          <w:p>
+            <w:pPr>
+              <w:rPr>
+                <w:rFonts w:ascii="Arial" w:hAnsi="Arial" w:cs="Arial"/>
+              </w:rPr>
+            </w:pPr>
+            <w:r>
+              <w:rPr>
+                <w:rFonts w:ascii="Arial" w:hAnsi="Arial" w:cs="Arial"/>
+                <w:noProof/>
+              </w:rPr>
+              <w:drawing>
+                <wp:inline distT="0" distB="0" distL="0" distR="0" wp14:anchorId="30F23089" wp14:editId="563CD44E">
+                  <wp:extent cx="1752845" cy="3086531"/>
+                  <wp:effectExtent l="0" t="0" r="0" b="0"/>
+                  <wp:docPr id="9" name="Imagem 9"/>
+                  <wp:cNvGraphicFramePr>
+                    <a:graphicFrameLocks xmlns:a="http://schemas.openxmlformats.org/drawingml/2006/main" noChangeAspect="1"/>
+                  </wp:cNvGraphicFramePr>
+                  <a:graphic xmlns:a="http://schemas.openxmlformats.org/drawingml/2006/main">
+                    <a:graphicData uri="http://schemas.openxmlformats.org/drawingml/2006/picture">
+                      <pic:pic xmlns:pic="http://schemas.openxmlformats.org/drawingml/2006/picture">
+                        <pic:nvPicPr>
+                          <pic:cNvPr id="1" name=""/>
+                          <pic:cNvPicPr/>
+                        </pic:nvPicPr>
+                        <pic:blipFill>
+                          <a:blip r:embed="rId17"/>
+                          <a:stretch>
+                            <a:fillRect/>
+                          </a:stretch>
+                        </pic:blipFill>
+                        <pic:spPr>
+                          <a:xfrm>
+                            <a:off x="0" y="0"/>
+                            <a:ext cx="1752845" cy="3086531"/>
+                          </a:xfrm>
+                          <a:prstGeom prst="rect">
+                            <a:avLst/>
+                          </a:prstGeom>
+                        </pic:spPr>
+                      </pic:pic>
+                    </a:graphicData>
+                  </a:graphic>
+                </wp:inline>
+              </w:drawing>
+            </w:r>
+          </w:p>
+          <w:p>
+            <w:pPr>
+              <w:rPr>
+                <w:rFonts w:ascii="Arial" w:hAnsi="Arial" w:cs="Arial"/>
+              </w:rPr>
+            </w:pPr>
+          </w:p>
+        </w:tc>
+        <w:tc>
+          <w:tcPr>
+            <w:tcW w:w="3093" w:type="dxa"/>
+          </w:tcPr>
+          <w:p>
+            <w:pPr>
+              <w:rPr>
+                <w:rFonts w:ascii="Arial" w:hAnsi="Arial" w:cs="Arial"/>
+              </w:rPr>
+            </w:pPr>
+          </w:p>
+          <w:p>
+            <w:pPr>
+              <w:jc w:val="center"/>
+              <w:rPr>
+                <w:rFonts w:ascii="Arial" w:hAnsi="Arial" w:cs="Arial"/>
+                <w:i/>
+                <w:iCs/>
+                <w:sz w:val="20"/>
+                <w:szCs w:val="18"/>
+              </w:rPr>
+            </w:pPr>
+            <w:r>
+              <w:rPr>
+                <w:rFonts w:ascii="Arial" w:hAnsi="Arial" w:cs="Arial"/>
+                <w:i/>
+                <w:iCs/>
+                <w:sz w:val="20"/>
+                <w:szCs w:val="18"/>
+              </w:rPr>
+              <w:t>Figura 1</w:t>
+            </w:r>
+            <w:r>
+              <w:rPr>
+                <w:rFonts w:ascii="Arial" w:hAnsi="Arial" w:cs="Arial"/>
+                <w:i/>
+                <w:iCs/>
+                <w:sz w:val="20"/>
+                <w:szCs w:val="18"/>
+              </w:rPr>
+              <w:t>2</w:t>
+            </w:r>
+            <w:r>
+              <w:rPr>
+                <w:rFonts w:ascii="Arial" w:hAnsi="Arial" w:cs="Arial"/>
+                <w:i/>
+                <w:iCs/>
+                <w:sz w:val="20"/>
+                <w:szCs w:val="18"/>
+              </w:rPr>
+              <w:t xml:space="preserve"> – Letras e Palavras</w:t>
+            </w:r>
+          </w:p>
+          <w:p>
+            <w:pPr>
+              <w:jc w:val="center"/>
+              <w:rPr>
+                <w:rFonts w:ascii="Arial" w:hAnsi="Arial" w:cs="Arial"/>
+                <w:i/>
+                <w:iCs/>
+                <w:sz w:val="20"/>
+                <w:szCs w:val="18"/>
+              </w:rPr>
+            </w:pPr>
+          </w:p>
+          <w:p>
+            <w:pPr>
+              <w:rPr>
+                <w:rFonts w:ascii="Arial" w:hAnsi="Arial" w:cs="Arial"/>
+              </w:rPr>
+            </w:pPr>
+            <w:r>
+              <w:rPr>
+                <w:rFonts w:ascii="Arial" w:hAnsi="Arial" w:cs="Arial"/>
+                <w:noProof/>
+              </w:rPr>
+              <w:drawing>
+                <wp:inline distT="0" distB="0" distL="0" distR="0" wp14:anchorId="73D8CB29" wp14:editId="5EF6CF1E">
+                  <wp:extent cx="1752845" cy="3086531"/>
+                  <wp:effectExtent l="0" t="0" r="0" b="0"/>
+                  <wp:docPr id="13" name="Imagem 13"/>
+                  <wp:cNvGraphicFramePr>
+                    <a:graphicFrameLocks xmlns:a="http://schemas.openxmlformats.org/drawingml/2006/main" noChangeAspect="1"/>
+                  </wp:cNvGraphicFramePr>
+                  <a:graphic xmlns:a="http://schemas.openxmlformats.org/drawingml/2006/main">
+                    <a:graphicData uri="http://schemas.openxmlformats.org/drawingml/2006/picture">
+                      <pic:pic xmlns:pic="http://schemas.openxmlformats.org/drawingml/2006/picture">
+                        <pic:nvPicPr>
+                          <pic:cNvPr id="1" name=""/>
+                          <pic:cNvPicPr/>
+                        </pic:nvPicPr>
+                        <pic:blipFill>
+                          <a:blip r:embed="rId18"/>
+                          <a:stretch>
+                            <a:fillRect/>
+                          </a:stretch>
+                        </pic:blipFill>
+                        <pic:spPr>
+                          <a:xfrm>
+                            <a:off x="0" y="0"/>
+                            <a:ext cx="1752845" cy="3086531"/>
+                          </a:xfrm>
+                          <a:prstGeom prst="rect">
+                            <a:avLst/>
+                          </a:prstGeom>
+                        </pic:spPr>
+                      </pic:pic>
+                    </a:graphicData>
+                  </a:graphic>
+                </wp:inline>
+              </w:drawing>
+            </w:r>
+          </w:p>
+          <w:p>
+            <w:pPr>
+              <w:rPr>
+                <w:rFonts w:ascii="Arial" w:hAnsi="Arial" w:cs="Arial"/>
+              </w:rPr>
+            </w:pPr>
+          </w:p>
+        </w:tc>
+        <w:tc>
+          <w:tcPr>
+            <w:tcW w:w="3094" w:type="dxa"/>
+          </w:tcPr>
+          <w:p>
+            <w:pPr>
+              <w:rPr>
+                <w:rFonts w:ascii="Arial" w:hAnsi="Arial" w:cs="Arial"/>
+              </w:rPr>
+            </w:pPr>
+          </w:p>
+          <w:p>
+            <w:pPr>
+              <w:jc w:val="center"/>
+              <w:rPr>
+                <w:rFonts w:ascii="Arial" w:hAnsi="Arial" w:cs="Arial"/>
+                <w:i/>
+                <w:iCs/>
+                <w:sz w:val="20"/>
+                <w:szCs w:val="18"/>
+              </w:rPr>
+            </w:pPr>
+            <w:r>
+              <w:rPr>
+                <w:rFonts w:ascii="Arial" w:hAnsi="Arial" w:cs="Arial"/>
+                <w:i/>
+                <w:iCs/>
+                <w:sz w:val="20"/>
+                <w:szCs w:val="18"/>
+              </w:rPr>
+              <w:t>Figura 1</w:t>
+            </w:r>
+            <w:r>
+              <w:rPr>
+                <w:rFonts w:ascii="Arial" w:hAnsi="Arial" w:cs="Arial"/>
+                <w:i/>
+                <w:iCs/>
+                <w:sz w:val="20"/>
+                <w:szCs w:val="18"/>
+              </w:rPr>
+              <w:t>3</w:t>
+            </w:r>
+            <w:r>
+              <w:rPr>
+                <w:rFonts w:ascii="Arial" w:hAnsi="Arial" w:cs="Arial"/>
+                <w:i/>
+                <w:iCs/>
+                <w:sz w:val="20"/>
+                <w:szCs w:val="18"/>
+              </w:rPr>
+              <w:t xml:space="preserve"> </w:t>
+            </w:r>
+            <w:r>
+              <w:rPr>
+                <w:rFonts w:ascii="Arial" w:hAnsi="Arial" w:cs="Arial"/>
+                <w:i/>
+                <w:iCs/>
+                <w:sz w:val="20"/>
+                <w:szCs w:val="18"/>
+              </w:rPr>
+              <w:t>–</w:t>
+            </w:r>
+            <w:r>
+              <w:rPr>
+                <w:rFonts w:ascii="Arial" w:hAnsi="Arial" w:cs="Arial"/>
+                <w:i/>
+                <w:iCs/>
+                <w:sz w:val="20"/>
+                <w:szCs w:val="18"/>
+              </w:rPr>
+              <w:t xml:space="preserve"> Imagens</w:t>
+            </w:r>
+          </w:p>
+          <w:p>
+            <w:pPr>
+              <w:jc w:val="center"/>
+              <w:rPr>
+                <w:rFonts w:ascii="Arial" w:hAnsi="Arial" w:cs="Arial"/>
+                <w:i/>
+                <w:iCs/>
+                <w:sz w:val="20"/>
+                <w:szCs w:val="18"/>
+              </w:rPr>
+            </w:pPr>
+          </w:p>
+          <w:p>
+            <w:pPr>
+              <w:rPr>
+                <w:rFonts w:ascii="Arial" w:hAnsi="Arial" w:cs="Arial"/>
+              </w:rPr>
+            </w:pPr>
+            <w:r>
+              <w:rPr>
+                <w:rFonts w:ascii="Arial" w:hAnsi="Arial" w:cs="Arial"/>
+                <w:noProof/>
+              </w:rPr>
+              <w:drawing>
+                <wp:inline distT="0" distB="0" distL="0" distR="0" wp14:anchorId="70EAA5AD" wp14:editId="74E2CD90">
+                  <wp:extent cx="1752845" cy="3086531"/>
+                  <wp:effectExtent l="0" t="0" r="0" b="0"/>
+                  <wp:docPr id="14" name="Imagem 14"/>
+                  <wp:cNvGraphicFramePr>
+                    <a:graphicFrameLocks xmlns:a="http://schemas.openxmlformats.org/drawingml/2006/main" noChangeAspect="1"/>
+                  </wp:cNvGraphicFramePr>
+                  <a:graphic xmlns:a="http://schemas.openxmlformats.org/drawingml/2006/main">
+                    <a:graphicData uri="http://schemas.openxmlformats.org/drawingml/2006/picture">
+                      <pic:pic xmlns:pic="http://schemas.openxmlformats.org/drawingml/2006/picture">
+                        <pic:nvPicPr>
+                          <pic:cNvPr id="1" name=""/>
+                          <pic:cNvPicPr/>
+                        </pic:nvPicPr>
+                        <pic:blipFill>
+                          <a:blip r:embed="rId19"/>
+                          <a:stretch>
+                            <a:fillRect/>
+                          </a:stretch>
+                        </pic:blipFill>
+                        <pic:spPr>
+                          <a:xfrm>
+                            <a:off x="0" y="0"/>
+                            <a:ext cx="1752845" cy="3086531"/>
+                          </a:xfrm>
+                          <a:prstGeom prst="rect">
+                            <a:avLst/>
+                          </a:prstGeom>
+                        </pic:spPr>
+                      </pic:pic>
+                    </a:graphicData>
+                  </a:graphic>
+                </wp:inline>
+              </w:drawing>
+            </w:r>
+          </w:p>
+          <w:p>
+            <w:pPr>
+              <w:rPr>
+                <w:rFonts w:ascii="Arial" w:hAnsi="Arial" w:cs="Arial"/>
+              </w:rPr>
+            </w:pPr>
+          </w:p>
+        </w:tc>
+      </w:tr>
+    </w:tbl>
+    <w:p>
+      <w:pPr>
+        <w:ind w:firstLine="1418"/>
+        <w:rPr>
+          <w:rFonts w:ascii="Arial" w:hAnsi="Arial" w:cs="Arial"/>
+        </w:rPr>
+      </w:pPr>
+    </w:p>
+    <w:p>
+      <w:pPr>
         <w:jc w:val="center"/>
         <w:rPr>
           <w:rFonts w:ascii="Arial" w:hAnsi="Arial" w:cs="Arial"/>
-          <w:noProof/>
-        </w:rPr>
-      </w:pPr>
-      <w:r>
-        <w:rPr>
-          <w:rFonts w:ascii="Arial" w:hAnsi="Arial" w:cs="Arial"/>
-          <w:noProof/>
+          <w:bCs/>
+        </w:rPr>
+      </w:pPr>
+      <w:r>
+        <w:rPr>
+          <w:rFonts w:ascii="Arial" w:hAnsi="Arial" w:cs="Arial"/>
+          <w:bCs/>
         </w:rPr>
         <w:t>Fonte: O autor.</w:t>
       </w:r>
     </w:p>
     <w:p>
       <w:pPr>
+        <w:jc w:val="center"/>
+        <w:rPr>
+          <w:rFonts w:ascii="Arial" w:hAnsi="Arial" w:cs="Arial"/>
+          <w:bCs/>
+        </w:rPr>
+      </w:pPr>
+    </w:p>
+    <w:p>
+      <w:pPr>
         <w:pStyle w:val="PargrafodaLista"/>
-        <w:ind w:left="0"/>
+        <w:ind w:left="284" w:hanging="284"/>
+        <w:rPr>
+          <w:rFonts w:ascii="Arial" w:hAnsi="Arial" w:cs="Arial"/>
+        </w:rPr>
+      </w:pPr>
+      <w:r>
+        <w:rPr>
+          <w:rFonts w:ascii="Arial" w:hAnsi="Arial" w:cs="Arial"/>
+        </w:rPr>
+        <w:t>4.1.3 Modos de Jogo em Execução</w:t>
+      </w:r>
+    </w:p>
+    <w:p>
+      <w:pPr>
+        <w:rPr>
+          <w:rFonts w:ascii="Arial" w:hAnsi="Arial" w:cs="Arial"/>
+          <w:bCs/>
+        </w:rPr>
+      </w:pPr>
+    </w:p>
+    <w:p>
+      <w:pPr>
+        <w:ind w:firstLine="1418"/>
+        <w:rPr>
+          <w:rFonts w:ascii="Arial" w:hAnsi="Arial" w:cs="Arial"/>
+          <w:bCs/>
+        </w:rPr>
+      </w:pPr>
+      <w:r>
+        <w:rPr>
+          <w:rFonts w:ascii="Arial" w:hAnsi="Arial" w:cs="Arial"/>
+          <w:bCs/>
+        </w:rPr>
+        <w:t>Nas figuras a seguir, serão representados os modos de jogo em execução de cada categoria. Nas Figuras 1</w:t>
+      </w:r>
+      <w:r>
+        <w:rPr>
+          <w:rFonts w:ascii="Arial" w:hAnsi="Arial" w:cs="Arial"/>
+          <w:bCs/>
+        </w:rPr>
+        <w:t>4</w:t>
+      </w:r>
+      <w:r>
+        <w:rPr>
+          <w:rFonts w:ascii="Arial" w:hAnsi="Arial" w:cs="Arial"/>
+          <w:bCs/>
+        </w:rPr>
+        <w:t xml:space="preserve"> a 1</w:t>
+      </w:r>
+      <w:r>
+        <w:rPr>
+          <w:rFonts w:ascii="Arial" w:hAnsi="Arial" w:cs="Arial"/>
+          <w:bCs/>
+        </w:rPr>
+        <w:t>7</w:t>
+      </w:r>
+      <w:r>
+        <w:rPr>
+          <w:rFonts w:ascii="Arial" w:hAnsi="Arial" w:cs="Arial"/>
+          <w:bCs/>
+        </w:rPr>
+        <w:t xml:space="preserve"> estão representadas as operações básicas da categoria Cálculos, nas Figuras 1</w:t>
+      </w:r>
+      <w:r>
+        <w:rPr>
+          <w:rFonts w:ascii="Arial" w:hAnsi="Arial" w:cs="Arial"/>
+          <w:bCs/>
+        </w:rPr>
+        <w:t>8</w:t>
+      </w:r>
+      <w:r>
+        <w:rPr>
+          <w:rFonts w:ascii="Arial" w:hAnsi="Arial" w:cs="Arial"/>
+          <w:bCs/>
+        </w:rPr>
+        <w:t xml:space="preserve"> e 1</w:t>
+      </w:r>
+      <w:r>
+        <w:rPr>
+          <w:rFonts w:ascii="Arial" w:hAnsi="Arial" w:cs="Arial"/>
+          <w:bCs/>
+        </w:rPr>
+        <w:t>9</w:t>
+      </w:r>
+      <w:r>
+        <w:rPr>
+          <w:rFonts w:ascii="Arial" w:hAnsi="Arial" w:cs="Arial"/>
+          <w:bCs/>
+        </w:rPr>
+        <w:t xml:space="preserve"> estão representadas as Letras e Palavras sombreadas da categoria Imagens e Palavras. Por fim, nas figuras </w:t>
+      </w:r>
+      <w:r>
+        <w:rPr>
+          <w:rFonts w:ascii="Arial" w:hAnsi="Arial" w:cs="Arial"/>
+          <w:bCs/>
+        </w:rPr>
+        <w:t>20</w:t>
+      </w:r>
+      <w:r>
+        <w:rPr>
+          <w:rFonts w:ascii="Arial" w:hAnsi="Arial" w:cs="Arial"/>
+          <w:bCs/>
+        </w:rPr>
+        <w:t xml:space="preserve"> e 2</w:t>
+      </w:r>
+      <w:r>
+        <w:rPr>
+          <w:rFonts w:ascii="Arial" w:hAnsi="Arial" w:cs="Arial"/>
+          <w:bCs/>
+        </w:rPr>
+        <w:t>1</w:t>
+      </w:r>
+      <w:r>
+        <w:rPr>
+          <w:rFonts w:ascii="Arial" w:hAnsi="Arial" w:cs="Arial"/>
+          <w:bCs/>
+        </w:rPr>
+        <w:t xml:space="preserve"> estão representadas as imagens sombreadas de animais e objetos da categoria Imagens.</w:t>
+      </w:r>
+    </w:p>
+    <w:p>
+      <w:pPr>
+        <w:ind w:firstLine="1418"/>
+        <w:rPr>
+          <w:rFonts w:ascii="Arial" w:hAnsi="Arial" w:cs="Arial"/>
+          <w:bCs/>
+        </w:rPr>
+      </w:pPr>
+    </w:p>
+    <w:p>
+      <w:pPr>
+        <w:ind w:firstLine="1418"/>
+        <w:rPr>
+          <w:rFonts w:ascii="Arial" w:hAnsi="Arial" w:cs="Arial"/>
+          <w:bCs/>
+        </w:rPr>
+      </w:pPr>
+    </w:p>
+    <w:p>
+      <w:pPr>
+        <w:ind w:firstLine="1418"/>
+        <w:rPr>
+          <w:rFonts w:ascii="Arial" w:hAnsi="Arial" w:cs="Arial"/>
+          <w:bCs/>
+        </w:rPr>
+      </w:pPr>
+    </w:p>
+    <w:p>
+      <w:pPr>
+        <w:ind w:firstLine="1418"/>
+        <w:rPr>
+          <w:rFonts w:ascii="Arial" w:hAnsi="Arial" w:cs="Arial"/>
+          <w:bCs/>
+        </w:rPr>
+      </w:pPr>
+    </w:p>
+    <w:tbl>
+      <w:tblPr>
+        <w:tblStyle w:val="Tabelacomgrade"/>
+        <w:tblW w:w="0" w:type="auto"/>
+        <w:tblInd w:w="-289" w:type="dxa"/>
+        <w:tblLook w:val="04A0" w:firstRow="1" w:lastRow="0" w:firstColumn="1" w:lastColumn="0" w:noHBand="0" w:noVBand="1"/>
+      </w:tblPr>
+      <w:tblGrid>
+        <w:gridCol w:w="4640"/>
+        <w:gridCol w:w="4640"/>
+      </w:tblGrid>
+      <w:tr>
+        <w:tc>
+          <w:tcPr>
+            <w:tcW w:w="4640" w:type="dxa"/>
+          </w:tcPr>
+          <w:p>
+            <w:pPr>
+              <w:jc w:val="center"/>
+              <w:rPr>
+                <w:rFonts w:ascii="Arial" w:hAnsi="Arial" w:cs="Arial"/>
+                <w:bCs/>
+                <w:i/>
+                <w:iCs/>
+                <w:sz w:val="20"/>
+                <w:szCs w:val="18"/>
+              </w:rPr>
+            </w:pPr>
+          </w:p>
+          <w:p>
+            <w:pPr>
+              <w:jc w:val="center"/>
+              <w:rPr>
+                <w:rFonts w:ascii="Arial" w:hAnsi="Arial" w:cs="Arial"/>
+                <w:bCs/>
+                <w:i/>
+                <w:iCs/>
+                <w:sz w:val="20"/>
+                <w:szCs w:val="18"/>
+              </w:rPr>
+            </w:pPr>
+            <w:r>
+              <w:rPr>
+                <w:rFonts w:ascii="Arial" w:hAnsi="Arial" w:cs="Arial"/>
+                <w:bCs/>
+                <w:i/>
+                <w:iCs/>
+                <w:sz w:val="20"/>
+                <w:szCs w:val="18"/>
+              </w:rPr>
+              <w:t>Figura 14 - Adição</w:t>
+            </w:r>
+          </w:p>
+          <w:p>
+            <w:pPr>
+              <w:jc w:val="center"/>
+              <w:rPr>
+                <w:rFonts w:ascii="Arial" w:hAnsi="Arial" w:cs="Arial"/>
+                <w:bCs/>
+                <w:i/>
+                <w:iCs/>
+                <w:sz w:val="20"/>
+                <w:szCs w:val="18"/>
+              </w:rPr>
+            </w:pPr>
+            <w:r>
+              <w:rPr>
+                <w:rFonts w:ascii="Arial" w:hAnsi="Arial" w:cs="Arial"/>
+                <w:bCs/>
+                <w:i/>
+                <w:iCs/>
+                <w:noProof/>
+                <w:sz w:val="20"/>
+                <w:szCs w:val="18"/>
+              </w:rPr>
+              <w:drawing>
+                <wp:inline distT="0" distB="0" distL="0" distR="0" wp14:anchorId="5517B46C" wp14:editId="09716FED">
+                  <wp:extent cx="1752845" cy="3086531"/>
+                  <wp:effectExtent l="0" t="0" r="0" b="0"/>
+                  <wp:docPr id="15" name="Imagem 15"/>
+                  <wp:cNvGraphicFramePr>
+                    <a:graphicFrameLocks xmlns:a="http://schemas.openxmlformats.org/drawingml/2006/main" noChangeAspect="1"/>
+                  </wp:cNvGraphicFramePr>
+                  <a:graphic xmlns:a="http://schemas.openxmlformats.org/drawingml/2006/main">
+                    <a:graphicData uri="http://schemas.openxmlformats.org/drawingml/2006/picture">
+                      <pic:pic xmlns:pic="http://schemas.openxmlformats.org/drawingml/2006/picture">
+                        <pic:nvPicPr>
+                          <pic:cNvPr id="1" name=""/>
+                          <pic:cNvPicPr/>
+                        </pic:nvPicPr>
+                        <pic:blipFill>
+                          <a:blip r:embed="rId20"/>
+                          <a:stretch>
+                            <a:fillRect/>
+                          </a:stretch>
+                        </pic:blipFill>
+                        <pic:spPr>
+                          <a:xfrm>
+                            <a:off x="0" y="0"/>
+                            <a:ext cx="1752845" cy="3086531"/>
+                          </a:xfrm>
+                          <a:prstGeom prst="rect">
+                            <a:avLst/>
+                          </a:prstGeom>
+                        </pic:spPr>
+                      </pic:pic>
+                    </a:graphicData>
+                  </a:graphic>
+                </wp:inline>
+              </w:drawing>
+            </w:r>
+          </w:p>
+          <w:p>
+            <w:pPr>
+              <w:jc w:val="center"/>
+              <w:rPr>
+                <w:rFonts w:ascii="Arial" w:hAnsi="Arial" w:cs="Arial"/>
+                <w:bCs/>
+                <w:i/>
+                <w:iCs/>
+                <w:sz w:val="20"/>
+                <w:szCs w:val="18"/>
+              </w:rPr>
+            </w:pPr>
+          </w:p>
+        </w:tc>
+        <w:tc>
+          <w:tcPr>
+            <w:tcW w:w="4640" w:type="dxa"/>
+          </w:tcPr>
+          <w:p>
+            <w:pPr>
+              <w:jc w:val="center"/>
+              <w:rPr>
+                <w:rFonts w:ascii="Arial" w:hAnsi="Arial" w:cs="Arial"/>
+                <w:bCs/>
+                <w:i/>
+                <w:iCs/>
+                <w:sz w:val="20"/>
+                <w:szCs w:val="18"/>
+              </w:rPr>
+            </w:pPr>
+          </w:p>
+          <w:p>
+            <w:pPr>
+              <w:jc w:val="center"/>
+              <w:rPr>
+                <w:rFonts w:ascii="Arial" w:hAnsi="Arial" w:cs="Arial"/>
+                <w:bCs/>
+                <w:i/>
+                <w:iCs/>
+                <w:sz w:val="20"/>
+                <w:szCs w:val="18"/>
+              </w:rPr>
+            </w:pPr>
+            <w:r>
+              <w:rPr>
+                <w:rFonts w:ascii="Arial" w:hAnsi="Arial" w:cs="Arial"/>
+                <w:bCs/>
+                <w:i/>
+                <w:iCs/>
+                <w:sz w:val="20"/>
+                <w:szCs w:val="18"/>
+              </w:rPr>
+              <w:t>Figura 15 - Subtração</w:t>
+            </w:r>
+          </w:p>
+          <w:p>
+            <w:pPr>
+              <w:jc w:val="center"/>
+              <w:rPr>
+                <w:rFonts w:ascii="Arial" w:hAnsi="Arial" w:cs="Arial"/>
+                <w:bCs/>
+                <w:i/>
+                <w:iCs/>
+                <w:sz w:val="20"/>
+                <w:szCs w:val="18"/>
+              </w:rPr>
+            </w:pPr>
+            <w:r>
+              <w:rPr>
+                <w:rFonts w:ascii="Arial" w:hAnsi="Arial" w:cs="Arial"/>
+                <w:bCs/>
+                <w:i/>
+                <w:iCs/>
+                <w:noProof/>
+                <w:sz w:val="20"/>
+                <w:szCs w:val="18"/>
+              </w:rPr>
+              <w:drawing>
+                <wp:inline distT="0" distB="0" distL="0" distR="0" wp14:anchorId="68CD81B0" wp14:editId="2EF53905">
+                  <wp:extent cx="1752845" cy="3086531"/>
+                  <wp:effectExtent l="0" t="0" r="0" b="0"/>
+                  <wp:docPr id="16" name="Imagem 16"/>
+                  <wp:cNvGraphicFramePr>
+                    <a:graphicFrameLocks xmlns:a="http://schemas.openxmlformats.org/drawingml/2006/main" noChangeAspect="1"/>
+                  </wp:cNvGraphicFramePr>
+                  <a:graphic xmlns:a="http://schemas.openxmlformats.org/drawingml/2006/main">
+                    <a:graphicData uri="http://schemas.openxmlformats.org/drawingml/2006/picture">
+                      <pic:pic xmlns:pic="http://schemas.openxmlformats.org/drawingml/2006/picture">
+                        <pic:nvPicPr>
+                          <pic:cNvPr id="1" name=""/>
+                          <pic:cNvPicPr/>
+                        </pic:nvPicPr>
+                        <pic:blipFill>
+                          <a:blip r:embed="rId21"/>
+                          <a:stretch>
+                            <a:fillRect/>
+                          </a:stretch>
+                        </pic:blipFill>
+                        <pic:spPr>
+                          <a:xfrm>
+                            <a:off x="0" y="0"/>
+                            <a:ext cx="1752845" cy="3086531"/>
+                          </a:xfrm>
+                          <a:prstGeom prst="rect">
+                            <a:avLst/>
+                          </a:prstGeom>
+                        </pic:spPr>
+                      </pic:pic>
+                    </a:graphicData>
+                  </a:graphic>
+                </wp:inline>
+              </w:drawing>
+            </w:r>
+          </w:p>
+          <w:p>
+            <w:pPr>
+              <w:jc w:val="center"/>
+              <w:rPr>
+                <w:rFonts w:ascii="Arial" w:hAnsi="Arial" w:cs="Arial"/>
+                <w:bCs/>
+                <w:i/>
+                <w:iCs/>
+                <w:sz w:val="20"/>
+                <w:szCs w:val="18"/>
+              </w:rPr>
+            </w:pPr>
+          </w:p>
+        </w:tc>
+      </w:tr>
+      <w:tr>
+        <w:tc>
+          <w:tcPr>
+            <w:tcW w:w="4640" w:type="dxa"/>
+          </w:tcPr>
+          <w:p>
+            <w:pPr>
+              <w:jc w:val="center"/>
+              <w:rPr>
+                <w:rFonts w:ascii="Arial" w:hAnsi="Arial" w:cs="Arial"/>
+                <w:bCs/>
+                <w:i/>
+                <w:iCs/>
+                <w:sz w:val="20"/>
+                <w:szCs w:val="18"/>
+              </w:rPr>
+            </w:pPr>
+          </w:p>
+          <w:p>
+            <w:pPr>
+              <w:jc w:val="center"/>
+              <w:rPr>
+                <w:rFonts w:ascii="Arial" w:hAnsi="Arial" w:cs="Arial"/>
+                <w:bCs/>
+                <w:i/>
+                <w:iCs/>
+                <w:sz w:val="20"/>
+                <w:szCs w:val="18"/>
+              </w:rPr>
+            </w:pPr>
+            <w:r>
+              <w:rPr>
+                <w:rFonts w:ascii="Arial" w:hAnsi="Arial" w:cs="Arial"/>
+                <w:bCs/>
+                <w:i/>
+                <w:iCs/>
+                <w:sz w:val="20"/>
+                <w:szCs w:val="18"/>
+              </w:rPr>
+              <w:t>Figura 16 - Multiplicação</w:t>
+            </w:r>
+          </w:p>
+          <w:p>
+            <w:pPr>
+              <w:jc w:val="center"/>
+              <w:rPr>
+                <w:rFonts w:ascii="Arial" w:hAnsi="Arial" w:cs="Arial"/>
+                <w:bCs/>
+                <w:i/>
+                <w:iCs/>
+                <w:sz w:val="20"/>
+                <w:szCs w:val="18"/>
+              </w:rPr>
+            </w:pPr>
+            <w:r>
+              <w:rPr>
+                <w:rFonts w:ascii="Arial" w:hAnsi="Arial" w:cs="Arial"/>
+                <w:bCs/>
+                <w:i/>
+                <w:iCs/>
+                <w:noProof/>
+                <w:sz w:val="20"/>
+                <w:szCs w:val="18"/>
+              </w:rPr>
+              <w:drawing>
+                <wp:inline distT="0" distB="0" distL="0" distR="0" wp14:anchorId="436B392F" wp14:editId="037DA11C">
+                  <wp:extent cx="1752845" cy="3086531"/>
+                  <wp:effectExtent l="0" t="0" r="0" b="0"/>
+                  <wp:docPr id="17" name="Imagem 17"/>
+                  <wp:cNvGraphicFramePr>
+                    <a:graphicFrameLocks xmlns:a="http://schemas.openxmlformats.org/drawingml/2006/main" noChangeAspect="1"/>
+                  </wp:cNvGraphicFramePr>
+                  <a:graphic xmlns:a="http://schemas.openxmlformats.org/drawingml/2006/main">
+                    <a:graphicData uri="http://schemas.openxmlformats.org/drawingml/2006/picture">
+                      <pic:pic xmlns:pic="http://schemas.openxmlformats.org/drawingml/2006/picture">
+                        <pic:nvPicPr>
+                          <pic:cNvPr id="1" name=""/>
+                          <pic:cNvPicPr/>
+                        </pic:nvPicPr>
+                        <pic:blipFill>
+                          <a:blip r:embed="rId22"/>
+                          <a:stretch>
+                            <a:fillRect/>
+                          </a:stretch>
+                        </pic:blipFill>
+                        <pic:spPr>
+                          <a:xfrm>
+                            <a:off x="0" y="0"/>
+                            <a:ext cx="1752845" cy="3086531"/>
+                          </a:xfrm>
+                          <a:prstGeom prst="rect">
+                            <a:avLst/>
+                          </a:prstGeom>
+                        </pic:spPr>
+                      </pic:pic>
+                    </a:graphicData>
+                  </a:graphic>
+                </wp:inline>
+              </w:drawing>
+            </w:r>
+          </w:p>
+          <w:p>
+            <w:pPr>
+              <w:jc w:val="center"/>
+              <w:rPr>
+                <w:rFonts w:ascii="Arial" w:hAnsi="Arial" w:cs="Arial"/>
+                <w:bCs/>
+                <w:i/>
+                <w:iCs/>
+                <w:sz w:val="20"/>
+                <w:szCs w:val="18"/>
+              </w:rPr>
+            </w:pPr>
+          </w:p>
+        </w:tc>
+        <w:tc>
+          <w:tcPr>
+            <w:tcW w:w="4640" w:type="dxa"/>
+          </w:tcPr>
+          <w:p>
+            <w:pPr>
+              <w:jc w:val="center"/>
+              <w:rPr>
+                <w:rFonts w:ascii="Arial" w:hAnsi="Arial" w:cs="Arial"/>
+                <w:bCs/>
+                <w:i/>
+                <w:iCs/>
+                <w:sz w:val="20"/>
+                <w:szCs w:val="18"/>
+              </w:rPr>
+            </w:pPr>
+          </w:p>
+          <w:p>
+            <w:pPr>
+              <w:jc w:val="center"/>
+              <w:rPr>
+                <w:rFonts w:ascii="Arial" w:hAnsi="Arial" w:cs="Arial"/>
+                <w:bCs/>
+                <w:i/>
+                <w:iCs/>
+                <w:sz w:val="20"/>
+                <w:szCs w:val="18"/>
+              </w:rPr>
+            </w:pPr>
+            <w:r>
+              <w:rPr>
+                <w:rFonts w:ascii="Arial" w:hAnsi="Arial" w:cs="Arial"/>
+                <w:bCs/>
+                <w:i/>
+                <w:iCs/>
+                <w:sz w:val="20"/>
+                <w:szCs w:val="18"/>
+              </w:rPr>
+              <w:t>Figura 17 - Divisão</w:t>
+            </w:r>
+          </w:p>
+          <w:p>
+            <w:pPr>
+              <w:jc w:val="center"/>
+              <w:rPr>
+                <w:rFonts w:ascii="Arial" w:hAnsi="Arial" w:cs="Arial"/>
+                <w:bCs/>
+                <w:i/>
+                <w:iCs/>
+                <w:sz w:val="20"/>
+                <w:szCs w:val="18"/>
+              </w:rPr>
+            </w:pPr>
+            <w:r>
+              <w:rPr>
+                <w:rFonts w:ascii="Arial" w:hAnsi="Arial" w:cs="Arial"/>
+                <w:bCs/>
+                <w:i/>
+                <w:iCs/>
+                <w:noProof/>
+                <w:sz w:val="20"/>
+                <w:szCs w:val="18"/>
+              </w:rPr>
+              <w:drawing>
+                <wp:inline distT="0" distB="0" distL="0" distR="0" wp14:anchorId="15164430" wp14:editId="12429206">
+                  <wp:extent cx="1752845" cy="3086531"/>
+                  <wp:effectExtent l="0" t="0" r="0" b="0"/>
+                  <wp:docPr id="18" name="Imagem 18"/>
+                  <wp:cNvGraphicFramePr>
+                    <a:graphicFrameLocks xmlns:a="http://schemas.openxmlformats.org/drawingml/2006/main" noChangeAspect="1"/>
+                  </wp:cNvGraphicFramePr>
+                  <a:graphic xmlns:a="http://schemas.openxmlformats.org/drawingml/2006/main">
+                    <a:graphicData uri="http://schemas.openxmlformats.org/drawingml/2006/picture">
+                      <pic:pic xmlns:pic="http://schemas.openxmlformats.org/drawingml/2006/picture">
+                        <pic:nvPicPr>
+                          <pic:cNvPr id="1" name=""/>
+                          <pic:cNvPicPr/>
+                        </pic:nvPicPr>
+                        <pic:blipFill>
+                          <a:blip r:embed="rId23"/>
+                          <a:stretch>
+                            <a:fillRect/>
+                          </a:stretch>
+                        </pic:blipFill>
+                        <pic:spPr>
+                          <a:xfrm>
+                            <a:off x="0" y="0"/>
+                            <a:ext cx="1752845" cy="3086531"/>
+                          </a:xfrm>
+                          <a:prstGeom prst="rect">
+                            <a:avLst/>
+                          </a:prstGeom>
+                        </pic:spPr>
+                      </pic:pic>
+                    </a:graphicData>
+                  </a:graphic>
+                </wp:inline>
+              </w:drawing>
+            </w:r>
+          </w:p>
+        </w:tc>
+      </w:tr>
+    </w:tbl>
+    <w:p>
+      <w:pPr>
+        <w:ind w:firstLine="1418"/>
+        <w:rPr>
+          <w:rFonts w:ascii="Arial" w:hAnsi="Arial" w:cs="Arial"/>
+          <w:bCs/>
+        </w:rPr>
+      </w:pPr>
+    </w:p>
+    <w:p>
+      <w:pPr>
+        <w:ind w:firstLine="1418"/>
+        <w:rPr>
+          <w:rFonts w:ascii="Arial" w:hAnsi="Arial" w:cs="Arial"/>
+          <w:bCs/>
+        </w:rPr>
+      </w:pPr>
+    </w:p>
+    <w:p>
+      <w:pPr>
+        <w:ind w:left="-567"/>
         <w:jc w:val="center"/>
         <w:rPr>
           <w:rFonts w:ascii="Arial" w:hAnsi="Arial" w:cs="Arial"/>
-          <w:i/>
-          <w:iCs/>
-          <w:sz w:val="20"/>
-          <w:szCs w:val="18"/>
-        </w:rPr>
-      </w:pPr>
-    </w:p>
-    <w:p>
-      <w:pPr>
-        <w:pStyle w:val="PargrafodaLista"/>
-        <w:ind w:left="0"/>
-        <w:rPr>
-          <w:rFonts w:ascii="Arial" w:hAnsi="Arial" w:cs="Arial"/>
-          <w:i/>
-          <w:iCs/>
-          <w:sz w:val="20"/>
-          <w:szCs w:val="18"/>
-        </w:rPr>
-      </w:pPr>
-    </w:p>
-    <w:p>
-      <w:pPr>
-        <w:pStyle w:val="PargrafodaLista"/>
-        <w:ind w:left="0" w:firstLine="1418"/>
-        <w:rPr>
-          <w:rFonts w:ascii="Arial" w:hAnsi="Arial" w:cs="Arial"/>
-        </w:rPr>
-      </w:pPr>
-    </w:p>
-    <w:p>
-      <w:pPr>
-        <w:pStyle w:val="PargrafodaLista"/>
-        <w:numPr>
-          <w:ilvl w:val="1"/>
-          <w:numId w:val="1"/>
-        </w:numPr>
-        <w:contextualSpacing w:val="0"/>
-        <w:rPr>
-          <w:rFonts w:ascii="Arial" w:hAnsi="Arial" w:cs="Arial"/>
-          <w:b/>
-        </w:rPr>
-      </w:pPr>
-      <w:r>
-        <w:rPr>
-          <w:rFonts w:ascii="Arial" w:hAnsi="Arial" w:cs="Arial"/>
-          <w:b/>
-        </w:rPr>
-        <w:lastRenderedPageBreak/>
-        <w:t xml:space="preserve"> Assunto 2</w:t>
+          <w:bCs/>
+        </w:rPr>
+      </w:pPr>
+      <w:r>
+        <w:rPr>
+          <w:rFonts w:ascii="Arial" w:hAnsi="Arial" w:cs="Arial"/>
+          <w:bCs/>
+        </w:rPr>
+        <w:t>Fonte: O autor.</w:t>
       </w:r>
     </w:p>
     <w:p>
@@ -7416,695 +8861,573 @@
         <w:ind w:firstLine="1418"/>
         <w:rPr>
           <w:rFonts w:ascii="Arial" w:hAnsi="Arial" w:cs="Arial"/>
-        </w:rPr>
-      </w:pPr>
-      <w:r>
-        <w:rPr>
-          <w:rFonts w:ascii="Arial" w:hAnsi="Arial" w:cs="Arial"/>
-        </w:rPr>
-        <w:t xml:space="preserve">Texto </w:t>
-      </w:r>
-      <w:proofErr w:type="spellStart"/>
-      <w:proofErr w:type="gramStart"/>
-      <w:r>
-        <w:rPr>
-          <w:rFonts w:ascii="Arial" w:hAnsi="Arial" w:cs="Arial"/>
-        </w:rPr>
-        <w:t>texto</w:t>
-      </w:r>
-      <w:proofErr w:type="spellEnd"/>
-      <w:proofErr w:type="gramEnd"/>
-      <w:r>
-        <w:rPr>
-          <w:rFonts w:ascii="Arial" w:hAnsi="Arial" w:cs="Arial"/>
-        </w:rPr>
-        <w:t xml:space="preserve"> </w:t>
-      </w:r>
-      <w:proofErr w:type="spellStart"/>
-      <w:r>
-        <w:rPr>
-          <w:rFonts w:ascii="Arial" w:hAnsi="Arial" w:cs="Arial"/>
-        </w:rPr>
-        <w:t>texto</w:t>
-      </w:r>
-      <w:proofErr w:type="spellEnd"/>
-      <w:r>
-        <w:rPr>
-          <w:rFonts w:ascii="Arial" w:hAnsi="Arial" w:cs="Arial"/>
-        </w:rPr>
-        <w:t xml:space="preserve"> </w:t>
-      </w:r>
-      <w:proofErr w:type="spellStart"/>
-      <w:r>
-        <w:rPr>
-          <w:rFonts w:ascii="Arial" w:hAnsi="Arial" w:cs="Arial"/>
-        </w:rPr>
-        <w:t>texto</w:t>
-      </w:r>
-      <w:proofErr w:type="spellEnd"/>
-      <w:r>
-        <w:rPr>
-          <w:rFonts w:ascii="Arial" w:hAnsi="Arial" w:cs="Arial"/>
-        </w:rPr>
-        <w:t xml:space="preserve"> </w:t>
-      </w:r>
-      <w:proofErr w:type="spellStart"/>
-      <w:r>
-        <w:rPr>
-          <w:rFonts w:ascii="Arial" w:hAnsi="Arial" w:cs="Arial"/>
-        </w:rPr>
-        <w:t>texto</w:t>
-      </w:r>
-      <w:proofErr w:type="spellEnd"/>
-      <w:r>
-        <w:rPr>
-          <w:rFonts w:ascii="Arial" w:hAnsi="Arial" w:cs="Arial"/>
-        </w:rPr>
-        <w:t xml:space="preserve"> </w:t>
-      </w:r>
-      <w:proofErr w:type="spellStart"/>
-      <w:r>
-        <w:rPr>
-          <w:rFonts w:ascii="Arial" w:hAnsi="Arial" w:cs="Arial"/>
-        </w:rPr>
-        <w:t>texto</w:t>
-      </w:r>
-      <w:proofErr w:type="spellEnd"/>
-      <w:r>
-        <w:rPr>
-          <w:rFonts w:ascii="Arial" w:hAnsi="Arial" w:cs="Arial"/>
-        </w:rPr>
-        <w:t xml:space="preserve"> </w:t>
-      </w:r>
-      <w:proofErr w:type="spellStart"/>
-      <w:r>
-        <w:rPr>
-          <w:rFonts w:ascii="Arial" w:hAnsi="Arial" w:cs="Arial"/>
-        </w:rPr>
-        <w:t>texto</w:t>
-      </w:r>
-      <w:proofErr w:type="spellEnd"/>
-      <w:r>
-        <w:rPr>
-          <w:rFonts w:ascii="Arial" w:hAnsi="Arial" w:cs="Arial"/>
-        </w:rPr>
-        <w:t xml:space="preserve"> </w:t>
-      </w:r>
-      <w:proofErr w:type="spellStart"/>
-      <w:r>
-        <w:rPr>
-          <w:rFonts w:ascii="Arial" w:hAnsi="Arial" w:cs="Arial"/>
-        </w:rPr>
-        <w:t>texto</w:t>
-      </w:r>
-      <w:proofErr w:type="spellEnd"/>
-      <w:r>
-        <w:rPr>
-          <w:rFonts w:ascii="Arial" w:hAnsi="Arial" w:cs="Arial"/>
-        </w:rPr>
-        <w:t xml:space="preserve"> </w:t>
-      </w:r>
-      <w:proofErr w:type="spellStart"/>
-      <w:r>
-        <w:rPr>
-          <w:rFonts w:ascii="Arial" w:hAnsi="Arial" w:cs="Arial"/>
-        </w:rPr>
-        <w:t>texto</w:t>
-      </w:r>
-      <w:proofErr w:type="spellEnd"/>
-      <w:r>
-        <w:rPr>
-          <w:rFonts w:ascii="Arial" w:hAnsi="Arial" w:cs="Arial"/>
-        </w:rPr>
-        <w:t xml:space="preserve"> </w:t>
-      </w:r>
-      <w:proofErr w:type="spellStart"/>
-      <w:r>
-        <w:rPr>
-          <w:rFonts w:ascii="Arial" w:hAnsi="Arial" w:cs="Arial"/>
-        </w:rPr>
-        <w:t>texto</w:t>
-      </w:r>
-      <w:proofErr w:type="spellEnd"/>
-      <w:r>
-        <w:rPr>
-          <w:rFonts w:ascii="Arial" w:hAnsi="Arial" w:cs="Arial"/>
-        </w:rPr>
-        <w:t xml:space="preserve"> </w:t>
-      </w:r>
-      <w:proofErr w:type="spellStart"/>
-      <w:r>
-        <w:rPr>
-          <w:rFonts w:ascii="Arial" w:hAnsi="Arial" w:cs="Arial"/>
-        </w:rPr>
-        <w:t>texto</w:t>
-      </w:r>
-      <w:proofErr w:type="spellEnd"/>
-      <w:r>
-        <w:rPr>
-          <w:rFonts w:ascii="Arial" w:hAnsi="Arial" w:cs="Arial"/>
-        </w:rPr>
-        <w:t xml:space="preserve"> </w:t>
-      </w:r>
-      <w:proofErr w:type="spellStart"/>
-      <w:r>
-        <w:rPr>
-          <w:rFonts w:ascii="Arial" w:hAnsi="Arial" w:cs="Arial"/>
-        </w:rPr>
-        <w:t>texto</w:t>
-      </w:r>
-      <w:proofErr w:type="spellEnd"/>
-      <w:r>
-        <w:rPr>
-          <w:rFonts w:ascii="Arial" w:hAnsi="Arial" w:cs="Arial"/>
-        </w:rPr>
-        <w:t xml:space="preserve"> </w:t>
-      </w:r>
-      <w:proofErr w:type="spellStart"/>
-      <w:r>
-        <w:rPr>
-          <w:rFonts w:ascii="Arial" w:hAnsi="Arial" w:cs="Arial"/>
-        </w:rPr>
-        <w:t>texto</w:t>
-      </w:r>
-      <w:proofErr w:type="spellEnd"/>
-      <w:r>
-        <w:rPr>
-          <w:rFonts w:ascii="Arial" w:hAnsi="Arial" w:cs="Arial"/>
-        </w:rPr>
-        <w:t xml:space="preserve"> </w:t>
-      </w:r>
-      <w:proofErr w:type="spellStart"/>
-      <w:r>
-        <w:rPr>
-          <w:rFonts w:ascii="Arial" w:hAnsi="Arial" w:cs="Arial"/>
-        </w:rPr>
-        <w:t>texto</w:t>
-      </w:r>
-      <w:proofErr w:type="spellEnd"/>
-      <w:r>
-        <w:rPr>
-          <w:rFonts w:ascii="Arial" w:hAnsi="Arial" w:cs="Arial"/>
-        </w:rPr>
-        <w:t xml:space="preserve"> </w:t>
-      </w:r>
-      <w:proofErr w:type="spellStart"/>
-      <w:r>
-        <w:rPr>
-          <w:rFonts w:ascii="Arial" w:hAnsi="Arial" w:cs="Arial"/>
-        </w:rPr>
-        <w:t>texto</w:t>
-      </w:r>
-      <w:proofErr w:type="spellEnd"/>
-      <w:r>
-        <w:rPr>
-          <w:rFonts w:ascii="Arial" w:hAnsi="Arial" w:cs="Arial"/>
-        </w:rPr>
-        <w:t xml:space="preserve"> </w:t>
-      </w:r>
-      <w:proofErr w:type="spellStart"/>
-      <w:r>
-        <w:rPr>
-          <w:rFonts w:ascii="Arial" w:hAnsi="Arial" w:cs="Arial"/>
-        </w:rPr>
-        <w:t>texto</w:t>
-      </w:r>
-      <w:proofErr w:type="spellEnd"/>
-      <w:r>
-        <w:rPr>
-          <w:rFonts w:ascii="Arial" w:hAnsi="Arial" w:cs="Arial"/>
-        </w:rPr>
-        <w:t xml:space="preserve"> </w:t>
-      </w:r>
-      <w:proofErr w:type="spellStart"/>
-      <w:r>
-        <w:rPr>
-          <w:rFonts w:ascii="Arial" w:hAnsi="Arial" w:cs="Arial"/>
-        </w:rPr>
-        <w:t>texto</w:t>
-      </w:r>
-      <w:proofErr w:type="spellEnd"/>
-      <w:r>
-        <w:rPr>
-          <w:rFonts w:ascii="Arial" w:hAnsi="Arial" w:cs="Arial"/>
-        </w:rPr>
-        <w:t xml:space="preserve"> </w:t>
-      </w:r>
-      <w:proofErr w:type="spellStart"/>
-      <w:r>
-        <w:rPr>
-          <w:rFonts w:ascii="Arial" w:hAnsi="Arial" w:cs="Arial"/>
-        </w:rPr>
-        <w:t>texto</w:t>
-      </w:r>
-      <w:proofErr w:type="spellEnd"/>
-      <w:r>
-        <w:rPr>
-          <w:rFonts w:ascii="Arial" w:hAnsi="Arial" w:cs="Arial"/>
-        </w:rPr>
-        <w:t xml:space="preserve"> </w:t>
-      </w:r>
-      <w:proofErr w:type="spellStart"/>
-      <w:r>
-        <w:rPr>
-          <w:rFonts w:ascii="Arial" w:hAnsi="Arial" w:cs="Arial"/>
-        </w:rPr>
-        <w:t>texto</w:t>
-      </w:r>
-      <w:proofErr w:type="spellEnd"/>
-      <w:r>
-        <w:rPr>
-          <w:rFonts w:ascii="Arial" w:hAnsi="Arial" w:cs="Arial"/>
-        </w:rPr>
-        <w:t xml:space="preserve"> </w:t>
-      </w:r>
-      <w:proofErr w:type="spellStart"/>
-      <w:r>
-        <w:rPr>
-          <w:rFonts w:ascii="Arial" w:hAnsi="Arial" w:cs="Arial"/>
-        </w:rPr>
-        <w:t>texto</w:t>
-      </w:r>
-      <w:proofErr w:type="spellEnd"/>
-      <w:r>
-        <w:rPr>
-          <w:rFonts w:ascii="Arial" w:hAnsi="Arial" w:cs="Arial"/>
-        </w:rPr>
-        <w:t xml:space="preserve"> </w:t>
-      </w:r>
-      <w:proofErr w:type="spellStart"/>
-      <w:r>
-        <w:rPr>
-          <w:rFonts w:ascii="Arial" w:hAnsi="Arial" w:cs="Arial"/>
-        </w:rPr>
-        <w:t>texto</w:t>
-      </w:r>
-      <w:proofErr w:type="spellEnd"/>
-      <w:r>
-        <w:rPr>
-          <w:rFonts w:ascii="Arial" w:hAnsi="Arial" w:cs="Arial"/>
-        </w:rPr>
-        <w:t xml:space="preserve"> </w:t>
-      </w:r>
-      <w:proofErr w:type="spellStart"/>
-      <w:r>
-        <w:rPr>
-          <w:rFonts w:ascii="Arial" w:hAnsi="Arial" w:cs="Arial"/>
-        </w:rPr>
-        <w:t>texto</w:t>
-      </w:r>
-      <w:proofErr w:type="spellEnd"/>
-      <w:r>
-        <w:rPr>
-          <w:rFonts w:ascii="Arial" w:hAnsi="Arial" w:cs="Arial"/>
-        </w:rPr>
-        <w:t xml:space="preserve"> </w:t>
-      </w:r>
-      <w:proofErr w:type="spellStart"/>
-      <w:r>
-        <w:rPr>
-          <w:rFonts w:ascii="Arial" w:hAnsi="Arial" w:cs="Arial"/>
-        </w:rPr>
-        <w:t>texto</w:t>
-      </w:r>
-      <w:proofErr w:type="spellEnd"/>
-      <w:r>
-        <w:rPr>
-          <w:rFonts w:ascii="Arial" w:hAnsi="Arial" w:cs="Arial"/>
-        </w:rPr>
-        <w:t xml:space="preserve"> </w:t>
-      </w:r>
-      <w:proofErr w:type="spellStart"/>
-      <w:r>
-        <w:rPr>
-          <w:rFonts w:ascii="Arial" w:hAnsi="Arial" w:cs="Arial"/>
-        </w:rPr>
-        <w:t>texto</w:t>
-      </w:r>
-      <w:proofErr w:type="spellEnd"/>
-      <w:r>
-        <w:rPr>
-          <w:rFonts w:ascii="Arial" w:hAnsi="Arial" w:cs="Arial"/>
-        </w:rPr>
-        <w:t xml:space="preserve"> </w:t>
-      </w:r>
-      <w:proofErr w:type="spellStart"/>
-      <w:r>
-        <w:rPr>
-          <w:rFonts w:ascii="Arial" w:hAnsi="Arial" w:cs="Arial"/>
-        </w:rPr>
-        <w:t>texto</w:t>
-      </w:r>
-      <w:proofErr w:type="spellEnd"/>
-      <w:r>
-        <w:rPr>
-          <w:rFonts w:ascii="Arial" w:hAnsi="Arial" w:cs="Arial"/>
-        </w:rPr>
-        <w:t xml:space="preserve"> </w:t>
-      </w:r>
-      <w:proofErr w:type="spellStart"/>
-      <w:r>
-        <w:rPr>
-          <w:rFonts w:ascii="Arial" w:hAnsi="Arial" w:cs="Arial"/>
-        </w:rPr>
-        <w:t>texto</w:t>
-      </w:r>
-      <w:proofErr w:type="spellEnd"/>
-      <w:r>
-        <w:rPr>
-          <w:rFonts w:ascii="Arial" w:hAnsi="Arial" w:cs="Arial"/>
-        </w:rPr>
-        <w:t xml:space="preserve"> </w:t>
-      </w:r>
-      <w:proofErr w:type="spellStart"/>
-      <w:r>
-        <w:rPr>
-          <w:rFonts w:ascii="Arial" w:hAnsi="Arial" w:cs="Arial"/>
-        </w:rPr>
-        <w:t>texto</w:t>
-      </w:r>
-      <w:proofErr w:type="spellEnd"/>
-      <w:r>
-        <w:rPr>
-          <w:rFonts w:ascii="Arial" w:hAnsi="Arial" w:cs="Arial"/>
-        </w:rPr>
-        <w:t xml:space="preserve"> </w:t>
-      </w:r>
-      <w:proofErr w:type="spellStart"/>
-      <w:r>
-        <w:rPr>
-          <w:rFonts w:ascii="Arial" w:hAnsi="Arial" w:cs="Arial"/>
-        </w:rPr>
-        <w:t>texto</w:t>
-      </w:r>
-      <w:proofErr w:type="spellEnd"/>
-      <w:r>
-        <w:rPr>
-          <w:rFonts w:ascii="Arial" w:hAnsi="Arial" w:cs="Arial"/>
-        </w:rPr>
-        <w:t xml:space="preserve"> </w:t>
-      </w:r>
-      <w:proofErr w:type="spellStart"/>
-      <w:r>
-        <w:rPr>
-          <w:rFonts w:ascii="Arial" w:hAnsi="Arial" w:cs="Arial"/>
-        </w:rPr>
-        <w:t>texto</w:t>
-      </w:r>
-      <w:proofErr w:type="spellEnd"/>
-      <w:r>
-        <w:rPr>
-          <w:rFonts w:ascii="Arial" w:hAnsi="Arial" w:cs="Arial"/>
-        </w:rPr>
-        <w:t xml:space="preserve"> </w:t>
-      </w:r>
-      <w:proofErr w:type="spellStart"/>
-      <w:r>
-        <w:rPr>
-          <w:rFonts w:ascii="Arial" w:hAnsi="Arial" w:cs="Arial"/>
-        </w:rPr>
-        <w:t>texto</w:t>
-      </w:r>
-      <w:proofErr w:type="spellEnd"/>
-      <w:r>
-        <w:rPr>
-          <w:rFonts w:ascii="Arial" w:hAnsi="Arial" w:cs="Arial"/>
-        </w:rPr>
-        <w:t xml:space="preserve"> </w:t>
-      </w:r>
-      <w:proofErr w:type="spellStart"/>
-      <w:r>
-        <w:rPr>
-          <w:rFonts w:ascii="Arial" w:hAnsi="Arial" w:cs="Arial"/>
-        </w:rPr>
-        <w:t>texto</w:t>
-      </w:r>
-      <w:proofErr w:type="spellEnd"/>
-      <w:r>
-        <w:rPr>
-          <w:rFonts w:ascii="Arial" w:hAnsi="Arial" w:cs="Arial"/>
-        </w:rPr>
-        <w:t xml:space="preserve"> </w:t>
-      </w:r>
-      <w:proofErr w:type="spellStart"/>
-      <w:r>
-        <w:rPr>
-          <w:rFonts w:ascii="Arial" w:hAnsi="Arial" w:cs="Arial"/>
-        </w:rPr>
-        <w:t>texto</w:t>
-      </w:r>
-      <w:proofErr w:type="spellEnd"/>
-      <w:r>
-        <w:rPr>
-          <w:rFonts w:ascii="Arial" w:hAnsi="Arial" w:cs="Arial"/>
-        </w:rPr>
-        <w:t xml:space="preserve"> </w:t>
-      </w:r>
-      <w:proofErr w:type="spellStart"/>
-      <w:r>
-        <w:rPr>
-          <w:rFonts w:ascii="Arial" w:hAnsi="Arial" w:cs="Arial"/>
-        </w:rPr>
-        <w:t>texto</w:t>
-      </w:r>
-      <w:proofErr w:type="spellEnd"/>
-      <w:r>
-        <w:rPr>
-          <w:rFonts w:ascii="Arial" w:hAnsi="Arial" w:cs="Arial"/>
-        </w:rPr>
-        <w:t xml:space="preserve"> </w:t>
-      </w:r>
-      <w:proofErr w:type="spellStart"/>
-      <w:r>
-        <w:rPr>
-          <w:rFonts w:ascii="Arial" w:hAnsi="Arial" w:cs="Arial"/>
-        </w:rPr>
-        <w:t>texto</w:t>
-      </w:r>
-      <w:proofErr w:type="spellEnd"/>
-      <w:r>
-        <w:rPr>
-          <w:rFonts w:ascii="Arial" w:hAnsi="Arial" w:cs="Arial"/>
-        </w:rPr>
-        <w:t xml:space="preserve"> </w:t>
-      </w:r>
-      <w:proofErr w:type="spellStart"/>
-      <w:r>
-        <w:rPr>
-          <w:rFonts w:ascii="Arial" w:hAnsi="Arial" w:cs="Arial"/>
-        </w:rPr>
-        <w:t>texto</w:t>
-      </w:r>
-      <w:proofErr w:type="spellEnd"/>
-      <w:r>
-        <w:rPr>
-          <w:rFonts w:ascii="Arial" w:hAnsi="Arial" w:cs="Arial"/>
-        </w:rPr>
-        <w:t xml:space="preserve"> </w:t>
-      </w:r>
-      <w:proofErr w:type="spellStart"/>
-      <w:r>
-        <w:rPr>
-          <w:rFonts w:ascii="Arial" w:hAnsi="Arial" w:cs="Arial"/>
-        </w:rPr>
-        <w:t>texto</w:t>
-      </w:r>
-      <w:proofErr w:type="spellEnd"/>
-      <w:r>
-        <w:rPr>
-          <w:rFonts w:ascii="Arial" w:hAnsi="Arial" w:cs="Arial"/>
-        </w:rPr>
-        <w:t xml:space="preserve"> </w:t>
-      </w:r>
-      <w:proofErr w:type="spellStart"/>
-      <w:r>
-        <w:rPr>
-          <w:rFonts w:ascii="Arial" w:hAnsi="Arial" w:cs="Arial"/>
-        </w:rPr>
-        <w:t>texto</w:t>
-      </w:r>
-      <w:proofErr w:type="spellEnd"/>
-      <w:r>
-        <w:rPr>
-          <w:rFonts w:ascii="Arial" w:hAnsi="Arial" w:cs="Arial"/>
-        </w:rPr>
-        <w:t xml:space="preserve"> </w:t>
-      </w:r>
-      <w:proofErr w:type="spellStart"/>
-      <w:r>
-        <w:rPr>
-          <w:rFonts w:ascii="Arial" w:hAnsi="Arial" w:cs="Arial"/>
-        </w:rPr>
-        <w:t>texto</w:t>
-      </w:r>
-      <w:proofErr w:type="spellEnd"/>
-      <w:r>
-        <w:rPr>
-          <w:rFonts w:ascii="Arial" w:hAnsi="Arial" w:cs="Arial"/>
-        </w:rPr>
-        <w:t xml:space="preserve"> </w:t>
-      </w:r>
-      <w:proofErr w:type="spellStart"/>
-      <w:r>
-        <w:rPr>
-          <w:rFonts w:ascii="Arial" w:hAnsi="Arial" w:cs="Arial"/>
-        </w:rPr>
-        <w:t>texto</w:t>
-      </w:r>
-      <w:proofErr w:type="spellEnd"/>
-      <w:r>
-        <w:rPr>
-          <w:rFonts w:ascii="Arial" w:hAnsi="Arial" w:cs="Arial"/>
-        </w:rPr>
-        <w:t xml:space="preserve"> </w:t>
-      </w:r>
-      <w:proofErr w:type="spellStart"/>
-      <w:r>
-        <w:rPr>
-          <w:rFonts w:ascii="Arial" w:hAnsi="Arial" w:cs="Arial"/>
-        </w:rPr>
-        <w:t>texto</w:t>
-      </w:r>
-      <w:proofErr w:type="spellEnd"/>
-      <w:r>
-        <w:rPr>
-          <w:rFonts w:ascii="Arial" w:hAnsi="Arial" w:cs="Arial"/>
-        </w:rPr>
-        <w:t xml:space="preserve"> </w:t>
-      </w:r>
-      <w:proofErr w:type="spellStart"/>
-      <w:r>
-        <w:rPr>
-          <w:rFonts w:ascii="Arial" w:hAnsi="Arial" w:cs="Arial"/>
-        </w:rPr>
-        <w:t>texto</w:t>
-      </w:r>
-      <w:proofErr w:type="spellEnd"/>
-      <w:r>
-        <w:rPr>
-          <w:rFonts w:ascii="Arial" w:hAnsi="Arial" w:cs="Arial"/>
-        </w:rPr>
-        <w:t xml:space="preserve"> </w:t>
-      </w:r>
-      <w:proofErr w:type="spellStart"/>
-      <w:r>
-        <w:rPr>
-          <w:rFonts w:ascii="Arial" w:hAnsi="Arial" w:cs="Arial"/>
-        </w:rPr>
-        <w:t>texto</w:t>
-      </w:r>
-      <w:proofErr w:type="spellEnd"/>
-      <w:r>
-        <w:rPr>
-          <w:rFonts w:ascii="Arial" w:hAnsi="Arial" w:cs="Arial"/>
-        </w:rPr>
-        <w:t xml:space="preserve"> </w:t>
-      </w:r>
-      <w:proofErr w:type="spellStart"/>
-      <w:r>
-        <w:rPr>
-          <w:rFonts w:ascii="Arial" w:hAnsi="Arial" w:cs="Arial"/>
-        </w:rPr>
-        <w:t>texto</w:t>
-      </w:r>
-      <w:proofErr w:type="spellEnd"/>
-      <w:r>
-        <w:rPr>
-          <w:rFonts w:ascii="Arial" w:hAnsi="Arial" w:cs="Arial"/>
-        </w:rPr>
-        <w:t xml:space="preserve"> </w:t>
-      </w:r>
-      <w:proofErr w:type="spellStart"/>
-      <w:r>
-        <w:rPr>
-          <w:rFonts w:ascii="Arial" w:hAnsi="Arial" w:cs="Arial"/>
-        </w:rPr>
-        <w:t>texto</w:t>
-      </w:r>
-      <w:proofErr w:type="spellEnd"/>
-      <w:r>
-        <w:rPr>
-          <w:rFonts w:ascii="Arial" w:hAnsi="Arial" w:cs="Arial"/>
-        </w:rPr>
-        <w:t xml:space="preserve"> </w:t>
-      </w:r>
-      <w:proofErr w:type="spellStart"/>
-      <w:r>
-        <w:rPr>
-          <w:rFonts w:ascii="Arial" w:hAnsi="Arial" w:cs="Arial"/>
-        </w:rPr>
-        <w:t>texto</w:t>
-      </w:r>
-      <w:proofErr w:type="spellEnd"/>
-      <w:r>
-        <w:rPr>
-          <w:rFonts w:ascii="Arial" w:hAnsi="Arial" w:cs="Arial"/>
-        </w:rPr>
-        <w:t xml:space="preserve"> </w:t>
-      </w:r>
-      <w:proofErr w:type="spellStart"/>
-      <w:r>
-        <w:rPr>
-          <w:rFonts w:ascii="Arial" w:hAnsi="Arial" w:cs="Arial"/>
-        </w:rPr>
-        <w:t>texto</w:t>
-      </w:r>
-      <w:proofErr w:type="spellEnd"/>
-      <w:r>
-        <w:rPr>
-          <w:rFonts w:ascii="Arial" w:hAnsi="Arial" w:cs="Arial"/>
-        </w:rPr>
-        <w:t xml:space="preserve"> </w:t>
-      </w:r>
-      <w:proofErr w:type="spellStart"/>
-      <w:r>
-        <w:rPr>
-          <w:rFonts w:ascii="Arial" w:hAnsi="Arial" w:cs="Arial"/>
-        </w:rPr>
-        <w:t>texto</w:t>
-      </w:r>
-      <w:proofErr w:type="spellEnd"/>
-      <w:r>
-        <w:rPr>
-          <w:rFonts w:ascii="Arial" w:hAnsi="Arial" w:cs="Arial"/>
-        </w:rPr>
-        <w:t xml:space="preserve"> </w:t>
-      </w:r>
-      <w:proofErr w:type="spellStart"/>
-      <w:r>
-        <w:rPr>
-          <w:rFonts w:ascii="Arial" w:hAnsi="Arial" w:cs="Arial"/>
-        </w:rPr>
-        <w:t>texto</w:t>
-      </w:r>
-      <w:proofErr w:type="spellEnd"/>
-      <w:r>
-        <w:rPr>
-          <w:rFonts w:ascii="Arial" w:hAnsi="Arial" w:cs="Arial"/>
-        </w:rPr>
-        <w:t xml:space="preserve"> </w:t>
-      </w:r>
-      <w:proofErr w:type="spellStart"/>
-      <w:r>
-        <w:rPr>
-          <w:rFonts w:ascii="Arial" w:hAnsi="Arial" w:cs="Arial"/>
-        </w:rPr>
-        <w:t>texto</w:t>
-      </w:r>
-      <w:proofErr w:type="spellEnd"/>
-      <w:r>
-        <w:rPr>
-          <w:rFonts w:ascii="Arial" w:hAnsi="Arial" w:cs="Arial"/>
-        </w:rPr>
-        <w:t>.</w:t>
-      </w:r>
+          <w:bCs/>
+        </w:rPr>
+      </w:pPr>
     </w:p>
     <w:p>
       <w:pPr>
         <w:ind w:firstLine="1418"/>
         <w:rPr>
           <w:rFonts w:ascii="Arial" w:hAnsi="Arial" w:cs="Arial"/>
-          <w:b/>
+          <w:bCs/>
+        </w:rPr>
+      </w:pPr>
+    </w:p>
+    <w:p>
+      <w:pPr>
+        <w:ind w:firstLine="1418"/>
+        <w:rPr>
+          <w:rFonts w:ascii="Arial" w:hAnsi="Arial" w:cs="Arial"/>
+          <w:bCs/>
+        </w:rPr>
+      </w:pPr>
+    </w:p>
+    <w:p>
+      <w:pPr>
+        <w:ind w:firstLine="1418"/>
+        <w:rPr>
+          <w:rFonts w:ascii="Arial" w:hAnsi="Arial" w:cs="Arial"/>
+          <w:bCs/>
+        </w:rPr>
+      </w:pPr>
+    </w:p>
+    <w:tbl>
+      <w:tblPr>
+        <w:tblStyle w:val="Tabelacomgrade"/>
+        <w:tblW w:w="0" w:type="auto"/>
+        <w:tblInd w:w="-289" w:type="dxa"/>
+        <w:tblLook w:val="04A0" w:firstRow="1" w:lastRow="0" w:firstColumn="1" w:lastColumn="0" w:noHBand="0" w:noVBand="1"/>
+      </w:tblPr>
+      <w:tblGrid>
+        <w:gridCol w:w="4640"/>
+        <w:gridCol w:w="4640"/>
+      </w:tblGrid>
+      <w:tr>
+        <w:tc>
+          <w:tcPr>
+            <w:tcW w:w="4640" w:type="dxa"/>
+          </w:tcPr>
+          <w:p>
+            <w:pPr>
+              <w:jc w:val="center"/>
+              <w:rPr>
+                <w:rFonts w:ascii="Arial" w:hAnsi="Arial" w:cs="Arial"/>
+                <w:bCs/>
+                <w:i/>
+                <w:iCs/>
+                <w:sz w:val="20"/>
+                <w:szCs w:val="18"/>
+              </w:rPr>
+            </w:pPr>
+          </w:p>
+          <w:p>
+            <w:pPr>
+              <w:jc w:val="center"/>
+              <w:rPr>
+                <w:rFonts w:ascii="Arial" w:hAnsi="Arial" w:cs="Arial"/>
+                <w:bCs/>
+                <w:i/>
+                <w:iCs/>
+                <w:sz w:val="20"/>
+                <w:szCs w:val="18"/>
+              </w:rPr>
+            </w:pPr>
+            <w:r>
+              <w:rPr>
+                <w:rFonts w:ascii="Arial" w:hAnsi="Arial" w:cs="Arial"/>
+                <w:bCs/>
+                <w:i/>
+                <w:iCs/>
+                <w:sz w:val="20"/>
+                <w:szCs w:val="18"/>
+              </w:rPr>
+              <w:t>Figura 18 - Letras</w:t>
+            </w:r>
+          </w:p>
+          <w:p>
+            <w:pPr>
+              <w:jc w:val="center"/>
+              <w:rPr>
+                <w:rFonts w:ascii="Arial" w:hAnsi="Arial" w:cs="Arial"/>
+                <w:bCs/>
+                <w:i/>
+                <w:iCs/>
+                <w:sz w:val="20"/>
+                <w:szCs w:val="18"/>
+              </w:rPr>
+            </w:pPr>
+            <w:r>
+              <w:rPr>
+                <w:rFonts w:ascii="Arial" w:hAnsi="Arial" w:cs="Arial"/>
+                <w:bCs/>
+                <w:i/>
+                <w:iCs/>
+                <w:noProof/>
+                <w:sz w:val="20"/>
+                <w:szCs w:val="18"/>
+              </w:rPr>
+              <w:drawing>
+                <wp:inline distT="0" distB="0" distL="0" distR="0" wp14:anchorId="7D3855C2" wp14:editId="753EF746">
+                  <wp:extent cx="1752845" cy="3086531"/>
+                  <wp:effectExtent l="0" t="0" r="0" b="0"/>
+                  <wp:docPr id="19" name="Imagem 19"/>
+                  <wp:cNvGraphicFramePr>
+                    <a:graphicFrameLocks xmlns:a="http://schemas.openxmlformats.org/drawingml/2006/main" noChangeAspect="1"/>
+                  </wp:cNvGraphicFramePr>
+                  <a:graphic xmlns:a="http://schemas.openxmlformats.org/drawingml/2006/main">
+                    <a:graphicData uri="http://schemas.openxmlformats.org/drawingml/2006/picture">
+                      <pic:pic xmlns:pic="http://schemas.openxmlformats.org/drawingml/2006/picture">
+                        <pic:nvPicPr>
+                          <pic:cNvPr id="1" name=""/>
+                          <pic:cNvPicPr/>
+                        </pic:nvPicPr>
+                        <pic:blipFill>
+                          <a:blip r:embed="rId24"/>
+                          <a:stretch>
+                            <a:fillRect/>
+                          </a:stretch>
+                        </pic:blipFill>
+                        <pic:spPr>
+                          <a:xfrm>
+                            <a:off x="0" y="0"/>
+                            <a:ext cx="1752845" cy="3086531"/>
+                          </a:xfrm>
+                          <a:prstGeom prst="rect">
+                            <a:avLst/>
+                          </a:prstGeom>
+                        </pic:spPr>
+                      </pic:pic>
+                    </a:graphicData>
+                  </a:graphic>
+                </wp:inline>
+              </w:drawing>
+            </w:r>
+          </w:p>
+          <w:p>
+            <w:pPr>
+              <w:jc w:val="center"/>
+              <w:rPr>
+                <w:rFonts w:ascii="Arial" w:hAnsi="Arial" w:cs="Arial"/>
+                <w:bCs/>
+                <w:i/>
+                <w:iCs/>
+                <w:sz w:val="20"/>
+                <w:szCs w:val="18"/>
+              </w:rPr>
+            </w:pPr>
+          </w:p>
+        </w:tc>
+        <w:tc>
+          <w:tcPr>
+            <w:tcW w:w="4640" w:type="dxa"/>
+          </w:tcPr>
+          <w:p>
+            <w:pPr>
+              <w:jc w:val="center"/>
+              <w:rPr>
+                <w:rFonts w:ascii="Arial" w:hAnsi="Arial" w:cs="Arial"/>
+                <w:bCs/>
+                <w:i/>
+                <w:iCs/>
+                <w:sz w:val="20"/>
+                <w:szCs w:val="18"/>
+              </w:rPr>
+            </w:pPr>
+          </w:p>
+          <w:p>
+            <w:pPr>
+              <w:jc w:val="center"/>
+              <w:rPr>
+                <w:rFonts w:ascii="Arial" w:hAnsi="Arial" w:cs="Arial"/>
+                <w:bCs/>
+                <w:i/>
+                <w:iCs/>
+                <w:sz w:val="20"/>
+                <w:szCs w:val="18"/>
+              </w:rPr>
+            </w:pPr>
+            <w:r>
+              <w:rPr>
+                <w:rFonts w:ascii="Arial" w:hAnsi="Arial" w:cs="Arial"/>
+                <w:bCs/>
+                <w:i/>
+                <w:iCs/>
+                <w:sz w:val="20"/>
+                <w:szCs w:val="18"/>
+              </w:rPr>
+              <w:t>Figura 19 - Palavras</w:t>
+            </w:r>
+          </w:p>
+          <w:p>
+            <w:pPr>
+              <w:jc w:val="center"/>
+              <w:rPr>
+                <w:rFonts w:ascii="Arial" w:hAnsi="Arial" w:cs="Arial"/>
+                <w:bCs/>
+                <w:i/>
+                <w:iCs/>
+                <w:sz w:val="20"/>
+                <w:szCs w:val="18"/>
+              </w:rPr>
+            </w:pPr>
+            <w:r>
+              <w:rPr>
+                <w:rFonts w:ascii="Arial" w:hAnsi="Arial" w:cs="Arial"/>
+                <w:bCs/>
+                <w:i/>
+                <w:iCs/>
+                <w:noProof/>
+                <w:sz w:val="20"/>
+                <w:szCs w:val="18"/>
+              </w:rPr>
+              <w:drawing>
+                <wp:inline distT="0" distB="0" distL="0" distR="0" wp14:anchorId="694A583A" wp14:editId="64278A40">
+                  <wp:extent cx="1752845" cy="3086531"/>
+                  <wp:effectExtent l="0" t="0" r="0" b="0"/>
+                  <wp:docPr id="20" name="Imagem 20"/>
+                  <wp:cNvGraphicFramePr>
+                    <a:graphicFrameLocks xmlns:a="http://schemas.openxmlformats.org/drawingml/2006/main" noChangeAspect="1"/>
+                  </wp:cNvGraphicFramePr>
+                  <a:graphic xmlns:a="http://schemas.openxmlformats.org/drawingml/2006/main">
+                    <a:graphicData uri="http://schemas.openxmlformats.org/drawingml/2006/picture">
+                      <pic:pic xmlns:pic="http://schemas.openxmlformats.org/drawingml/2006/picture">
+                        <pic:nvPicPr>
+                          <pic:cNvPr id="1" name=""/>
+                          <pic:cNvPicPr/>
+                        </pic:nvPicPr>
+                        <pic:blipFill>
+                          <a:blip r:embed="rId25"/>
+                          <a:stretch>
+                            <a:fillRect/>
+                          </a:stretch>
+                        </pic:blipFill>
+                        <pic:spPr>
+                          <a:xfrm>
+                            <a:off x="0" y="0"/>
+                            <a:ext cx="1752845" cy="3086531"/>
+                          </a:xfrm>
+                          <a:prstGeom prst="rect">
+                            <a:avLst/>
+                          </a:prstGeom>
+                        </pic:spPr>
+                      </pic:pic>
+                    </a:graphicData>
+                  </a:graphic>
+                </wp:inline>
+              </w:drawing>
+            </w:r>
+          </w:p>
+        </w:tc>
+      </w:tr>
+    </w:tbl>
+    <w:p>
+      <w:pPr>
+        <w:ind w:firstLine="1418"/>
+        <w:rPr>
+          <w:rFonts w:ascii="Arial" w:hAnsi="Arial" w:cs="Arial"/>
+          <w:bCs/>
+        </w:rPr>
+      </w:pPr>
+    </w:p>
+    <w:p>
+      <w:pPr>
+        <w:ind w:left="-567"/>
+        <w:jc w:val="center"/>
+        <w:rPr>
+          <w:rFonts w:ascii="Arial" w:hAnsi="Arial" w:cs="Arial"/>
+          <w:bCs/>
+        </w:rPr>
+      </w:pPr>
+      <w:r>
+        <w:rPr>
+          <w:rFonts w:ascii="Arial" w:hAnsi="Arial" w:cs="Arial"/>
+          <w:bCs/>
+        </w:rPr>
+        <w:t>Fonte: O autor.</w:t>
+      </w:r>
+    </w:p>
+    <w:p>
+      <w:pPr>
+        <w:ind w:firstLine="1418"/>
+        <w:rPr>
+          <w:rFonts w:ascii="Arial" w:hAnsi="Arial" w:cs="Arial"/>
+          <w:bCs/>
+        </w:rPr>
+      </w:pPr>
+    </w:p>
+    <w:tbl>
+      <w:tblPr>
+        <w:tblStyle w:val="Tabelacomgrade"/>
+        <w:tblW w:w="0" w:type="auto"/>
+        <w:tblInd w:w="-289" w:type="dxa"/>
+        <w:tblLook w:val="04A0" w:firstRow="1" w:lastRow="0" w:firstColumn="1" w:lastColumn="0" w:noHBand="0" w:noVBand="1"/>
+      </w:tblPr>
+      <w:tblGrid>
+        <w:gridCol w:w="4640"/>
+        <w:gridCol w:w="4640"/>
+      </w:tblGrid>
+      <w:tr>
+        <w:tc>
+          <w:tcPr>
+            <w:tcW w:w="4640" w:type="dxa"/>
+          </w:tcPr>
+          <w:p>
+            <w:pPr>
+              <w:jc w:val="center"/>
+              <w:rPr>
+                <w:rFonts w:ascii="Arial" w:hAnsi="Arial" w:cs="Arial"/>
+                <w:bCs/>
+                <w:i/>
+                <w:iCs/>
+                <w:sz w:val="20"/>
+                <w:szCs w:val="18"/>
+              </w:rPr>
+            </w:pPr>
+          </w:p>
+          <w:p>
+            <w:pPr>
+              <w:jc w:val="center"/>
+              <w:rPr>
+                <w:rFonts w:ascii="Arial" w:hAnsi="Arial" w:cs="Arial"/>
+                <w:bCs/>
+                <w:i/>
+                <w:iCs/>
+                <w:sz w:val="20"/>
+                <w:szCs w:val="18"/>
+              </w:rPr>
+            </w:pPr>
+            <w:r>
+              <w:rPr>
+                <w:rFonts w:ascii="Arial" w:hAnsi="Arial" w:cs="Arial"/>
+                <w:bCs/>
+                <w:i/>
+                <w:iCs/>
+                <w:sz w:val="20"/>
+                <w:szCs w:val="18"/>
+              </w:rPr>
+              <w:t>Tela 20 - Animais</w:t>
+            </w:r>
+          </w:p>
+          <w:p>
+            <w:pPr>
+              <w:jc w:val="center"/>
+              <w:rPr>
+                <w:rFonts w:ascii="Arial" w:hAnsi="Arial" w:cs="Arial"/>
+                <w:bCs/>
+                <w:i/>
+                <w:iCs/>
+                <w:sz w:val="20"/>
+                <w:szCs w:val="18"/>
+              </w:rPr>
+            </w:pPr>
+            <w:r>
+              <w:rPr>
+                <w:rFonts w:ascii="Arial" w:hAnsi="Arial" w:cs="Arial"/>
+                <w:bCs/>
+                <w:i/>
+                <w:iCs/>
+                <w:noProof/>
+                <w:sz w:val="20"/>
+                <w:szCs w:val="18"/>
+              </w:rPr>
+              <w:drawing>
+                <wp:inline distT="0" distB="0" distL="0" distR="0" wp14:anchorId="5E09EF07" wp14:editId="3E23CCCA">
+                  <wp:extent cx="1752845" cy="3086531"/>
+                  <wp:effectExtent l="0" t="0" r="0" b="0"/>
+                  <wp:docPr id="21" name="Imagem 21"/>
+                  <wp:cNvGraphicFramePr>
+                    <a:graphicFrameLocks xmlns:a="http://schemas.openxmlformats.org/drawingml/2006/main" noChangeAspect="1"/>
+                  </wp:cNvGraphicFramePr>
+                  <a:graphic xmlns:a="http://schemas.openxmlformats.org/drawingml/2006/main">
+                    <a:graphicData uri="http://schemas.openxmlformats.org/drawingml/2006/picture">
+                      <pic:pic xmlns:pic="http://schemas.openxmlformats.org/drawingml/2006/picture">
+                        <pic:nvPicPr>
+                          <pic:cNvPr id="1" name=""/>
+                          <pic:cNvPicPr/>
+                        </pic:nvPicPr>
+                        <pic:blipFill>
+                          <a:blip r:embed="rId26"/>
+                          <a:stretch>
+                            <a:fillRect/>
+                          </a:stretch>
+                        </pic:blipFill>
+                        <pic:spPr>
+                          <a:xfrm>
+                            <a:off x="0" y="0"/>
+                            <a:ext cx="1752845" cy="3086531"/>
+                          </a:xfrm>
+                          <a:prstGeom prst="rect">
+                            <a:avLst/>
+                          </a:prstGeom>
+                        </pic:spPr>
+                      </pic:pic>
+                    </a:graphicData>
+                  </a:graphic>
+                </wp:inline>
+              </w:drawing>
+            </w:r>
+          </w:p>
+          <w:p>
+            <w:pPr>
+              <w:jc w:val="center"/>
+              <w:rPr>
+                <w:rFonts w:ascii="Arial" w:hAnsi="Arial" w:cs="Arial"/>
+                <w:bCs/>
+                <w:i/>
+                <w:iCs/>
+                <w:sz w:val="20"/>
+                <w:szCs w:val="18"/>
+              </w:rPr>
+            </w:pPr>
+          </w:p>
+        </w:tc>
+        <w:tc>
+          <w:tcPr>
+            <w:tcW w:w="4640" w:type="dxa"/>
+          </w:tcPr>
+          <w:p>
+            <w:pPr>
+              <w:jc w:val="center"/>
+              <w:rPr>
+                <w:rFonts w:ascii="Arial" w:hAnsi="Arial" w:cs="Arial"/>
+                <w:bCs/>
+                <w:i/>
+                <w:iCs/>
+                <w:sz w:val="20"/>
+                <w:szCs w:val="18"/>
+              </w:rPr>
+            </w:pPr>
+          </w:p>
+          <w:p>
+            <w:pPr>
+              <w:jc w:val="center"/>
+              <w:rPr>
+                <w:rFonts w:ascii="Arial" w:hAnsi="Arial" w:cs="Arial"/>
+                <w:bCs/>
+                <w:i/>
+                <w:iCs/>
+                <w:sz w:val="20"/>
+                <w:szCs w:val="18"/>
+              </w:rPr>
+            </w:pPr>
+            <w:r>
+              <w:rPr>
+                <w:rFonts w:ascii="Arial" w:hAnsi="Arial" w:cs="Arial"/>
+                <w:bCs/>
+                <w:i/>
+                <w:iCs/>
+                <w:sz w:val="20"/>
+                <w:szCs w:val="18"/>
+              </w:rPr>
+              <w:t>Tela 21 - Objetos</w:t>
+            </w:r>
+          </w:p>
+          <w:p>
+            <w:pPr>
+              <w:jc w:val="center"/>
+              <w:rPr>
+                <w:rFonts w:ascii="Arial" w:hAnsi="Arial" w:cs="Arial"/>
+                <w:bCs/>
+                <w:i/>
+                <w:iCs/>
+                <w:sz w:val="20"/>
+                <w:szCs w:val="18"/>
+              </w:rPr>
+            </w:pPr>
+            <w:r>
+              <w:rPr>
+                <w:rFonts w:ascii="Arial" w:hAnsi="Arial" w:cs="Arial"/>
+                <w:bCs/>
+                <w:i/>
+                <w:iCs/>
+                <w:noProof/>
+                <w:sz w:val="20"/>
+                <w:szCs w:val="18"/>
+              </w:rPr>
+              <w:drawing>
+                <wp:inline distT="0" distB="0" distL="0" distR="0" wp14:anchorId="0C41F297" wp14:editId="590438DC">
+                  <wp:extent cx="1752845" cy="3086531"/>
+                  <wp:effectExtent l="0" t="0" r="0" b="0"/>
+                  <wp:docPr id="22" name="Imagem 22"/>
+                  <wp:cNvGraphicFramePr>
+                    <a:graphicFrameLocks xmlns:a="http://schemas.openxmlformats.org/drawingml/2006/main" noChangeAspect="1"/>
+                  </wp:cNvGraphicFramePr>
+                  <a:graphic xmlns:a="http://schemas.openxmlformats.org/drawingml/2006/main">
+                    <a:graphicData uri="http://schemas.openxmlformats.org/drawingml/2006/picture">
+                      <pic:pic xmlns:pic="http://schemas.openxmlformats.org/drawingml/2006/picture">
+                        <pic:nvPicPr>
+                          <pic:cNvPr id="1" name=""/>
+                          <pic:cNvPicPr/>
+                        </pic:nvPicPr>
+                        <pic:blipFill>
+                          <a:blip r:embed="rId27"/>
+                          <a:stretch>
+                            <a:fillRect/>
+                          </a:stretch>
+                        </pic:blipFill>
+                        <pic:spPr>
+                          <a:xfrm>
+                            <a:off x="0" y="0"/>
+                            <a:ext cx="1752845" cy="3086531"/>
+                          </a:xfrm>
+                          <a:prstGeom prst="rect">
+                            <a:avLst/>
+                          </a:prstGeom>
+                        </pic:spPr>
+                      </pic:pic>
+                    </a:graphicData>
+                  </a:graphic>
+                </wp:inline>
+              </w:drawing>
+            </w:r>
+          </w:p>
+        </w:tc>
+      </w:tr>
+    </w:tbl>
+    <w:p>
+      <w:pPr>
+        <w:ind w:firstLine="1418"/>
+        <w:rPr>
+          <w:rFonts w:ascii="Arial" w:hAnsi="Arial" w:cs="Arial"/>
+          <w:bCs/>
+        </w:rPr>
+      </w:pPr>
+    </w:p>
+    <w:p>
+      <w:pPr>
+        <w:ind w:left="-567"/>
+        <w:jc w:val="center"/>
+        <w:rPr>
+          <w:rFonts w:ascii="Arial" w:hAnsi="Arial" w:cs="Arial"/>
+          <w:bCs/>
+        </w:rPr>
+      </w:pPr>
+      <w:r>
+        <w:rPr>
+          <w:rFonts w:ascii="Arial" w:hAnsi="Arial" w:cs="Arial"/>
+          <w:bCs/>
+        </w:rPr>
+        <w:t>Fonte: O autor.</w:t>
+      </w:r>
+    </w:p>
+    <w:p>
+      <w:pPr>
+        <w:ind w:left="-567"/>
+        <w:jc w:val="center"/>
+        <w:rPr>
+          <w:rFonts w:ascii="Arial" w:hAnsi="Arial" w:cs="Arial"/>
+          <w:bCs/>
+        </w:rPr>
+      </w:pPr>
+    </w:p>
+    <w:p>
+      <w:pPr>
+        <w:ind w:left="-567"/>
+        <w:jc w:val="center"/>
+        <w:rPr>
+          <w:rFonts w:ascii="Arial" w:hAnsi="Arial" w:cs="Arial"/>
+          <w:bCs/>
         </w:rPr>
       </w:pPr>
     </w:p>
@@ -8126,6 +9449,7 @@
           <w:rFonts w:ascii="Arial" w:hAnsi="Arial" w:cs="Arial"/>
           <w:b/>
         </w:rPr>
+        <w:lastRenderedPageBreak/>
         <w:t>Conclusão</w:t>
       </w:r>
     </w:p>
@@ -10159,7 +11483,7 @@
         </w:rPr>
         <w:t>https://</w:t>
       </w:r>
-      <w:hyperlink r:id="rId17">
+      <w:hyperlink r:id="rId28">
         <w:r>
           <w:rPr>
             <w:rFonts w:ascii="Arial" w:hAnsi="Arial" w:cs="Arial"/>
@@ -10577,6 +11901,11 @@
         <w:rPr>
           <w:rFonts w:ascii="Arial" w:hAnsi="Arial" w:cs="Arial"/>
         </w:rPr>
+        <w:sectPr>
+          <w:pgSz w:w="11910" w:h="16840"/>
+          <w:pgMar w:top="1580" w:right="1020" w:bottom="280" w:left="1600" w:header="720" w:footer="720" w:gutter="0"/>
+          <w:cols w:space="720"/>
+        </w:sectPr>
       </w:pPr>
       <w:r>
         <w:rPr>
@@ -10734,7 +12063,7 @@
         </w:rPr>
         <w:t xml:space="preserve"> </w:t>
       </w:r>
-      <w:hyperlink r:id="rId18">
+      <w:hyperlink r:id="rId29">
         <w:r>
           <w:rPr>
             <w:rFonts w:ascii="Arial" w:hAnsi="Arial" w:cs="Arial"/>
@@ -10794,55 +12123,6 @@
         </w:rPr>
         <w:t>2021, 09:37.</w:t>
       </w:r>
-    </w:p>
-    <w:p>
-      <w:pPr>
-        <w:pStyle w:val="Corpodetexto"/>
-        <w:spacing w:line="360" w:lineRule="auto"/>
-        <w:ind w:right="106"/>
-        <w:jc w:val="both"/>
-        <w:rPr>
-          <w:rFonts w:ascii="Arial" w:hAnsi="Arial" w:cs="Arial"/>
-        </w:rPr>
-      </w:pPr>
-    </w:p>
-    <w:p>
-      <w:pPr>
-        <w:pStyle w:val="Corpodetexto"/>
-        <w:spacing w:line="360" w:lineRule="auto"/>
-        <w:ind w:right="106"/>
-        <w:jc w:val="both"/>
-        <w:rPr>
-          <w:rFonts w:ascii="Arial" w:hAnsi="Arial" w:cs="Arial"/>
-        </w:rPr>
-      </w:pPr>
-    </w:p>
-    <w:p>
-      <w:pPr>
-        <w:pStyle w:val="Corpodetexto"/>
-        <w:spacing w:line="360" w:lineRule="auto"/>
-        <w:ind w:right="106"/>
-        <w:jc w:val="both"/>
-        <w:rPr>
-          <w:rFonts w:ascii="Arial" w:hAnsi="Arial" w:cs="Arial"/>
-        </w:rPr>
-      </w:pPr>
-    </w:p>
-    <w:p>
-      <w:pPr>
-        <w:pStyle w:val="Corpodetexto"/>
-        <w:spacing w:line="360" w:lineRule="auto"/>
-        <w:ind w:right="106"/>
-        <w:jc w:val="both"/>
-        <w:rPr>
-          <w:rFonts w:ascii="Arial" w:hAnsi="Arial" w:cs="Arial"/>
-        </w:rPr>
-        <w:sectPr>
-          <w:pgSz w:w="11910" w:h="16840"/>
-          <w:pgMar w:top="1580" w:right="1020" w:bottom="280" w:left="1600" w:header="720" w:footer="720" w:gutter="0"/>
-          <w:cols w:space="720"/>
-        </w:sectPr>
-      </w:pPr>
     </w:p>
     <w:p>
       <w:pPr>
@@ -11073,7 +12353,7 @@
         </w:rPr>
         <w:t>https://</w:t>
       </w:r>
-      <w:hyperlink r:id="rId19">
+      <w:hyperlink r:id="rId30">
         <w:r>
           <w:rPr>
             <w:rFonts w:ascii="Arial" w:hAnsi="Arial" w:cs="Arial"/>
@@ -11354,7 +12634,7 @@
         </w:rPr>
         <w:t>https://</w:t>
       </w:r>
-      <w:hyperlink r:id="rId20">
+      <w:hyperlink r:id="rId31">
         <w:r>
           <w:rPr>
             <w:rFonts w:ascii="Arial" w:hAnsi="Arial" w:cs="Arial"/>
@@ -11737,7 +13017,7 @@
         </w:rPr>
         <w:t>https://</w:t>
       </w:r>
-      <w:hyperlink r:id="rId21">
+      <w:hyperlink r:id="rId32">
         <w:r>
           <w:rPr>
             <w:rFonts w:ascii="Arial" w:hAnsi="Arial" w:cs="Arial"/>
@@ -11972,7 +13252,7 @@
         </w:rPr>
         <w:t>https://</w:t>
       </w:r>
-      <w:hyperlink r:id="rId22">
+      <w:hyperlink r:id="rId33">
         <w:r>
           <w:rPr>
             <w:rFonts w:ascii="Arial" w:hAnsi="Arial" w:cs="Arial"/>
@@ -12188,23 +13468,7 @@
           <w:rFonts w:ascii="Arial" w:hAnsi="Arial" w:cs="Arial"/>
           <w:b/>
         </w:rPr>
-        <w:t xml:space="preserve">Associations between </w:t>
-      </w:r>
-      <w:proofErr w:type="gramStart"/>
-      <w:r>
-        <w:rPr>
-          <w:rFonts w:ascii="Arial" w:hAnsi="Arial" w:cs="Arial"/>
-          <w:b/>
-        </w:rPr>
-        <w:t>24 hour</w:t>
-      </w:r>
-      <w:proofErr w:type="gramEnd"/>
-      <w:r>
-        <w:rPr>
-          <w:rFonts w:ascii="Arial" w:hAnsi="Arial" w:cs="Arial"/>
-          <w:b/>
-        </w:rPr>
-        <w:t xml:space="preserve"> movement behaviours and global</w:t>
+        <w:t>Associations between 24 hour movement behaviours and global</w:t>
       </w:r>
       <w:r>
         <w:rPr>
@@ -12425,7 +13689,7 @@
         <w:lastRenderedPageBreak/>
         <w:t>https://</w:t>
       </w:r>
-      <w:hyperlink r:id="rId23">
+      <w:hyperlink r:id="rId34">
         <w:r>
           <w:rPr>
             <w:rFonts w:ascii="Arial" w:hAnsi="Arial" w:cs="Arial"/>
@@ -12587,7 +13851,7 @@
       </w:pPr>
     </w:p>
     <w:sectPr>
-      <w:headerReference w:type="default" r:id="rId24"/>
+      <w:headerReference w:type="default" r:id="rId35"/>
       <w:pgSz w:w="11906" w:h="16838"/>
       <w:pgMar w:top="1701" w:right="1134" w:bottom="1134" w:left="1701" w:header="709" w:footer="709" w:gutter="0"/>
       <w:cols w:space="708"/>

</xml_diff>

<commit_message>
Salvando o progresso do artigo.
</commit_message>
<xml_diff>
--- a/Artigo/Aplicativo_para_Ensino_de_Criancas_Sci.docx
+++ b/Artigo/Aplicativo_para_Ensino_de_Criancas_Sci.docx
@@ -115,21 +115,7 @@
         <w:rPr>
           <w:rFonts w:cs="Arial"/>
         </w:rPr>
-        <w:t xml:space="preserve">Daniel </w:t>
-      </w:r>
-      <w:proofErr w:type="spellStart"/>
-      <w:r>
-        <w:rPr>
-          <w:rFonts w:cs="Arial"/>
-        </w:rPr>
-        <w:t>Facciolo</w:t>
-      </w:r>
-      <w:proofErr w:type="spellEnd"/>
-      <w:r>
-        <w:rPr>
-          <w:rFonts w:cs="Arial"/>
-        </w:rPr>
-        <w:t xml:space="preserve"> Pires</w:t>
+        <w:t>Daniel Facciolo Pires</w:t>
       </w:r>
     </w:p>
     <w:p>
@@ -2535,21 +2521,7 @@
         <w:rPr>
           <w:rFonts w:cs="Arial"/>
         </w:rPr>
-        <w:t xml:space="preserve">Segundo L. (2020), Experiência do Usuário ou </w:t>
-      </w:r>
-      <w:proofErr w:type="spellStart"/>
-      <w:r>
-        <w:rPr>
-          <w:rFonts w:cs="Arial"/>
-        </w:rPr>
-        <w:t>User</w:t>
-      </w:r>
-      <w:proofErr w:type="spellEnd"/>
-      <w:r>
-        <w:rPr>
-          <w:rFonts w:cs="Arial"/>
-        </w:rPr>
-        <w:t xml:space="preserve"> Experience (UX), “é tudo que envolve o modo como qualquer usuário interage com o mundo ao seu redor.</w:t>
+        <w:t>Segundo L. (2020), Experiência do Usuário ou User Experience (UX), “é tudo que envolve o modo como qualquer usuário interage com o mundo ao seu redor.</w:t>
       </w:r>
       <w:r>
         <w:rPr>
@@ -2579,56 +2551,8 @@
         <w:rPr>
           <w:rFonts w:cs="Arial"/>
         </w:rPr>
-        <w:t xml:space="preserve"> o termo </w:t>
-      </w:r>
-      <w:proofErr w:type="spellStart"/>
-      <w:r>
-        <w:rPr>
-          <w:rFonts w:cs="Arial"/>
-        </w:rPr>
-        <w:t>user</w:t>
-      </w:r>
-      <w:proofErr w:type="spellEnd"/>
-      <w:r>
-        <w:rPr>
-          <w:rFonts w:cs="Arial"/>
-        </w:rPr>
-        <w:t xml:space="preserve"> </w:t>
-      </w:r>
-      <w:proofErr w:type="spellStart"/>
-      <w:r>
-        <w:rPr>
-          <w:rFonts w:cs="Arial"/>
-        </w:rPr>
-        <w:t>experience</w:t>
-      </w:r>
-      <w:proofErr w:type="spellEnd"/>
-      <w:r>
-        <w:rPr>
-          <w:rFonts w:cs="Arial"/>
-        </w:rPr>
-        <w:t xml:space="preserve"> é muito amplo, mas quando falamos de marcas, produtos, sistemas e serviços, é importante entender que UX não envolve apenas o design do produto e seu desenvolvimento. Temos que observar todas as etapas do cliente junto à sua marca, desde o primeiro “encontro” até </w:t>
-      </w:r>
-      <w:proofErr w:type="gramStart"/>
-      <w:r>
-        <w:rPr>
-          <w:rFonts w:cs="Arial"/>
-        </w:rPr>
-        <w:t>o</w:t>
-      </w:r>
-      <w:r>
-        <w:rPr>
-          <w:rFonts w:cs="Arial"/>
-        </w:rPr>
-        <w:t xml:space="preserve"> </w:t>
-      </w:r>
-      <w:r>
-        <w:rPr>
-          <w:rFonts w:cs="Arial"/>
-        </w:rPr>
-        <w:t>pós</w:t>
-      </w:r>
-      <w:proofErr w:type="gramEnd"/>
+        <w:t xml:space="preserve"> o termo user experience é muito amplo, mas quando falamos de marcas, produtos, sistemas e serviços, é importante entender que UX não envolve apenas o design do produto e seu desenvolvimento. Temos que observar todas as etapas do cliente junto à sua marca, desde o primeiro “encontro” até o</w:t>
+      </w:r>
       <w:r>
         <w:rPr>
           <w:rFonts w:cs="Arial"/>
@@ -2719,21 +2643,7 @@
         <w:rPr>
           <w:rFonts w:cs="Arial"/>
         </w:rPr>
-        <w:t>Diferindo um pouco da Experiência do Usuário, o termo Interface do Usuário, mas comumente conhecido pela sua sigla em inglês UI (</w:t>
-      </w:r>
-      <w:proofErr w:type="spellStart"/>
-      <w:r>
-        <w:rPr>
-          <w:rFonts w:cs="Arial"/>
-        </w:rPr>
-        <w:t>User</w:t>
-      </w:r>
-      <w:proofErr w:type="spellEnd"/>
-      <w:r>
-        <w:rPr>
-          <w:rFonts w:cs="Arial"/>
-        </w:rPr>
-        <w:t xml:space="preserve"> Interface) se refere a interface gráfica com a qual o usuário final de um software ou dispositivo irá interagir. Sendo assim, o UX Design é o processo pelo qual os designers irão criar as interfaces de modo que o uso seja fácil e prazeroso (INTERACTION DESIGN FOUNDATION, 2021).</w:t>
+        <w:t>Diferindo um pouco da Experiência do Usuário, o termo Interface do Usuário, mas comumente conhecido pela sua sigla em inglês UI (User Interface) se refere a interface gráfica com a qual o usuário final de um software ou dispositivo irá interagir. Sendo assim, o UX Design é o processo pelo qual os designers irão criar as interfaces de modo que o uso seja fácil e prazeroso (INTERACTION DESIGN FOUNDATION, 2021).</w:t>
       </w:r>
     </w:p>
     <w:p>
@@ -2747,35 +2657,7 @@
         <w:rPr>
           <w:rFonts w:cs="Arial"/>
         </w:rPr>
-        <w:t xml:space="preserve">Colocando de forma mais evidente, a diferença entre </w:t>
-      </w:r>
-      <w:proofErr w:type="spellStart"/>
-      <w:r>
-        <w:rPr>
-          <w:rFonts w:cs="Arial"/>
-        </w:rPr>
-        <w:t>User</w:t>
-      </w:r>
-      <w:proofErr w:type="spellEnd"/>
-      <w:r>
-        <w:rPr>
-          <w:rFonts w:cs="Arial"/>
-        </w:rPr>
-        <w:t xml:space="preserve"> Experience e </w:t>
-      </w:r>
-      <w:proofErr w:type="spellStart"/>
-      <w:r>
-        <w:rPr>
-          <w:rFonts w:cs="Arial"/>
-        </w:rPr>
-        <w:t>User</w:t>
-      </w:r>
-      <w:proofErr w:type="spellEnd"/>
-      <w:r>
-        <w:rPr>
-          <w:rFonts w:cs="Arial"/>
-        </w:rPr>
-        <w:t xml:space="preserve"> Interface se vê nas tarefas alocadas aos profissionais, sendo destinada ao UX Designer a tarefa de atentar- se a experiência de um usuário em relação a uma interface e o sentimento quanto ao uso. Fica designada ao UI Designer a forma como a interface é apresentada, conforme explica Souza (2017).</w:t>
+        <w:t>Colocando de forma mais evidente, a diferença entre User Experience e User Interface se vê nas tarefas alocadas aos profissionais, sendo destinada ao UX Designer a tarefa de atentar- se a experiência de um usuário em relação a uma interface e o sentimento quanto ao uso. Fica designada ao UI Designer a forma como a interface é apresentada, conforme explica Souza (2017).</w:t>
       </w:r>
     </w:p>
     <w:p>
@@ -3164,6 +3046,11 @@
     <w:p>
       <w:pPr>
         <w:ind w:firstLine="1418"/>
+        <w:rPr>
+          <w:rFonts w:ascii="Helvetica" w:hAnsi="Helvetica" w:cs="Helvetica"/>
+          <w:color w:val="222222"/>
+          <w:shd w:val="clear" w:color="auto" w:fill="FFFFFF"/>
+        </w:rPr>
       </w:pPr>
       <w:r>
         <w:t>Dentre as vantagens da utilização de</w:t>
@@ -3178,8 +3065,24 @@
         <w:t>a possibilidade de tornar o aprendizado lúdico. Sendo assim</w:t>
       </w:r>
       <w:r>
-        <w:t xml:space="preserve">, o processo de aprendizado passa a ter outro significado ao olhar da criança, que o vê como algo prazeroso, onde </w:t>
-      </w:r>
+        <w:t xml:space="preserve">, o processo de aprendizado passa a ter outro significado ao olhar da criança, que o vê como algo prazeroso, </w:t>
+      </w:r>
+      <w:r>
+        <w:t xml:space="preserve">desmistificando assim a sua visão negativa inicial. </w:t>
+      </w:r>
+      <w:r>
+        <w:rPr>
+          <w:rFonts w:ascii="Helvetica" w:hAnsi="Helvetica" w:cs="Helvetica"/>
+          <w:color w:val="222222"/>
+          <w:shd w:val="clear" w:color="auto" w:fill="FFFFFF"/>
+        </w:rPr>
+        <w:t>(SILVA, 2019)</w:t>
+      </w:r>
+    </w:p>
+    <w:p>
+      <w:pPr>
+        <w:ind w:firstLine="1418"/>
+      </w:pPr>
     </w:p>
     <w:p>
       <w:pPr>
@@ -3803,7 +3706,15 @@
           <w:rFonts w:cs="Arial"/>
           <w:bCs/>
         </w:rPr>
-        <w:t xml:space="preserve">o de um software, o diagrama de classes é responsável por ilustrar a representação das classes e suas relações, assim como sua estrutura. Pode-se dizer de uma maneira mais fácil, que o diagrama representa um conjunto de objetos que possuem as mesmas características, facilitando a identificação e agrupação, que resultará na identificação das classes. A estrutura de uma classe é representada por um triângulo com três divisões, sendo elas o seu nome, </w:t>
+        <w:t xml:space="preserve">o de um software, o diagrama de classes é responsável por ilustrar a representação das classes e suas relações, assim como sua estrutura. Pode-se dizer de uma maneira mais fácil, que o diagrama representa um conjunto de objetos que possuem as mesmas características, facilitando a identificação e agrupação, que resultará na identificação das classes. A estrutura de uma classe é </w:t>
+      </w:r>
+      <w:r>
+        <w:rPr>
+          <w:rFonts w:cs="Arial"/>
+          <w:bCs/>
+        </w:rPr>
+        <w:lastRenderedPageBreak/>
+        <w:t xml:space="preserve">representada por um triângulo com três divisões, sendo elas o seu nome, </w:t>
       </w:r>
       <w:r>
         <w:rPr>
@@ -4108,14 +4019,13 @@
       <w:r>
         <w:rPr>
           <w:rFonts w:cs="Arial"/>
-          <w:noProof/>
         </w:rPr>
         <w:lastRenderedPageBreak/>
         <w:drawing>
-          <wp:inline distT="0" distB="0" distL="0" distR="0" wp14:anchorId="6A0D4A06" wp14:editId="0D47414E">
-            <wp:extent cx="5899150" cy="4979035"/>
-            <wp:effectExtent l="0" t="0" r="6350" b="0"/>
-            <wp:docPr id="24" name="Imagem 24" descr="Diagrama&#10;&#10;Descrição gerada automaticamente"/>
+          <wp:inline distT="0" distB="0" distL="0" distR="0" wp14:anchorId="7B42EF54" wp14:editId="5BE7FDED">
+            <wp:extent cx="5899150" cy="2816225"/>
+            <wp:effectExtent l="0" t="0" r="6350" b="3175"/>
+            <wp:docPr id="3" name="Imagem 3" descr="Diagrama&#10;&#10;Descrição gerada automaticamente"/>
             <wp:cNvGraphicFramePr>
               <a:graphicFrameLocks xmlns:a="http://schemas.openxmlformats.org/drawingml/2006/main" noChangeAspect="1"/>
             </wp:cNvGraphicFramePr>
@@ -4123,7 +4033,7 @@
               <a:graphicData uri="http://schemas.openxmlformats.org/drawingml/2006/picture">
                 <pic:pic xmlns:pic="http://schemas.openxmlformats.org/drawingml/2006/picture">
                   <pic:nvPicPr>
-                    <pic:cNvPr id="24" name="Imagem 24" descr="Diagrama&#10;&#10;Descrição gerada automaticamente"/>
+                    <pic:cNvPr id="3" name="Imagem 3" descr="Diagrama&#10;&#10;Descrição gerada automaticamente"/>
                     <pic:cNvPicPr/>
                   </pic:nvPicPr>
                   <pic:blipFill>
@@ -4135,7 +4045,7 @@
                   <pic:spPr>
                     <a:xfrm>
                       <a:off x="0" y="0"/>
-                      <a:ext cx="5899150" cy="4979035"/>
+                      <a:ext cx="5899150" cy="2816225"/>
                     </a:xfrm>
                     <a:prstGeom prst="rect">
                       <a:avLst/>
@@ -4443,7 +4353,6 @@
         <w:rPr>
           <w:rFonts w:cs="Arial"/>
         </w:rPr>
-        <w:lastRenderedPageBreak/>
         <w:t>Em um primeiro acesso a aplicação</w:t>
       </w:r>
       <w:r>
@@ -4686,6 +4595,7 @@
                 <w:rFonts w:cs="Arial"/>
                 <w:noProof/>
               </w:rPr>
+              <w:lastRenderedPageBreak/>
               <w:drawing>
                 <wp:inline distT="0" distB="0" distL="0" distR="0" wp14:anchorId="6BF166C9" wp14:editId="27011D6A">
                   <wp:extent cx="1752845" cy="3086531"/>
@@ -4832,6 +4742,7 @@
                 <w:rFonts w:cs="Arial"/>
                 <w:noProof/>
               </w:rPr>
+              <w:lastRenderedPageBreak/>
               <w:drawing>
                 <wp:inline distT="0" distB="0" distL="0" distR="0" wp14:anchorId="2504E9A1" wp14:editId="488398F5">
                   <wp:extent cx="1752845" cy="3086531"/>
@@ -5168,7 +5079,6 @@
           <w:rFonts w:cs="Arial"/>
           <w:noProof/>
         </w:rPr>
-        <w:lastRenderedPageBreak/>
         <w:t>Fonte: O</w:t>
       </w:r>
       <w:r>
@@ -5458,6 +5368,7 @@
                 <w:rFonts w:cs="Arial"/>
                 <w:noProof/>
               </w:rPr>
+              <w:lastRenderedPageBreak/>
               <w:drawing>
                 <wp:inline distT="0" distB="0" distL="0" distR="0" wp14:anchorId="0AFA8105" wp14:editId="47344966">
                   <wp:extent cx="1752845" cy="3086531"/>
@@ -5608,6 +5519,7 @@
                 <w:sz w:val="20"/>
                 <w:szCs w:val="18"/>
               </w:rPr>
+              <w:lastRenderedPageBreak/>
               <w:drawing>
                 <wp:inline distT="0" distB="0" distL="0" distR="0" wp14:anchorId="25D4AD72" wp14:editId="6B0EA449">
                   <wp:extent cx="1752845" cy="3086531"/>
@@ -6160,7 +6072,14 @@
         <w:rPr>
           <w:rFonts w:cs="Arial"/>
         </w:rPr>
-        <w:t xml:space="preserve"> está representada a categoria de Letras e palavras, onde o usuário irá reconhecer as formas de letras sombreadas e palavras com letras faltantes, respectivamente. E por fim, na categoria Imagens, </w:t>
+        <w:t xml:space="preserve"> está representada a categoria de Letras e palavras, onde o usuário irá reconhecer as formas de letras sombreadas e palavras com letras faltantes, respectivamente. E por fim, na </w:t>
+      </w:r>
+      <w:r>
+        <w:rPr>
+          <w:rFonts w:cs="Arial"/>
+        </w:rPr>
+        <w:lastRenderedPageBreak/>
+        <w:t xml:space="preserve">categoria Imagens, </w:t>
       </w:r>
       <w:r>
         <w:rPr>
@@ -6903,6 +6822,7 @@
                 <w:sz w:val="20"/>
                 <w:szCs w:val="18"/>
               </w:rPr>
+              <w:lastRenderedPageBreak/>
               <w:drawing>
                 <wp:inline distT="0" distB="0" distL="0" distR="0" wp14:anchorId="5517B46C" wp14:editId="09716FED">
                   <wp:extent cx="1752845" cy="3086531"/>
@@ -7017,6 +6937,7 @@
                 <w:sz w:val="20"/>
                 <w:szCs w:val="18"/>
               </w:rPr>
+              <w:lastRenderedPageBreak/>
               <w:drawing>
                 <wp:inline distT="0" distB="0" distL="0" distR="0" wp14:anchorId="68CD81B0" wp14:editId="2EF53905">
                   <wp:extent cx="1752845" cy="3086531"/>
@@ -7445,6 +7366,7 @@
                 <w:sz w:val="20"/>
                 <w:szCs w:val="18"/>
               </w:rPr>
+              <w:lastRenderedPageBreak/>
               <w:t>Figura 18 - Letras</w:t>
             </w:r>
           </w:p>
@@ -7559,6 +7481,7 @@
                 <w:sz w:val="20"/>
                 <w:szCs w:val="18"/>
               </w:rPr>
+              <w:lastRenderedPageBreak/>
               <w:t>Figura 19 - Palavras</w:t>
             </w:r>
           </w:p>
@@ -8020,6 +7943,7 @@
         <w:rPr>
           <w:rFonts w:cs="Arial"/>
         </w:rPr>
+        <w:lastRenderedPageBreak/>
         <w:t xml:space="preserve">Ao final de todo o processo de prototipagem, orientação de um profissional de ensino e a criação dos artefatos de software do projeto, </w:t>
       </w:r>
       <w:r>
@@ -10683,6 +10607,49 @@
     </w:p>
     <w:p>
       <w:pPr>
+        <w:spacing w:line="360" w:lineRule="auto"/>
+        <w:ind w:right="110"/>
+        <w:rPr>
+          <w:rFonts w:cs="Arial"/>
+        </w:rPr>
+      </w:pPr>
+    </w:p>
+    <w:p>
+      <w:pPr>
+        <w:spacing w:line="360" w:lineRule="auto"/>
+        <w:ind w:right="110"/>
+        <w:rPr>
+          <w:rFonts w:cs="Arial"/>
+        </w:rPr>
+      </w:pPr>
+      <w:r>
+        <w:rPr>
+          <w:rFonts w:ascii="Helvetica" w:hAnsi="Helvetica" w:cs="Helvetica"/>
+          <w:color w:val="222222"/>
+          <w:shd w:val="clear" w:color="auto" w:fill="FFFFFF"/>
+        </w:rPr>
+        <w:t>SILVA, Gabriele. </w:t>
+      </w:r>
+      <w:r>
+        <w:rPr>
+          <w:rStyle w:val="Forte"/>
+          <w:rFonts w:ascii="Helvetica" w:hAnsi="Helvetica" w:cs="Helvetica"/>
+          <w:color w:val="222222"/>
+          <w:shd w:val="clear" w:color="auto" w:fill="FFFFFF"/>
+        </w:rPr>
+        <w:t>Os benefícios das novas tecnologias na educação</w:t>
+      </w:r>
+      <w:r>
+        <w:rPr>
+          <w:rFonts w:ascii="Helvetica" w:hAnsi="Helvetica" w:cs="Helvetica"/>
+          <w:color w:val="222222"/>
+          <w:shd w:val="clear" w:color="auto" w:fill="FFFFFF"/>
+        </w:rPr>
+        <w:t>. 2019. Disponível em: https://www.educamaisbrasil.com.br/educacao/noticias/os-beneficios-das-novas-tecnologias-na-educacao. Acesso em: 15 out. 2021.</w:t>
+      </w:r>
+    </w:p>
+    <w:p>
+      <w:pPr>
         <w:pStyle w:val="Corpodetexto"/>
         <w:rPr>
           <w:rFonts w:cs="Arial"/>
@@ -10701,21 +10668,7 @@
         <w:rPr>
           <w:rFonts w:cs="Arial"/>
         </w:rPr>
-        <w:t xml:space="preserve">WALSH, Jeremy J; BARNES, Joel D; CAMERON, </w:t>
-      </w:r>
-      <w:proofErr w:type="spellStart"/>
-      <w:r>
-        <w:rPr>
-          <w:rFonts w:cs="Arial"/>
-        </w:rPr>
-        <w:t>Jameason</w:t>
-      </w:r>
-      <w:proofErr w:type="spellEnd"/>
-      <w:r>
-        <w:rPr>
-          <w:rFonts w:cs="Arial"/>
-        </w:rPr>
-        <w:t xml:space="preserve"> D; GOLDFIELD, Gary s;</w:t>
+        <w:t>WALSH, Jeremy J; BARNES, Joel D; CAMERON, Jameason D; GOLDFIELD, Gary s;</w:t>
       </w:r>
       <w:r>
         <w:rPr>
@@ -10743,111 +10696,37 @@
         </w:rPr>
         <w:t xml:space="preserve">TREMBLAY, Mark s. </w:t>
       </w:r>
-      <w:proofErr w:type="spellStart"/>
       <w:r>
         <w:rPr>
           <w:rFonts w:cs="Arial"/>
           <w:b/>
         </w:rPr>
-        <w:t>Associations</w:t>
-      </w:r>
-      <w:proofErr w:type="spellEnd"/>
+        <w:t xml:space="preserve">Associations between </w:t>
+      </w:r>
+      <w:proofErr w:type="gramStart"/>
       <w:r>
         <w:rPr>
           <w:rFonts w:cs="Arial"/>
           <w:b/>
         </w:rPr>
-        <w:t xml:space="preserve"> </w:t>
-      </w:r>
-      <w:proofErr w:type="spellStart"/>
+        <w:t>24 hour</w:t>
+      </w:r>
+      <w:proofErr w:type="gramEnd"/>
       <w:r>
         <w:rPr>
           <w:rFonts w:cs="Arial"/>
           <w:b/>
         </w:rPr>
-        <w:t>between</w:t>
-      </w:r>
-      <w:proofErr w:type="spellEnd"/>
+        <w:t xml:space="preserve"> movement behaviours and global</w:t>
+      </w:r>
       <w:r>
         <w:rPr>
           <w:rFonts w:cs="Arial"/>
           <w:b/>
-        </w:rPr>
-        <w:t xml:space="preserve"> </w:t>
-      </w:r>
-      <w:proofErr w:type="gramStart"/>
-      <w:r>
-        <w:rPr>
-          <w:rFonts w:cs="Arial"/>
-          <w:b/>
-        </w:rPr>
-        <w:t>24 hour</w:t>
-      </w:r>
-      <w:proofErr w:type="gramEnd"/>
-      <w:r>
-        <w:rPr>
-          <w:rFonts w:cs="Arial"/>
-          <w:b/>
-        </w:rPr>
-        <w:t xml:space="preserve"> </w:t>
-      </w:r>
-      <w:proofErr w:type="spellStart"/>
-      <w:r>
-        <w:rPr>
-          <w:rFonts w:cs="Arial"/>
-          <w:b/>
-        </w:rPr>
-        <w:t>movement</w:t>
-      </w:r>
-      <w:proofErr w:type="spellEnd"/>
-      <w:r>
-        <w:rPr>
-          <w:rFonts w:cs="Arial"/>
-          <w:b/>
-        </w:rPr>
-        <w:t xml:space="preserve"> </w:t>
-      </w:r>
-      <w:proofErr w:type="spellStart"/>
-      <w:r>
-        <w:rPr>
-          <w:rFonts w:cs="Arial"/>
-          <w:b/>
-        </w:rPr>
-        <w:t>behaviours</w:t>
-      </w:r>
-      <w:proofErr w:type="spellEnd"/>
-      <w:r>
-        <w:rPr>
-          <w:rFonts w:cs="Arial"/>
-          <w:b/>
-        </w:rPr>
-        <w:t xml:space="preserve"> </w:t>
-      </w:r>
-      <w:proofErr w:type="spellStart"/>
-      <w:r>
-        <w:rPr>
-          <w:rFonts w:cs="Arial"/>
-          <w:b/>
-        </w:rPr>
-        <w:t>and</w:t>
-      </w:r>
-      <w:proofErr w:type="spellEnd"/>
-      <w:r>
-        <w:rPr>
-          <w:rFonts w:cs="Arial"/>
-          <w:b/>
-        </w:rPr>
-        <w:t xml:space="preserve"> global</w:t>
-      </w:r>
-      <w:r>
-        <w:rPr>
-          <w:rFonts w:cs="Arial"/>
-          <w:b/>
-          <w:spacing w:val="1"/>
-        </w:rPr>
-        <w:t xml:space="preserve"> </w:t>
-      </w:r>
-      <w:proofErr w:type="spellStart"/>
+          <w:spacing w:val="1"/>
+        </w:rPr>
+        <w:t xml:space="preserve"> </w:t>
+      </w:r>
       <w:r>
         <w:rPr>
           <w:rFonts w:cs="Arial"/>
@@ -10856,7 +10735,6 @@
         </w:rPr>
         <w:t>cognition</w:t>
       </w:r>
-      <w:proofErr w:type="spellEnd"/>
       <w:r>
         <w:rPr>
           <w:rFonts w:cs="Arial"/>
@@ -10895,21 +10773,12 @@
         </w:rPr>
         <w:t xml:space="preserve"> </w:t>
       </w:r>
-      <w:proofErr w:type="spellStart"/>
       <w:r>
         <w:rPr>
           <w:rFonts w:cs="Arial"/>
           <w:b/>
         </w:rPr>
-        <w:t>children</w:t>
-      </w:r>
-      <w:proofErr w:type="spellEnd"/>
-      <w:r>
-        <w:rPr>
-          <w:rFonts w:cs="Arial"/>
-          <w:b/>
-        </w:rPr>
-        <w:t>:</w:t>
+        <w:t>children:</w:t>
       </w:r>
       <w:r>
         <w:rPr>
@@ -10932,14 +10801,12 @@
         </w:rPr>
         <w:t xml:space="preserve"> </w:t>
       </w:r>
-      <w:proofErr w:type="spellStart"/>
       <w:r>
         <w:rPr>
           <w:rFonts w:cs="Arial"/>
         </w:rPr>
         <w:t>cross-sectional</w:t>
       </w:r>
-      <w:proofErr w:type="spellEnd"/>
       <w:r>
         <w:rPr>
           <w:rFonts w:cs="Arial"/>
@@ -10947,14 +10814,12 @@
         </w:rPr>
         <w:t xml:space="preserve"> </w:t>
       </w:r>
-      <w:proofErr w:type="spellStart"/>
       <w:r>
         <w:rPr>
           <w:rFonts w:cs="Arial"/>
         </w:rPr>
         <w:t>observational</w:t>
       </w:r>
-      <w:proofErr w:type="spellEnd"/>
       <w:r>
         <w:rPr>
           <w:rFonts w:cs="Arial"/>
@@ -10962,19 +10827,11 @@
         </w:rPr>
         <w:t xml:space="preserve"> </w:t>
       </w:r>
-      <w:proofErr w:type="spellStart"/>
-      <w:r>
-        <w:rPr>
-          <w:rFonts w:cs="Arial"/>
-        </w:rPr>
-        <w:t>study</w:t>
-      </w:r>
-      <w:proofErr w:type="spellEnd"/>
-      <w:r>
-        <w:rPr>
-          <w:rFonts w:cs="Arial"/>
-        </w:rPr>
-        <w:t>.</w:t>
+      <w:r>
+        <w:rPr>
+          <w:rFonts w:cs="Arial"/>
+        </w:rPr>
+        <w:t>study.</w:t>
       </w:r>
       <w:r>
         <w:rPr>
@@ -10996,14 +10853,12 @@
         </w:rPr>
         <w:t xml:space="preserve"> </w:t>
       </w:r>
-      <w:proofErr w:type="spellStart"/>
       <w:r>
         <w:rPr>
           <w:rFonts w:cs="Arial"/>
         </w:rPr>
         <w:t>cross-sectional</w:t>
       </w:r>
-      <w:proofErr w:type="spellEnd"/>
       <w:r>
         <w:rPr>
           <w:rFonts w:cs="Arial"/>
@@ -11011,14 +10866,12 @@
         </w:rPr>
         <w:t xml:space="preserve"> </w:t>
       </w:r>
-      <w:proofErr w:type="spellStart"/>
       <w:r>
         <w:rPr>
           <w:rFonts w:cs="Arial"/>
         </w:rPr>
         <w:t>observational</w:t>
       </w:r>
-      <w:proofErr w:type="spellEnd"/>
       <w:r>
         <w:rPr>
           <w:rFonts w:cs="Arial"/>
@@ -11026,19 +10879,11 @@
         </w:rPr>
         <w:t xml:space="preserve"> </w:t>
       </w:r>
-      <w:proofErr w:type="spellStart"/>
-      <w:r>
-        <w:rPr>
-          <w:rFonts w:cs="Arial"/>
-        </w:rPr>
-        <w:t>study</w:t>
-      </w:r>
-      <w:proofErr w:type="spellEnd"/>
-      <w:r>
-        <w:rPr>
-          <w:rFonts w:cs="Arial"/>
-        </w:rPr>
-        <w:t>.</w:t>
+      <w:r>
+        <w:rPr>
+          <w:rFonts w:cs="Arial"/>
+        </w:rPr>
+        <w:t>study.</w:t>
       </w:r>
       <w:r>
         <w:rPr>
@@ -11090,7 +10935,6 @@
         <w:rPr>
           <w:rFonts w:cs="Arial"/>
         </w:rPr>
-        <w:lastRenderedPageBreak/>
         <w:t>https://</w:t>
       </w:r>
       <w:hyperlink r:id="rId35">

</xml_diff>